<commit_message>
edit ass 9 unix
</commit_message>
<xml_diff>
--- a/unixass8.docx
+++ b/unixass8.docx
@@ -1475,15 +1475,13 @@
           <w:rFonts w:ascii="Basic Roman" w:hAnsi="Basic Roman" w:eastAsia="Basic Roman" w:cs="Basic Roman"/>
           <w:color w:val="000000"/>
           <w:sz w:val="23"/>
-          <w:lang w:val="en-gb" w:eastAsia="zh-cn" w:bidi="ar-sa"/>
-        </w:rPr>
-      </w:pPr>
-      <w:r>
-        <w:rPr>
-          <w:rFonts w:ascii="Basic Roman" w:hAnsi="Basic Roman" w:eastAsia="Basic Roman" w:cs="Basic Roman"/>
-          <w:color w:val="000000"/>
-          <w:sz w:val="23"/>
-          <w:lang w:val="en-gb" w:eastAsia="zh-cn" w:bidi="ar-sa"/>
+        </w:rPr>
+      </w:pPr>
+      <w:r>
+        <w:rPr>
+          <w:rFonts w:ascii="Basic Roman" w:hAnsi="Basic Roman" w:eastAsia="Basic Roman" w:cs="Basic Roman"/>
+          <w:color w:val="000000"/>
+          <w:sz w:val="23"/>
         </w:rPr>
         <w:t>echo "Enter Number "</w:t>
       </w:r>
@@ -1504,15 +1502,13 @@
           <w:rFonts w:ascii="Basic Roman" w:hAnsi="Basic Roman" w:eastAsia="Basic Roman" w:cs="Basic Roman"/>
           <w:color w:val="000000"/>
           <w:sz w:val="23"/>
-          <w:lang w:val="en-gb" w:eastAsia="zh-cn" w:bidi="ar-sa"/>
-        </w:rPr>
-      </w:pPr>
-      <w:r>
-        <w:rPr>
-          <w:rFonts w:ascii="Basic Roman" w:hAnsi="Basic Roman" w:eastAsia="Basic Roman" w:cs="Basic Roman"/>
-          <w:color w:val="000000"/>
-          <w:sz w:val="23"/>
-          <w:lang w:val="en-gb" w:eastAsia="zh-cn" w:bidi="ar-sa"/>
+        </w:rPr>
+      </w:pPr>
+      <w:r>
+        <w:rPr>
+          <w:rFonts w:ascii="Basic Roman" w:hAnsi="Basic Roman" w:eastAsia="Basic Roman" w:cs="Basic Roman"/>
+          <w:color w:val="000000"/>
+          <w:sz w:val="23"/>
         </w:rPr>
         <w:t>read Num1</w:t>
       </w:r>
@@ -1533,15 +1529,13 @@
           <w:rFonts w:ascii="Basic Roman" w:hAnsi="Basic Roman" w:eastAsia="Basic Roman" w:cs="Basic Roman"/>
           <w:color w:val="000000"/>
           <w:sz w:val="23"/>
-          <w:lang w:val="en-gb" w:eastAsia="zh-cn" w:bidi="ar-sa"/>
-        </w:rPr>
-      </w:pPr>
-      <w:r>
-        <w:rPr>
-          <w:rFonts w:ascii="Basic Roman" w:hAnsi="Basic Roman" w:eastAsia="Basic Roman" w:cs="Basic Roman"/>
-          <w:color w:val="000000"/>
-          <w:sz w:val="23"/>
-          <w:lang w:val="en-gb" w:eastAsia="zh-cn" w:bidi="ar-sa"/>
+        </w:rPr>
+      </w:pPr>
+      <w:r>
+        <w:rPr>
+          <w:rFonts w:ascii="Basic Roman" w:hAnsi="Basic Roman" w:eastAsia="Basic Roman" w:cs="Basic Roman"/>
+          <w:color w:val="000000"/>
+          <w:sz w:val="23"/>
         </w:rPr>
         <w:t>if [ $((Num1%2)) -eq 0 ]</w:t>
       </w:r>
@@ -1562,15 +1556,13 @@
           <w:rFonts w:ascii="Basic Roman" w:hAnsi="Basic Roman" w:eastAsia="Basic Roman" w:cs="Basic Roman"/>
           <w:color w:val="000000"/>
           <w:sz w:val="23"/>
-          <w:lang w:val="en-gb" w:eastAsia="zh-cn" w:bidi="ar-sa"/>
-        </w:rPr>
-      </w:pPr>
-      <w:r>
-        <w:rPr>
-          <w:rFonts w:ascii="Basic Roman" w:hAnsi="Basic Roman" w:eastAsia="Basic Roman" w:cs="Basic Roman"/>
-          <w:color w:val="000000"/>
-          <w:sz w:val="23"/>
-          <w:lang w:val="en-gb" w:eastAsia="zh-cn" w:bidi="ar-sa"/>
+        </w:rPr>
+      </w:pPr>
+      <w:r>
+        <w:rPr>
+          <w:rFonts w:ascii="Basic Roman" w:hAnsi="Basic Roman" w:eastAsia="Basic Roman" w:cs="Basic Roman"/>
+          <w:color w:val="000000"/>
+          <w:sz w:val="23"/>
         </w:rPr>
         <w:t>then</w:t>
       </w:r>
@@ -1591,15 +1583,13 @@
           <w:rFonts w:ascii="Basic Roman" w:hAnsi="Basic Roman" w:eastAsia="Basic Roman" w:cs="Basic Roman"/>
           <w:color w:val="000000"/>
           <w:sz w:val="23"/>
-          <w:lang w:val="en-gb" w:eastAsia="zh-cn" w:bidi="ar-sa"/>
-        </w:rPr>
-      </w:pPr>
-      <w:r>
-        <w:rPr>
-          <w:rFonts w:ascii="Basic Roman" w:hAnsi="Basic Roman" w:eastAsia="Basic Roman" w:cs="Basic Roman"/>
-          <w:color w:val="000000"/>
-          <w:sz w:val="23"/>
-          <w:lang w:val="en-gb" w:eastAsia="zh-cn" w:bidi="ar-sa"/>
+        </w:rPr>
+      </w:pPr>
+      <w:r>
+        <w:rPr>
+          <w:rFonts w:ascii="Basic Roman" w:hAnsi="Basic Roman" w:eastAsia="Basic Roman" w:cs="Basic Roman"/>
+          <w:color w:val="000000"/>
+          <w:sz w:val="23"/>
         </w:rPr>
         <w:t>echo "Number is Even"</w:t>
       </w:r>
@@ -1620,15 +1610,13 @@
           <w:rFonts w:ascii="Basic Roman" w:hAnsi="Basic Roman" w:eastAsia="Basic Roman" w:cs="Basic Roman"/>
           <w:color w:val="000000"/>
           <w:sz w:val="23"/>
-          <w:lang w:val="en-gb" w:eastAsia="zh-cn" w:bidi="ar-sa"/>
-        </w:rPr>
-      </w:pPr>
-      <w:r>
-        <w:rPr>
-          <w:rFonts w:ascii="Basic Roman" w:hAnsi="Basic Roman" w:eastAsia="Basic Roman" w:cs="Basic Roman"/>
-          <w:color w:val="000000"/>
-          <w:sz w:val="23"/>
-          <w:lang w:val="en-gb" w:eastAsia="zh-cn" w:bidi="ar-sa"/>
+        </w:rPr>
+      </w:pPr>
+      <w:r>
+        <w:rPr>
+          <w:rFonts w:ascii="Basic Roman" w:hAnsi="Basic Roman" w:eastAsia="Basic Roman" w:cs="Basic Roman"/>
+          <w:color w:val="000000"/>
+          <w:sz w:val="23"/>
         </w:rPr>
         <w:t>else</w:t>
       </w:r>
@@ -1649,15 +1637,13 @@
           <w:rFonts w:ascii="Basic Roman" w:hAnsi="Basic Roman" w:eastAsia="Basic Roman" w:cs="Basic Roman"/>
           <w:color w:val="000000"/>
           <w:sz w:val="23"/>
-          <w:lang w:val="en-gb" w:eastAsia="zh-cn" w:bidi="ar-sa"/>
-        </w:rPr>
-      </w:pPr>
-      <w:r>
-        <w:rPr>
-          <w:rFonts w:ascii="Basic Roman" w:hAnsi="Basic Roman" w:eastAsia="Basic Roman" w:cs="Basic Roman"/>
-          <w:color w:val="000000"/>
-          <w:sz w:val="23"/>
-          <w:lang w:val="en-gb" w:eastAsia="zh-cn" w:bidi="ar-sa"/>
+        </w:rPr>
+      </w:pPr>
+      <w:r>
+        <w:rPr>
+          <w:rFonts w:ascii="Basic Roman" w:hAnsi="Basic Roman" w:eastAsia="Basic Roman" w:cs="Basic Roman"/>
+          <w:color w:val="000000"/>
+          <w:sz w:val="23"/>
         </w:rPr>
         <w:t>echo "Number is Odd"</w:t>
       </w:r>
@@ -1678,15 +1664,13 @@
           <w:rFonts w:ascii="Basic Roman" w:hAnsi="Basic Roman" w:eastAsia="Basic Roman" w:cs="Basic Roman"/>
           <w:color w:val="000000"/>
           <w:sz w:val="23"/>
-          <w:lang w:val="en-gb" w:eastAsia="zh-cn" w:bidi="ar-sa"/>
-        </w:rPr>
-      </w:pPr>
-      <w:r>
-        <w:rPr>
-          <w:rFonts w:ascii="Basic Roman" w:hAnsi="Basic Roman" w:eastAsia="Basic Roman" w:cs="Basic Roman"/>
-          <w:color w:val="000000"/>
-          <w:sz w:val="23"/>
-          <w:lang w:val="en-gb" w:eastAsia="zh-cn" w:bidi="ar-sa"/>
+        </w:rPr>
+      </w:pPr>
+      <w:r>
+        <w:rPr>
+          <w:rFonts w:ascii="Basic Roman" w:hAnsi="Basic Roman" w:eastAsia="Basic Roman" w:cs="Basic Roman"/>
+          <w:color w:val="000000"/>
+          <w:sz w:val="23"/>
         </w:rPr>
         <w:t>fi</w:t>
       </w:r>
@@ -4306,6 +4290,4684 @@
     <w:p>
       <w:pPr>
         <w:spacing w:line="400" w:lineRule="atLeast"/>
+        <w:tabs defTabSz="708"/>
+        <w:pBdr>
+          <w:top w:val="nil" w:sz="0" w:space="0" w:color="000000" tmln="20, 20, 20, 0, 0"/>
+          <w:left w:val="nil" w:sz="0" w:space="0" w:color="000000" tmln="20, 20, 20, 0, 0"/>
+          <w:bottom w:val="nil" w:sz="0" w:space="0" w:color="000000" tmln="20, 20, 20, 0, 0"/>
+          <w:right w:val="nil" w:sz="0" w:space="0" w:color="000000" tmln="20, 20, 20, 0, 0"/>
+          <w:between w:val="nil" w:sz="0" w:space="0" w:color="000000" tmln="20, 20, 20, 0, 0"/>
+        </w:pBdr>
+        <w:shd w:val="none"/>
+        <w:rPr>
+          <w:rFonts w:ascii="Basic Roman" w:hAnsi="Basic Roman" w:eastAsia="Basic Roman" w:cs="Basic Roman"/>
+          <w:color w:val="000000"/>
+          <w:sz w:val="23"/>
+        </w:rPr>
+      </w:pPr>
+      <w:r>
+        <w:rPr>
+          <w:rFonts w:ascii="Basic Roman" w:hAnsi="Basic Roman" w:eastAsia="Basic Roman" w:cs="Basic Roman"/>
+          <w:color w:val="000000"/>
+          <w:sz w:val="23"/>
+        </w:rPr>
+      </w:r>
+    </w:p>
+    <w:p>
+      <w:pPr>
+        <w:spacing w:line="400" w:lineRule="atLeast"/>
+        <w:tabs defTabSz="708"/>
+        <w:pBdr>
+          <w:top w:val="nil" w:sz="0" w:space="0" w:color="000000" tmln="20, 20, 20, 0, 0"/>
+          <w:left w:val="nil" w:sz="0" w:space="0" w:color="000000" tmln="20, 20, 20, 0, 0"/>
+          <w:bottom w:val="nil" w:sz="0" w:space="0" w:color="000000" tmln="20, 20, 20, 0, 0"/>
+          <w:right w:val="nil" w:sz="0" w:space="0" w:color="000000" tmln="20, 20, 20, 0, 0"/>
+          <w:between w:val="nil" w:sz="0" w:space="0" w:color="000000" tmln="20, 20, 20, 0, 0"/>
+        </w:pBdr>
+        <w:shd w:val="none"/>
+        <w:rPr>
+          <w:rFonts w:ascii="Basic Roman" w:hAnsi="Basic Roman" w:eastAsia="Basic Roman" w:cs="Basic Roman"/>
+          <w:color w:val="000000"/>
+          <w:sz w:val="23"/>
+        </w:rPr>
+      </w:pPr>
+      <w:r>
+        <w:rPr>
+          <w:rFonts w:ascii="Basic Roman" w:hAnsi="Basic Roman" w:eastAsia="Basic Roman" w:cs="Basic Roman"/>
+          <w:color w:val="000000"/>
+          <w:sz w:val="23"/>
+        </w:rPr>
+      </w:r>
+    </w:p>
+    <w:p>
+      <w:pPr>
+        <w:spacing w:line="400" w:lineRule="atLeast"/>
+        <w:tabs defTabSz="708"/>
+        <w:pBdr>
+          <w:top w:val="nil" w:sz="0" w:space="0" w:color="000000" tmln="20, 20, 20, 0, 0"/>
+          <w:left w:val="nil" w:sz="0" w:space="0" w:color="000000" tmln="20, 20, 20, 0, 0"/>
+          <w:bottom w:val="nil" w:sz="0" w:space="0" w:color="000000" tmln="20, 20, 20, 0, 0"/>
+          <w:right w:val="nil" w:sz="0" w:space="0" w:color="000000" tmln="20, 20, 20, 0, 0"/>
+          <w:between w:val="nil" w:sz="0" w:space="0" w:color="000000" tmln="20, 20, 20, 0, 0"/>
+        </w:pBdr>
+        <w:shd w:val="none"/>
+        <w:rPr>
+          <w:rFonts w:ascii="Basic Roman" w:hAnsi="Basic Roman" w:eastAsia="Basic Roman" w:cs="Basic Roman"/>
+          <w:color w:val="000000"/>
+          <w:sz w:val="23"/>
+        </w:rPr>
+      </w:pPr>
+      <w:r>
+        <w:rPr>
+          <w:rFonts w:ascii="Basic Roman" w:hAnsi="Basic Roman" w:eastAsia="Basic Roman" w:cs="Basic Roman"/>
+          <w:color w:val="000000"/>
+          <w:sz w:val="23"/>
+        </w:rPr>
+      </w:r>
+    </w:p>
+    <w:p>
+      <w:pPr>
+        <w:spacing w:line="400" w:lineRule="atLeast"/>
+        <w:tabs defTabSz="708"/>
+        <w:pBdr>
+          <w:top w:val="nil" w:sz="0" w:space="0" w:color="000000" tmln="20, 20, 20, 0, 0"/>
+          <w:left w:val="nil" w:sz="0" w:space="0" w:color="000000" tmln="20, 20, 20, 0, 0"/>
+          <w:bottom w:val="nil" w:sz="0" w:space="0" w:color="000000" tmln="20, 20, 20, 0, 0"/>
+          <w:right w:val="nil" w:sz="0" w:space="0" w:color="000000" tmln="20, 20, 20, 0, 0"/>
+          <w:between w:val="nil" w:sz="0" w:space="0" w:color="000000" tmln="20, 20, 20, 0, 0"/>
+        </w:pBdr>
+        <w:shd w:val="none"/>
+        <w:rPr>
+          <w:rFonts w:ascii="Basic Roman" w:hAnsi="Basic Roman" w:eastAsia="Basic Roman" w:cs="Basic Roman"/>
+          <w:color w:val="000000"/>
+          <w:sz w:val="23"/>
+        </w:rPr>
+      </w:pPr>
+      <w:r>
+        <w:rPr>
+          <w:rFonts w:ascii="Basic Roman" w:hAnsi="Basic Roman" w:eastAsia="Basic Roman" w:cs="Basic Roman"/>
+          <w:color w:val="000000"/>
+          <w:sz w:val="23"/>
+        </w:rPr>
+      </w:r>
+    </w:p>
+    <w:p>
+      <w:pPr>
+        <w:spacing w:line="400" w:lineRule="atLeast"/>
+        <w:tabs defTabSz="708"/>
+        <w:pBdr>
+          <w:top w:val="nil" w:sz="0" w:space="0" w:color="000000" tmln="20, 20, 20, 0, 0"/>
+          <w:left w:val="nil" w:sz="0" w:space="0" w:color="000000" tmln="20, 20, 20, 0, 0"/>
+          <w:bottom w:val="nil" w:sz="0" w:space="0" w:color="000000" tmln="20, 20, 20, 0, 0"/>
+          <w:right w:val="nil" w:sz="0" w:space="0" w:color="000000" tmln="20, 20, 20, 0, 0"/>
+          <w:between w:val="nil" w:sz="0" w:space="0" w:color="000000" tmln="20, 20, 20, 0, 0"/>
+        </w:pBdr>
+        <w:shd w:val="none"/>
+        <w:rPr>
+          <w:rFonts w:ascii="Basic Roman" w:hAnsi="Basic Roman" w:eastAsia="Basic Roman" w:cs="Basic Roman"/>
+          <w:color w:val="000000"/>
+          <w:sz w:val="23"/>
+        </w:rPr>
+      </w:pPr>
+      <w:r>
+        <w:rPr>
+          <w:rFonts w:ascii="Basic Roman" w:hAnsi="Basic Roman" w:eastAsia="Basic Roman" w:cs="Basic Roman"/>
+          <w:color w:val="000000"/>
+          <w:sz w:val="23"/>
+        </w:rPr>
+      </w:r>
+    </w:p>
+    <w:p>
+      <w:pPr>
+        <w:spacing w:line="400" w:lineRule="atLeast"/>
+        <w:tabs defTabSz="708"/>
+        <w:pBdr>
+          <w:top w:val="nil" w:sz="0" w:space="0" w:color="000000" tmln="20, 20, 20, 0, 0"/>
+          <w:left w:val="nil" w:sz="0" w:space="0" w:color="000000" tmln="20, 20, 20, 0, 0"/>
+          <w:bottom w:val="nil" w:sz="0" w:space="0" w:color="000000" tmln="20, 20, 20, 0, 0"/>
+          <w:right w:val="nil" w:sz="0" w:space="0" w:color="000000" tmln="20, 20, 20, 0, 0"/>
+          <w:between w:val="nil" w:sz="0" w:space="0" w:color="000000" tmln="20, 20, 20, 0, 0"/>
+        </w:pBdr>
+        <w:shd w:val="none"/>
+        <w:rPr>
+          <w:rFonts w:ascii="Basic Roman" w:hAnsi="Basic Roman" w:eastAsia="Basic Roman" w:cs="Basic Roman"/>
+          <w:color w:val="000000"/>
+          <w:sz w:val="23"/>
+        </w:rPr>
+      </w:pPr>
+      <w:r>
+        <w:rPr>
+          <w:rFonts w:ascii="Basic Roman" w:hAnsi="Basic Roman" w:eastAsia="Basic Roman" w:cs="Basic Roman"/>
+          <w:color w:val="000000"/>
+          <w:sz w:val="23"/>
+        </w:rPr>
+      </w:r>
+    </w:p>
+    <w:p>
+      <w:pPr>
+        <w:spacing w:line="400" w:lineRule="atLeast"/>
+        <w:tabs defTabSz="708"/>
+        <w:pBdr>
+          <w:top w:val="nil" w:sz="0" w:space="0" w:color="000000" tmln="20, 20, 20, 0, 0"/>
+          <w:left w:val="nil" w:sz="0" w:space="0" w:color="000000" tmln="20, 20, 20, 0, 0"/>
+          <w:bottom w:val="nil" w:sz="0" w:space="0" w:color="000000" tmln="20, 20, 20, 0, 0"/>
+          <w:right w:val="nil" w:sz="0" w:space="0" w:color="000000" tmln="20, 20, 20, 0, 0"/>
+          <w:between w:val="nil" w:sz="0" w:space="0" w:color="000000" tmln="20, 20, 20, 0, 0"/>
+        </w:pBdr>
+        <w:shd w:val="none"/>
+        <w:rPr>
+          <w:rFonts w:ascii="Basic Roman" w:hAnsi="Basic Roman" w:eastAsia="Basic Roman" w:cs="Basic Roman"/>
+          <w:color w:val="000000"/>
+          <w:sz w:val="23"/>
+        </w:rPr>
+      </w:pPr>
+      <w:r>
+        <w:rPr>
+          <w:rFonts w:ascii="Basic Roman" w:hAnsi="Basic Roman" w:eastAsia="Basic Roman" w:cs="Basic Roman"/>
+          <w:color w:val="000000"/>
+          <w:sz w:val="23"/>
+        </w:rPr>
+      </w:r>
+    </w:p>
+    <w:p>
+      <w:pPr>
+        <w:spacing w:line="400" w:lineRule="atLeast"/>
+        <w:tabs defTabSz="708"/>
+        <w:pBdr>
+          <w:top w:val="nil" w:sz="0" w:space="0" w:color="000000" tmln="20, 20, 20, 0, 0"/>
+          <w:left w:val="nil" w:sz="0" w:space="0" w:color="000000" tmln="20, 20, 20, 0, 0"/>
+          <w:bottom w:val="nil" w:sz="0" w:space="0" w:color="000000" tmln="20, 20, 20, 0, 0"/>
+          <w:right w:val="nil" w:sz="0" w:space="0" w:color="000000" tmln="20, 20, 20, 0, 0"/>
+          <w:between w:val="nil" w:sz="0" w:space="0" w:color="000000" tmln="20, 20, 20, 0, 0"/>
+        </w:pBdr>
+        <w:shd w:val="none"/>
+        <w:rPr>
+          <w:rFonts w:ascii="Basic Roman" w:hAnsi="Basic Roman" w:eastAsia="Basic Roman" w:cs="Basic Roman"/>
+          <w:color w:val="000000"/>
+          <w:sz w:val="23"/>
+        </w:rPr>
+      </w:pPr>
+      <w:r>
+        <w:rPr>
+          <w:rFonts w:ascii="Basic Roman" w:hAnsi="Basic Roman" w:eastAsia="Basic Roman" w:cs="Basic Roman"/>
+          <w:color w:val="000000"/>
+          <w:sz w:val="23"/>
+        </w:rPr>
+      </w:r>
+    </w:p>
+    <w:p>
+      <w:pPr>
+        <w:spacing w:line="400" w:lineRule="atLeast"/>
+        <w:tabs defTabSz="708"/>
+        <w:pBdr>
+          <w:top w:val="nil" w:sz="0" w:space="0" w:color="000000" tmln="20, 20, 20, 0, 0"/>
+          <w:left w:val="nil" w:sz="0" w:space="0" w:color="000000" tmln="20, 20, 20, 0, 0"/>
+          <w:bottom w:val="nil" w:sz="0" w:space="0" w:color="000000" tmln="20, 20, 20, 0, 0"/>
+          <w:right w:val="nil" w:sz="0" w:space="0" w:color="000000" tmln="20, 20, 20, 0, 0"/>
+          <w:between w:val="nil" w:sz="0" w:space="0" w:color="000000" tmln="20, 20, 20, 0, 0"/>
+        </w:pBdr>
+        <w:shd w:val="none"/>
+        <w:rPr>
+          <w:rFonts w:ascii="Basic Roman" w:hAnsi="Basic Roman" w:eastAsia="Basic Roman" w:cs="Basic Roman"/>
+          <w:color w:val="000000"/>
+          <w:sz w:val="23"/>
+        </w:rPr>
+      </w:pPr>
+      <w:r>
+        <w:rPr>
+          <w:rFonts w:ascii="Basic Roman" w:hAnsi="Basic Roman" w:eastAsia="Basic Roman" w:cs="Basic Roman"/>
+          <w:color w:val="000000"/>
+          <w:sz w:val="23"/>
+        </w:rPr>
+      </w:r>
+    </w:p>
+    <w:p>
+      <w:pPr>
+        <w:spacing w:line="400" w:lineRule="atLeast"/>
+        <w:tabs defTabSz="708"/>
+        <w:pBdr>
+          <w:top w:val="nil" w:sz="0" w:space="0" w:color="000000" tmln="20, 20, 20, 0, 0"/>
+          <w:left w:val="nil" w:sz="0" w:space="0" w:color="000000" tmln="20, 20, 20, 0, 0"/>
+          <w:bottom w:val="nil" w:sz="0" w:space="0" w:color="000000" tmln="20, 20, 20, 0, 0"/>
+          <w:right w:val="nil" w:sz="0" w:space="0" w:color="000000" tmln="20, 20, 20, 0, 0"/>
+          <w:between w:val="nil" w:sz="0" w:space="0" w:color="000000" tmln="20, 20, 20, 0, 0"/>
+        </w:pBdr>
+        <w:shd w:val="none"/>
+        <w:rPr>
+          <w:rFonts w:ascii="Basic Roman" w:hAnsi="Basic Roman" w:eastAsia="Basic Roman" w:cs="Basic Roman"/>
+          <w:color w:val="000000"/>
+          <w:sz w:val="23"/>
+        </w:rPr>
+      </w:pPr>
+      <w:r>
+        <w:rPr>
+          <w:rFonts w:ascii="Basic Roman" w:hAnsi="Basic Roman" w:eastAsia="Basic Roman" w:cs="Basic Roman"/>
+          <w:color w:val="000000"/>
+          <w:sz w:val="23"/>
+        </w:rPr>
+      </w:r>
+    </w:p>
+    <w:p>
+      <w:pPr>
+        <w:spacing w:line="400" w:lineRule="atLeast"/>
+        <w:tabs defTabSz="708"/>
+        <w:pBdr>
+          <w:top w:val="nil" w:sz="0" w:space="0" w:color="000000" tmln="20, 20, 20, 0, 0"/>
+          <w:left w:val="nil" w:sz="0" w:space="0" w:color="000000" tmln="20, 20, 20, 0, 0"/>
+          <w:bottom w:val="nil" w:sz="0" w:space="0" w:color="000000" tmln="20, 20, 20, 0, 0"/>
+          <w:right w:val="nil" w:sz="0" w:space="0" w:color="000000" tmln="20, 20, 20, 0, 0"/>
+          <w:between w:val="nil" w:sz="0" w:space="0" w:color="000000" tmln="20, 20, 20, 0, 0"/>
+        </w:pBdr>
+        <w:shd w:val="none"/>
+        <w:rPr>
+          <w:rFonts w:ascii="Basic Roman" w:hAnsi="Basic Roman" w:eastAsia="Basic Roman" w:cs="Basic Roman"/>
+          <w:color w:val="000000"/>
+          <w:sz w:val="23"/>
+        </w:rPr>
+      </w:pPr>
+      <w:r>
+        <w:rPr>
+          <w:rFonts w:ascii="Basic Roman" w:hAnsi="Basic Roman" w:eastAsia="Basic Roman" w:cs="Basic Roman"/>
+          <w:color w:val="000000"/>
+          <w:sz w:val="23"/>
+        </w:rPr>
+      </w:r>
+    </w:p>
+    <w:p>
+      <w:pPr>
+        <w:spacing w:line="400" w:lineRule="atLeast"/>
+        <w:tabs defTabSz="708"/>
+        <w:pBdr>
+          <w:top w:val="nil" w:sz="0" w:space="0" w:color="000000" tmln="20, 20, 20, 0, 0"/>
+          <w:left w:val="nil" w:sz="0" w:space="0" w:color="000000" tmln="20, 20, 20, 0, 0"/>
+          <w:bottom w:val="nil" w:sz="0" w:space="0" w:color="000000" tmln="20, 20, 20, 0, 0"/>
+          <w:right w:val="nil" w:sz="0" w:space="0" w:color="000000" tmln="20, 20, 20, 0, 0"/>
+          <w:between w:val="nil" w:sz="0" w:space="0" w:color="000000" tmln="20, 20, 20, 0, 0"/>
+        </w:pBdr>
+        <w:shd w:val="none"/>
+        <w:rPr>
+          <w:rFonts w:ascii="Basic Roman" w:hAnsi="Basic Roman" w:eastAsia="Basic Roman" w:cs="Basic Roman"/>
+          <w:color w:val="000000"/>
+          <w:sz w:val="23"/>
+        </w:rPr>
+      </w:pPr>
+      <w:r>
+        <w:rPr>
+          <w:rFonts w:ascii="Basic Roman" w:hAnsi="Basic Roman" w:eastAsia="Basic Roman" w:cs="Basic Roman"/>
+          <w:color w:val="000000"/>
+          <w:sz w:val="23"/>
+        </w:rPr>
+      </w:r>
+    </w:p>
+    <w:p>
+      <w:pPr>
+        <w:spacing w:line="400" w:lineRule="atLeast"/>
+        <w:tabs defTabSz="708"/>
+        <w:pBdr>
+          <w:top w:val="nil" w:sz="0" w:space="0" w:color="000000" tmln="20, 20, 20, 0, 0"/>
+          <w:left w:val="nil" w:sz="0" w:space="0" w:color="000000" tmln="20, 20, 20, 0, 0"/>
+          <w:bottom w:val="nil" w:sz="0" w:space="0" w:color="000000" tmln="20, 20, 20, 0, 0"/>
+          <w:right w:val="nil" w:sz="0" w:space="0" w:color="000000" tmln="20, 20, 20, 0, 0"/>
+          <w:between w:val="nil" w:sz="0" w:space="0" w:color="000000" tmln="20, 20, 20, 0, 0"/>
+        </w:pBdr>
+        <w:shd w:val="none"/>
+        <w:rPr>
+          <w:rFonts w:ascii="Basic Roman" w:hAnsi="Basic Roman" w:eastAsia="Basic Roman" w:cs="Basic Roman"/>
+          <w:color w:val="000000"/>
+          <w:sz w:val="23"/>
+        </w:rPr>
+      </w:pPr>
+      <w:r>
+        <w:rPr>
+          <w:rFonts w:ascii="Basic Roman" w:hAnsi="Basic Roman" w:eastAsia="Basic Roman" w:cs="Basic Roman"/>
+          <w:color w:val="000000"/>
+          <w:sz w:val="23"/>
+        </w:rPr>
+      </w:r>
+    </w:p>
+    <w:p>
+      <w:pPr>
+        <w:spacing w:line="400" w:lineRule="atLeast"/>
+        <w:tabs defTabSz="708"/>
+        <w:pBdr>
+          <w:top w:val="nil" w:sz="0" w:space="0" w:color="000000" tmln="20, 20, 20, 0, 0"/>
+          <w:left w:val="nil" w:sz="0" w:space="0" w:color="000000" tmln="20, 20, 20, 0, 0"/>
+          <w:bottom w:val="nil" w:sz="0" w:space="0" w:color="000000" tmln="20, 20, 20, 0, 0"/>
+          <w:right w:val="nil" w:sz="0" w:space="0" w:color="000000" tmln="20, 20, 20, 0, 0"/>
+          <w:between w:val="nil" w:sz="0" w:space="0" w:color="000000" tmln="20, 20, 20, 0, 0"/>
+        </w:pBdr>
+        <w:shd w:val="none"/>
+        <w:rPr>
+          <w:rFonts w:ascii="Basic Roman" w:hAnsi="Basic Roman" w:eastAsia="Basic Roman" w:cs="Basic Roman"/>
+          <w:color w:val="000000"/>
+          <w:sz w:val="23"/>
+        </w:rPr>
+      </w:pPr>
+      <w:r>
+        <w:rPr>
+          <w:rFonts w:ascii="Basic Roman" w:hAnsi="Basic Roman" w:eastAsia="Basic Roman" w:cs="Basic Roman"/>
+          <w:color w:val="000000"/>
+          <w:sz w:val="23"/>
+        </w:rPr>
+      </w:r>
+    </w:p>
+    <w:p>
+      <w:pPr>
+        <w:spacing w:line="400" w:lineRule="atLeast"/>
+        <w:tabs defTabSz="708"/>
+        <w:pBdr>
+          <w:top w:val="nil" w:sz="0" w:space="0" w:color="000000" tmln="20, 20, 20, 0, 0"/>
+          <w:left w:val="nil" w:sz="0" w:space="0" w:color="000000" tmln="20, 20, 20, 0, 0"/>
+          <w:bottom w:val="nil" w:sz="0" w:space="0" w:color="000000" tmln="20, 20, 20, 0, 0"/>
+          <w:right w:val="nil" w:sz="0" w:space="0" w:color="000000" tmln="20, 20, 20, 0, 0"/>
+          <w:between w:val="nil" w:sz="0" w:space="0" w:color="000000" tmln="20, 20, 20, 0, 0"/>
+        </w:pBdr>
+        <w:shd w:val="none"/>
+        <w:rPr>
+          <w:rFonts w:ascii="Basic Roman" w:hAnsi="Basic Roman" w:eastAsia="Basic Roman" w:cs="Basic Roman"/>
+          <w:color w:val="000000"/>
+          <w:sz w:val="23"/>
+        </w:rPr>
+      </w:pPr>
+      <w:r>
+        <w:rPr>
+          <w:rFonts w:ascii="Basic Roman" w:hAnsi="Basic Roman" w:eastAsia="Basic Roman" w:cs="Basic Roman"/>
+          <w:color w:val="000000"/>
+          <w:sz w:val="23"/>
+        </w:rPr>
+      </w:r>
+    </w:p>
+    <w:p>
+      <w:pPr>
+        <w:spacing w:line="400" w:lineRule="atLeast"/>
+        <w:tabs defTabSz="708"/>
+        <w:pBdr>
+          <w:top w:val="nil" w:sz="0" w:space="0" w:color="000000" tmln="20, 20, 20, 0, 0"/>
+          <w:left w:val="nil" w:sz="0" w:space="0" w:color="000000" tmln="20, 20, 20, 0, 0"/>
+          <w:bottom w:val="nil" w:sz="0" w:space="0" w:color="000000" tmln="20, 20, 20, 0, 0"/>
+          <w:right w:val="nil" w:sz="0" w:space="0" w:color="000000" tmln="20, 20, 20, 0, 0"/>
+          <w:between w:val="nil" w:sz="0" w:space="0" w:color="000000" tmln="20, 20, 20, 0, 0"/>
+        </w:pBdr>
+        <w:shd w:val="none"/>
+        <w:rPr>
+          <w:rFonts w:ascii="Basic Roman" w:hAnsi="Basic Roman" w:eastAsia="Basic Roman" w:cs="Basic Roman"/>
+          <w:color w:val="000000"/>
+          <w:sz w:val="23"/>
+        </w:rPr>
+      </w:pPr>
+      <w:r>
+        <w:rPr>
+          <w:rFonts w:ascii="Basic Roman" w:hAnsi="Basic Roman" w:eastAsia="Basic Roman" w:cs="Basic Roman"/>
+          <w:color w:val="000000"/>
+          <w:sz w:val="23"/>
+        </w:rPr>
+      </w:r>
+    </w:p>
+    <w:p>
+      <w:pPr>
+        <w:spacing w:line="400" w:lineRule="atLeast"/>
+        <w:jc w:val="center"/>
+        <w:tabs defTabSz="708"/>
+        <w:pBdr>
+          <w:top w:val="nil" w:sz="0" w:space="0" w:color="000000" tmln="20, 20, 20, 0, 0"/>
+          <w:left w:val="nil" w:sz="0" w:space="0" w:color="000000" tmln="20, 20, 20, 0, 0"/>
+          <w:bottom w:val="nil" w:sz="0" w:space="0" w:color="000000" tmln="20, 20, 20, 0, 0"/>
+          <w:right w:val="nil" w:sz="0" w:space="0" w:color="000000" tmln="20, 20, 20, 0, 0"/>
+          <w:between w:val="nil" w:sz="0" w:space="0" w:color="000000" tmln="20, 20, 20, 0, 0"/>
+        </w:pBdr>
+        <w:shd w:val="none"/>
+        <w:rPr>
+          <w:rFonts w:ascii="Basic Roman" w:hAnsi="Basic Roman" w:eastAsia="Basic Roman" w:cs="Basic Roman"/>
+          <w:b/>
+          <w:bCs/>
+          <w:color w:val="000000"/>
+          <w:sz w:val="40"/>
+          <w:szCs w:val="36"/>
+        </w:rPr>
+      </w:pPr>
+      <w:r>
+        <w:rPr>
+          <w:rFonts w:ascii="Basic Roman" w:hAnsi="Basic Roman" w:eastAsia="Basic Roman" w:cs="Basic Roman"/>
+          <w:b/>
+          <w:bCs/>
+          <w:color w:val="000000"/>
+          <w:sz w:val="40"/>
+          <w:szCs w:val="36"/>
+        </w:rPr>
+        <w:t>Ass - 9</w:t>
+      </w:r>
+    </w:p>
+    <w:p>
+      <w:pPr>
+        <w:ind w:left="708"/>
+        <w:spacing w:line="400" w:lineRule="atLeast"/>
+        <w:tabs defTabSz="708"/>
+        <w:pBdr>
+          <w:top w:val="nil" w:sz="0" w:space="0" w:color="000000" tmln="20, 20, 20, 0, 0"/>
+          <w:left w:val="nil" w:sz="0" w:space="0" w:color="000000" tmln="20, 20, 20, 0, 0"/>
+          <w:bottom w:val="nil" w:sz="0" w:space="0" w:color="000000" tmln="20, 20, 20, 0, 0"/>
+          <w:right w:val="nil" w:sz="0" w:space="0" w:color="000000" tmln="20, 20, 20, 0, 0"/>
+          <w:between w:val="nil" w:sz="0" w:space="0" w:color="000000" tmln="20, 20, 20, 0, 0"/>
+        </w:pBdr>
+        <w:shd w:val="none"/>
+        <w:rPr>
+          <w:rFonts w:ascii="Basic Roman" w:hAnsi="Basic Roman" w:eastAsia="Basic Roman" w:cs="Basic Roman"/>
+          <w:b/>
+          <w:bCs/>
+          <w:color w:val="000000"/>
+          <w:sz w:val="28"/>
+          <w:szCs w:val="24"/>
+        </w:rPr>
+      </w:pPr>
+      <w:r>
+        <w:rPr>
+          <w:rFonts w:ascii="Basic Roman" w:hAnsi="Basic Roman" w:eastAsia="Basic Roman" w:cs="Basic Roman"/>
+          <w:b/>
+          <w:bCs/>
+          <w:color w:val="000000"/>
+          <w:sz w:val="28"/>
+          <w:szCs w:val="24"/>
+        </w:rPr>
+        <w:t>1.)Write a command to print first to seven line</w:t>
+      </w:r>
+    </w:p>
+    <w:p>
+      <w:pPr>
+        <w:ind w:left="1416"/>
+        <w:spacing w:line="400" w:lineRule="atLeast"/>
+        <w:tabs defTabSz="708"/>
+        <w:pBdr>
+          <w:top w:val="nil" w:sz="0" w:space="0" w:color="000000" tmln="20, 20, 20, 0, 0"/>
+          <w:left w:val="nil" w:sz="0" w:space="0" w:color="000000" tmln="20, 20, 20, 0, 0"/>
+          <w:bottom w:val="nil" w:sz="0" w:space="0" w:color="000000" tmln="20, 20, 20, 0, 0"/>
+          <w:right w:val="nil" w:sz="0" w:space="0" w:color="000000" tmln="20, 20, 20, 0, 0"/>
+          <w:between w:val="nil" w:sz="0" w:space="0" w:color="000000" tmln="20, 20, 20, 0, 0"/>
+        </w:pBdr>
+        <w:shd w:val="none"/>
+        <w:rPr>
+          <w:rFonts w:ascii="Basic Roman" w:hAnsi="Basic Roman" w:eastAsia="Basic Roman" w:cs="Basic Roman"/>
+          <w:color w:val="000000"/>
+          <w:sz w:val="22"/>
+        </w:rPr>
+      </w:pPr>
+      <w:r>
+        <w:rPr>
+          <w:rFonts w:ascii="Basic Roman" w:hAnsi="Basic Roman" w:eastAsia="Basic Roman" w:cs="Basic Roman"/>
+          <w:color w:val="000000"/>
+          <w:sz w:val="22"/>
+        </w:rPr>
+        <w:t xml:space="preserve">henilcode@henilcode-lap:~/Documents/GitHub/Program_File/Shell$ cat unix.txt </w:t>
+      </w:r>
+    </w:p>
+    <w:p>
+      <w:pPr>
+        <w:ind w:left="1416"/>
+        <w:spacing w:line="400" w:lineRule="atLeast"/>
+        <w:tabs defTabSz="708"/>
+        <w:pBdr>
+          <w:top w:val="nil" w:sz="0" w:space="0" w:color="000000" tmln="20, 20, 20, 0, 0"/>
+          <w:left w:val="nil" w:sz="0" w:space="0" w:color="000000" tmln="20, 20, 20, 0, 0"/>
+          <w:bottom w:val="nil" w:sz="0" w:space="0" w:color="000000" tmln="20, 20, 20, 0, 0"/>
+          <w:right w:val="nil" w:sz="0" w:space="0" w:color="000000" tmln="20, 20, 20, 0, 0"/>
+          <w:between w:val="nil" w:sz="0" w:space="0" w:color="000000" tmln="20, 20, 20, 0, 0"/>
+        </w:pBdr>
+        <w:shd w:val="none"/>
+        <w:rPr>
+          <w:rFonts w:ascii="Basic Roman" w:hAnsi="Basic Roman" w:eastAsia="Basic Roman" w:cs="Basic Roman"/>
+          <w:color w:val="000000"/>
+          <w:sz w:val="22"/>
+        </w:rPr>
+      </w:pPr>
+      <w:r>
+        <w:rPr>
+          <w:rFonts w:ascii="Basic Roman" w:hAnsi="Basic Roman" w:eastAsia="Basic Roman" w:cs="Basic Roman"/>
+          <w:color w:val="000000"/>
+          <w:sz w:val="22"/>
+        </w:rPr>
+        <w:t>unix was originally meant to be a convenient platform for programmers developing software to be run on it and on other systems, rather than for non-programmers.</w:t>
+      </w:r>
+    </w:p>
+    <w:p>
+      <w:pPr>
+        <w:ind w:left="1416"/>
+        <w:spacing w:line="400" w:lineRule="atLeast"/>
+        <w:tabs defTabSz="708"/>
+        <w:pBdr>
+          <w:top w:val="nil" w:sz="0" w:space="0" w:color="000000" tmln="20, 20, 20, 0, 0"/>
+          <w:left w:val="nil" w:sz="0" w:space="0" w:color="000000" tmln="20, 20, 20, 0, 0"/>
+          <w:bottom w:val="nil" w:sz="0" w:space="0" w:color="000000" tmln="20, 20, 20, 0, 0"/>
+          <w:right w:val="nil" w:sz="0" w:space="0" w:color="000000" tmln="20, 20, 20, 0, 0"/>
+          <w:between w:val="nil" w:sz="0" w:space="0" w:color="000000" tmln="20, 20, 20, 0, 0"/>
+        </w:pBdr>
+        <w:shd w:val="none"/>
+        <w:rPr>
+          <w:rFonts w:ascii="Basic Roman" w:hAnsi="Basic Roman" w:eastAsia="Basic Roman" w:cs="Basic Roman"/>
+          <w:color w:val="000000"/>
+          <w:sz w:val="22"/>
+        </w:rPr>
+      </w:pPr>
+      <w:r>
+        <w:rPr>
+          <w:rFonts w:ascii="Basic Roman" w:hAnsi="Basic Roman" w:eastAsia="Basic Roman" w:cs="Basic Roman"/>
+          <w:color w:val="000000"/>
+          <w:sz w:val="22"/>
+        </w:rPr>
+        <w:t>unix in create many user link user1, user2,user3 and etc.</w:t>
+      </w:r>
+    </w:p>
+    <w:p>
+      <w:pPr>
+        <w:ind w:left="1416"/>
+        <w:spacing w:line="400" w:lineRule="atLeast"/>
+        <w:tabs defTabSz="708"/>
+        <w:pBdr>
+          <w:top w:val="nil" w:sz="0" w:space="0" w:color="000000" tmln="20, 20, 20, 0, 0"/>
+          <w:left w:val="nil" w:sz="0" w:space="0" w:color="000000" tmln="20, 20, 20, 0, 0"/>
+          <w:bottom w:val="nil" w:sz="0" w:space="0" w:color="000000" tmln="20, 20, 20, 0, 0"/>
+          <w:right w:val="nil" w:sz="0" w:space="0" w:color="000000" tmln="20, 20, 20, 0, 0"/>
+          <w:between w:val="nil" w:sz="0" w:space="0" w:color="000000" tmln="20, 20, 20, 0, 0"/>
+        </w:pBdr>
+        <w:shd w:val="none"/>
+        <w:rPr>
+          <w:rFonts w:ascii="Basic Roman" w:hAnsi="Basic Roman" w:eastAsia="Basic Roman" w:cs="Basic Roman"/>
+          <w:color w:val="000000"/>
+          <w:sz w:val="22"/>
+        </w:rPr>
+      </w:pPr>
+      <w:r>
+        <w:rPr>
+          <w:rFonts w:ascii="Basic Roman" w:hAnsi="Basic Roman" w:eastAsia="Basic Roman" w:cs="Basic Roman"/>
+          <w:color w:val="000000"/>
+          <w:sz w:val="22"/>
+        </w:rPr>
+        <w:t>The system grew larger as the operating system started unix sprea unix ding in academic circles, and as users added their own tools to the system and shared them with colleagues unix.</w:t>
+      </w:r>
+    </w:p>
+    <w:p>
+      <w:pPr>
+        <w:ind w:left="1416"/>
+        <w:spacing w:line="400" w:lineRule="atLeast"/>
+        <w:tabs defTabSz="708"/>
+        <w:pBdr>
+          <w:top w:val="nil" w:sz="0" w:space="0" w:color="000000" tmln="20, 20, 20, 0, 0"/>
+          <w:left w:val="nil" w:sz="0" w:space="0" w:color="000000" tmln="20, 20, 20, 0, 0"/>
+          <w:bottom w:val="nil" w:sz="0" w:space="0" w:color="000000" tmln="20, 20, 20, 0, 0"/>
+          <w:right w:val="nil" w:sz="0" w:space="0" w:color="000000" tmln="20, 20, 20, 0, 0"/>
+          <w:between w:val="nil" w:sz="0" w:space="0" w:color="000000" tmln="20, 20, 20, 0, 0"/>
+        </w:pBdr>
+        <w:shd w:val="none"/>
+        <w:rPr>
+          <w:rFonts w:ascii="Basic Roman" w:hAnsi="Basic Roman" w:eastAsia="Basic Roman" w:cs="Basic Roman"/>
+          <w:color w:val="000000"/>
+          <w:sz w:val="22"/>
+        </w:rPr>
+      </w:pPr>
+      <w:r>
+        <w:rPr>
+          <w:rFonts w:ascii="Basic Roman" w:hAnsi="Basic Roman" w:eastAsia="Basic Roman" w:cs="Basic Roman"/>
+          <w:color w:val="000000"/>
+          <w:sz w:val="22"/>
+        </w:rPr>
+        <w:t>unix is part of linux.</w:t>
+      </w:r>
+    </w:p>
+    <w:p>
+      <w:pPr>
+        <w:ind w:left="1416"/>
+        <w:spacing w:line="400" w:lineRule="atLeast"/>
+        <w:tabs defTabSz="708"/>
+        <w:pBdr>
+          <w:top w:val="nil" w:sz="0" w:space="0" w:color="000000" tmln="20, 20, 20, 0, 0"/>
+          <w:left w:val="nil" w:sz="0" w:space="0" w:color="000000" tmln="20, 20, 20, 0, 0"/>
+          <w:bottom w:val="nil" w:sz="0" w:space="0" w:color="000000" tmln="20, 20, 20, 0, 0"/>
+          <w:right w:val="nil" w:sz="0" w:space="0" w:color="000000" tmln="20, 20, 20, 0, 0"/>
+          <w:between w:val="nil" w:sz="0" w:space="0" w:color="000000" tmln="20, 20, 20, 0, 0"/>
+        </w:pBdr>
+        <w:shd w:val="none"/>
+        <w:rPr>
+          <w:rFonts w:ascii="Basic Roman" w:hAnsi="Basic Roman" w:eastAsia="Basic Roman" w:cs="Basic Roman"/>
+          <w:color w:val="000000"/>
+          <w:sz w:val="22"/>
+        </w:rPr>
+      </w:pPr>
+      <w:r>
+        <w:rPr>
+          <w:rFonts w:ascii="Basic Roman" w:hAnsi="Basic Roman" w:eastAsia="Basic Roman" w:cs="Basic Roman"/>
+          <w:color w:val="000000"/>
+          <w:sz w:val="22"/>
+        </w:rPr>
+        <w:t>unix open source</w:t>
+      </w:r>
+    </w:p>
+    <w:p>
+      <w:pPr>
+        <w:ind w:left="1416"/>
+        <w:spacing w:line="400" w:lineRule="atLeast"/>
+        <w:tabs defTabSz="708"/>
+        <w:pBdr>
+          <w:top w:val="nil" w:sz="0" w:space="0" w:color="000000" tmln="20, 20, 20, 0, 0"/>
+          <w:left w:val="nil" w:sz="0" w:space="0" w:color="000000" tmln="20, 20, 20, 0, 0"/>
+          <w:bottom w:val="nil" w:sz="0" w:space="0" w:color="000000" tmln="20, 20, 20, 0, 0"/>
+          <w:right w:val="nil" w:sz="0" w:space="0" w:color="000000" tmln="20, 20, 20, 0, 0"/>
+          <w:between w:val="nil" w:sz="0" w:space="0" w:color="000000" tmln="20, 20, 20, 0, 0"/>
+        </w:pBdr>
+        <w:shd w:val="none"/>
+        <w:rPr>
+          <w:rFonts w:ascii="Basic Roman" w:hAnsi="Basic Roman" w:eastAsia="Basic Roman" w:cs="Basic Roman"/>
+          <w:color w:val="000000"/>
+          <w:sz w:val="22"/>
+        </w:rPr>
+      </w:pPr>
+      <w:r>
+        <w:rPr>
+          <w:rFonts w:ascii="Basic Roman" w:hAnsi="Basic Roman" w:eastAsia="Basic Roman" w:cs="Basic Roman"/>
+          <w:color w:val="000000"/>
+          <w:sz w:val="22"/>
+        </w:rPr>
+        <w:t>unix is free</w:t>
+      </w:r>
+    </w:p>
+    <w:p>
+      <w:pPr>
+        <w:ind w:left="1416"/>
+        <w:spacing w:line="400" w:lineRule="atLeast"/>
+        <w:tabs defTabSz="708"/>
+        <w:pBdr>
+          <w:top w:val="nil" w:sz="0" w:space="0" w:color="000000" tmln="20, 20, 20, 0, 0"/>
+          <w:left w:val="nil" w:sz="0" w:space="0" w:color="000000" tmln="20, 20, 20, 0, 0"/>
+          <w:bottom w:val="nil" w:sz="0" w:space="0" w:color="000000" tmln="20, 20, 20, 0, 0"/>
+          <w:right w:val="nil" w:sz="0" w:space="0" w:color="000000" tmln="20, 20, 20, 0, 0"/>
+          <w:between w:val="nil" w:sz="0" w:space="0" w:color="000000" tmln="20, 20, 20, 0, 0"/>
+        </w:pBdr>
+        <w:shd w:val="none"/>
+        <w:rPr>
+          <w:rFonts w:ascii="Basic Roman" w:hAnsi="Basic Roman" w:eastAsia="Basic Roman" w:cs="Basic Roman"/>
+          <w:color w:val="000000"/>
+          <w:sz w:val="22"/>
+        </w:rPr>
+      </w:pPr>
+      <w:r>
+        <w:rPr>
+          <w:rFonts w:ascii="Basic Roman" w:hAnsi="Basic Roman" w:eastAsia="Basic Roman" w:cs="Basic Roman"/>
+          <w:color w:val="000000"/>
+          <w:sz w:val="22"/>
+        </w:rPr>
+        <w:t>it's very fast</w:t>
+      </w:r>
+    </w:p>
+    <w:p>
+      <w:pPr>
+        <w:ind w:left="1416"/>
+        <w:spacing w:line="400" w:lineRule="atLeast"/>
+        <w:tabs defTabSz="708"/>
+        <w:pBdr>
+          <w:top w:val="nil" w:sz="0" w:space="0" w:color="000000" tmln="20, 20, 20, 0, 0"/>
+          <w:left w:val="nil" w:sz="0" w:space="0" w:color="000000" tmln="20, 20, 20, 0, 0"/>
+          <w:bottom w:val="nil" w:sz="0" w:space="0" w:color="000000" tmln="20, 20, 20, 0, 0"/>
+          <w:right w:val="nil" w:sz="0" w:space="0" w:color="000000" tmln="20, 20, 20, 0, 0"/>
+          <w:between w:val="nil" w:sz="0" w:space="0" w:color="000000" tmln="20, 20, 20, 0, 0"/>
+        </w:pBdr>
+        <w:shd w:val="none"/>
+        <w:rPr>
+          <w:rFonts w:ascii="Basic Roman" w:hAnsi="Basic Roman" w:eastAsia="Basic Roman" w:cs="Basic Roman"/>
+          <w:color w:val="000000"/>
+          <w:sz w:val="22"/>
+        </w:rPr>
+      </w:pPr>
+      <w:r>
+        <w:rPr>
+          <w:rFonts w:ascii="Basic Roman" w:hAnsi="Basic Roman" w:eastAsia="Basic Roman" w:cs="Basic Roman"/>
+          <w:color w:val="000000"/>
+          <w:sz w:val="22"/>
+        </w:rPr>
+        <w:t>unix is very good</w:t>
+      </w:r>
+    </w:p>
+    <w:p>
+      <w:pPr>
+        <w:ind w:left="1416"/>
+        <w:spacing w:line="400" w:lineRule="atLeast"/>
+        <w:tabs defTabSz="708"/>
+        <w:pBdr>
+          <w:top w:val="nil" w:sz="0" w:space="0" w:color="000000" tmln="20, 20, 20, 0, 0"/>
+          <w:left w:val="nil" w:sz="0" w:space="0" w:color="000000" tmln="20, 20, 20, 0, 0"/>
+          <w:bottom w:val="nil" w:sz="0" w:space="0" w:color="000000" tmln="20, 20, 20, 0, 0"/>
+          <w:right w:val="nil" w:sz="0" w:space="0" w:color="000000" tmln="20, 20, 20, 0, 0"/>
+          <w:between w:val="nil" w:sz="0" w:space="0" w:color="000000" tmln="20, 20, 20, 0, 0"/>
+        </w:pBdr>
+        <w:shd w:val="none"/>
+        <w:rPr>
+          <w:rFonts w:ascii="Basic Roman" w:hAnsi="Basic Roman" w:eastAsia="Basic Roman" w:cs="Basic Roman"/>
+          <w:color w:val="000000"/>
+          <w:sz w:val="22"/>
+        </w:rPr>
+      </w:pPr>
+      <w:r>
+        <w:rPr>
+          <w:rFonts w:ascii="Basic Roman" w:hAnsi="Basic Roman" w:eastAsia="Basic Roman" w:cs="Basic Roman"/>
+          <w:color w:val="000000"/>
+          <w:sz w:val="22"/>
+        </w:rPr>
+        <w:t>os</w:t>
+      </w:r>
+    </w:p>
+    <w:p>
+      <w:pPr>
+        <w:ind w:left="1416"/>
+        <w:spacing w:line="400" w:lineRule="atLeast"/>
+        <w:tabs defTabSz="708"/>
+        <w:pBdr>
+          <w:top w:val="nil" w:sz="0" w:space="0" w:color="000000" tmln="20, 20, 20, 0, 0"/>
+          <w:left w:val="nil" w:sz="0" w:space="0" w:color="000000" tmln="20, 20, 20, 0, 0"/>
+          <w:bottom w:val="nil" w:sz="0" w:space="0" w:color="000000" tmln="20, 20, 20, 0, 0"/>
+          <w:right w:val="nil" w:sz="0" w:space="0" w:color="000000" tmln="20, 20, 20, 0, 0"/>
+          <w:between w:val="nil" w:sz="0" w:space="0" w:color="000000" tmln="20, 20, 20, 0, 0"/>
+        </w:pBdr>
+        <w:shd w:val="none"/>
+        <w:rPr>
+          <w:rFonts w:ascii="Basic Roman" w:hAnsi="Basic Roman" w:eastAsia="Basic Roman" w:cs="Basic Roman"/>
+          <w:color w:val="000000"/>
+          <w:sz w:val="22"/>
+        </w:rPr>
+      </w:pPr>
+      <w:r>
+        <w:rPr>
+          <w:rFonts w:ascii="Basic Roman" w:hAnsi="Basic Roman" w:eastAsia="Basic Roman" w:cs="Basic Roman"/>
+          <w:color w:val="000000"/>
+          <w:sz w:val="22"/>
+        </w:rPr>
+      </w:r>
+    </w:p>
+    <w:p>
+      <w:pPr>
+        <w:ind w:left="1416"/>
+        <w:spacing w:line="400" w:lineRule="atLeast"/>
+        <w:tabs defTabSz="708"/>
+        <w:pBdr>
+          <w:top w:val="nil" w:sz="0" w:space="0" w:color="000000" tmln="20, 20, 20, 0, 0"/>
+          <w:left w:val="nil" w:sz="0" w:space="0" w:color="000000" tmln="20, 20, 20, 0, 0"/>
+          <w:bottom w:val="nil" w:sz="0" w:space="0" w:color="000000" tmln="20, 20, 20, 0, 0"/>
+          <w:right w:val="nil" w:sz="0" w:space="0" w:color="000000" tmln="20, 20, 20, 0, 0"/>
+          <w:between w:val="nil" w:sz="0" w:space="0" w:color="000000" tmln="20, 20, 20, 0, 0"/>
+        </w:pBdr>
+        <w:shd w:val="none"/>
+        <w:rPr>
+          <w:rFonts w:ascii="Basic Roman" w:hAnsi="Basic Roman" w:eastAsia="Basic Roman" w:cs="Basic Roman"/>
+          <w:color w:val="000000"/>
+          <w:sz w:val="22"/>
+        </w:rPr>
+      </w:pPr>
+      <w:r>
+        <w:rPr>
+          <w:rFonts w:ascii="Basic Roman" w:hAnsi="Basic Roman" w:eastAsia="Basic Roman" w:cs="Basic Roman"/>
+          <w:color w:val="000000"/>
+          <w:sz w:val="22"/>
+        </w:rPr>
+        <w:t xml:space="preserve">henilcode@henilcode-lap:~/Documents/GitHub/Program_File/Shell$ sed '1,7p' unix.txt </w:t>
+      </w:r>
+    </w:p>
+    <w:p>
+      <w:pPr>
+        <w:ind w:left="1416"/>
+        <w:spacing w:line="400" w:lineRule="atLeast"/>
+        <w:tabs defTabSz="708"/>
+        <w:pBdr>
+          <w:top w:val="nil" w:sz="0" w:space="0" w:color="000000" tmln="20, 20, 20, 0, 0"/>
+          <w:left w:val="nil" w:sz="0" w:space="0" w:color="000000" tmln="20, 20, 20, 0, 0"/>
+          <w:bottom w:val="nil" w:sz="0" w:space="0" w:color="000000" tmln="20, 20, 20, 0, 0"/>
+          <w:right w:val="nil" w:sz="0" w:space="0" w:color="000000" tmln="20, 20, 20, 0, 0"/>
+          <w:between w:val="nil" w:sz="0" w:space="0" w:color="000000" tmln="20, 20, 20, 0, 0"/>
+        </w:pBdr>
+        <w:shd w:val="none"/>
+        <w:rPr>
+          <w:rFonts w:ascii="Basic Roman" w:hAnsi="Basic Roman" w:eastAsia="Basic Roman" w:cs="Basic Roman"/>
+          <w:color w:val="000000"/>
+          <w:sz w:val="22"/>
+        </w:rPr>
+      </w:pPr>
+      <w:r>
+        <w:rPr>
+          <w:rFonts w:ascii="Basic Roman" w:hAnsi="Basic Roman" w:eastAsia="Basic Roman" w:cs="Basic Roman"/>
+          <w:color w:val="000000"/>
+          <w:sz w:val="22"/>
+        </w:rPr>
+        <w:t>unix was originally meant to be a convenient platform for programmers developing software to be run on it and on other systems, rather than for non-programmers.</w:t>
+      </w:r>
+    </w:p>
+    <w:p>
+      <w:pPr>
+        <w:ind w:left="1416"/>
+        <w:spacing w:line="400" w:lineRule="atLeast"/>
+        <w:tabs defTabSz="708"/>
+        <w:pBdr>
+          <w:top w:val="nil" w:sz="0" w:space="0" w:color="000000" tmln="20, 20, 20, 0, 0"/>
+          <w:left w:val="nil" w:sz="0" w:space="0" w:color="000000" tmln="20, 20, 20, 0, 0"/>
+          <w:bottom w:val="nil" w:sz="0" w:space="0" w:color="000000" tmln="20, 20, 20, 0, 0"/>
+          <w:right w:val="nil" w:sz="0" w:space="0" w:color="000000" tmln="20, 20, 20, 0, 0"/>
+          <w:between w:val="nil" w:sz="0" w:space="0" w:color="000000" tmln="20, 20, 20, 0, 0"/>
+        </w:pBdr>
+        <w:shd w:val="none"/>
+        <w:rPr>
+          <w:rFonts w:ascii="Basic Roman" w:hAnsi="Basic Roman" w:eastAsia="Basic Roman" w:cs="Basic Roman"/>
+          <w:color w:val="000000"/>
+          <w:sz w:val="22"/>
+        </w:rPr>
+      </w:pPr>
+      <w:r>
+        <w:rPr>
+          <w:rFonts w:ascii="Basic Roman" w:hAnsi="Basic Roman" w:eastAsia="Basic Roman" w:cs="Basic Roman"/>
+          <w:color w:val="000000"/>
+          <w:sz w:val="22"/>
+        </w:rPr>
+        <w:t>unix was originally meant to be a convenient platform for programmers developing software to be run on it and on other systems, rather than for non-programmers.</w:t>
+      </w:r>
+    </w:p>
+    <w:p>
+      <w:pPr>
+        <w:ind w:left="1416"/>
+        <w:spacing w:line="400" w:lineRule="atLeast"/>
+        <w:tabs defTabSz="708"/>
+        <w:pBdr>
+          <w:top w:val="nil" w:sz="0" w:space="0" w:color="000000" tmln="20, 20, 20, 0, 0"/>
+          <w:left w:val="nil" w:sz="0" w:space="0" w:color="000000" tmln="20, 20, 20, 0, 0"/>
+          <w:bottom w:val="nil" w:sz="0" w:space="0" w:color="000000" tmln="20, 20, 20, 0, 0"/>
+          <w:right w:val="nil" w:sz="0" w:space="0" w:color="000000" tmln="20, 20, 20, 0, 0"/>
+          <w:between w:val="nil" w:sz="0" w:space="0" w:color="000000" tmln="20, 20, 20, 0, 0"/>
+        </w:pBdr>
+        <w:shd w:val="none"/>
+        <w:rPr>
+          <w:rFonts w:ascii="Basic Roman" w:hAnsi="Basic Roman" w:eastAsia="Basic Roman" w:cs="Basic Roman"/>
+          <w:color w:val="000000"/>
+          <w:sz w:val="22"/>
+        </w:rPr>
+      </w:pPr>
+      <w:r>
+        <w:rPr>
+          <w:rFonts w:ascii="Basic Roman" w:hAnsi="Basic Roman" w:eastAsia="Basic Roman" w:cs="Basic Roman"/>
+          <w:color w:val="000000"/>
+          <w:sz w:val="22"/>
+        </w:rPr>
+        <w:t>unix in create many user link user1, user2,user3 and etc.</w:t>
+      </w:r>
+    </w:p>
+    <w:p>
+      <w:pPr>
+        <w:ind w:left="1416"/>
+        <w:spacing w:line="400" w:lineRule="atLeast"/>
+        <w:tabs defTabSz="708"/>
+        <w:pBdr>
+          <w:top w:val="nil" w:sz="0" w:space="0" w:color="000000" tmln="20, 20, 20, 0, 0"/>
+          <w:left w:val="nil" w:sz="0" w:space="0" w:color="000000" tmln="20, 20, 20, 0, 0"/>
+          <w:bottom w:val="nil" w:sz="0" w:space="0" w:color="000000" tmln="20, 20, 20, 0, 0"/>
+          <w:right w:val="nil" w:sz="0" w:space="0" w:color="000000" tmln="20, 20, 20, 0, 0"/>
+          <w:between w:val="nil" w:sz="0" w:space="0" w:color="000000" tmln="20, 20, 20, 0, 0"/>
+        </w:pBdr>
+        <w:shd w:val="none"/>
+        <w:rPr>
+          <w:rFonts w:ascii="Basic Roman" w:hAnsi="Basic Roman" w:eastAsia="Basic Roman" w:cs="Basic Roman"/>
+          <w:color w:val="000000"/>
+          <w:sz w:val="22"/>
+        </w:rPr>
+      </w:pPr>
+      <w:r>
+        <w:rPr>
+          <w:rFonts w:ascii="Basic Roman" w:hAnsi="Basic Roman" w:eastAsia="Basic Roman" w:cs="Basic Roman"/>
+          <w:color w:val="000000"/>
+          <w:sz w:val="22"/>
+        </w:rPr>
+        <w:t>unix in create many user link user1, user2,user3 and etc.</w:t>
+      </w:r>
+    </w:p>
+    <w:p>
+      <w:pPr>
+        <w:ind w:left="1416"/>
+        <w:spacing w:line="400" w:lineRule="atLeast"/>
+        <w:tabs defTabSz="708"/>
+        <w:pBdr>
+          <w:top w:val="nil" w:sz="0" w:space="0" w:color="000000" tmln="20, 20, 20, 0, 0"/>
+          <w:left w:val="nil" w:sz="0" w:space="0" w:color="000000" tmln="20, 20, 20, 0, 0"/>
+          <w:bottom w:val="nil" w:sz="0" w:space="0" w:color="000000" tmln="20, 20, 20, 0, 0"/>
+          <w:right w:val="nil" w:sz="0" w:space="0" w:color="000000" tmln="20, 20, 20, 0, 0"/>
+          <w:between w:val="nil" w:sz="0" w:space="0" w:color="000000" tmln="20, 20, 20, 0, 0"/>
+        </w:pBdr>
+        <w:shd w:val="none"/>
+        <w:rPr>
+          <w:rFonts w:ascii="Basic Roman" w:hAnsi="Basic Roman" w:eastAsia="Basic Roman" w:cs="Basic Roman"/>
+          <w:color w:val="000000"/>
+          <w:sz w:val="22"/>
+        </w:rPr>
+      </w:pPr>
+      <w:r>
+        <w:rPr>
+          <w:rFonts w:ascii="Basic Roman" w:hAnsi="Basic Roman" w:eastAsia="Basic Roman" w:cs="Basic Roman"/>
+          <w:color w:val="000000"/>
+          <w:sz w:val="22"/>
+        </w:rPr>
+        <w:t>The system grew larger as the operating system started unix sprea unix ding in academic circles, and as users added their own tools to the system and shared them with colleagues unix.</w:t>
+      </w:r>
+    </w:p>
+    <w:p>
+      <w:pPr>
+        <w:ind w:left="1416"/>
+        <w:spacing w:line="400" w:lineRule="atLeast"/>
+        <w:tabs defTabSz="708"/>
+        <w:pBdr>
+          <w:top w:val="nil" w:sz="0" w:space="0" w:color="000000" tmln="20, 20, 20, 0, 0"/>
+          <w:left w:val="nil" w:sz="0" w:space="0" w:color="000000" tmln="20, 20, 20, 0, 0"/>
+          <w:bottom w:val="nil" w:sz="0" w:space="0" w:color="000000" tmln="20, 20, 20, 0, 0"/>
+          <w:right w:val="nil" w:sz="0" w:space="0" w:color="000000" tmln="20, 20, 20, 0, 0"/>
+          <w:between w:val="nil" w:sz="0" w:space="0" w:color="000000" tmln="20, 20, 20, 0, 0"/>
+        </w:pBdr>
+        <w:shd w:val="none"/>
+        <w:rPr>
+          <w:rFonts w:ascii="Basic Roman" w:hAnsi="Basic Roman" w:eastAsia="Basic Roman" w:cs="Basic Roman"/>
+          <w:color w:val="000000"/>
+          <w:sz w:val="22"/>
+        </w:rPr>
+      </w:pPr>
+      <w:r>
+        <w:rPr>
+          <w:rFonts w:ascii="Basic Roman" w:hAnsi="Basic Roman" w:eastAsia="Basic Roman" w:cs="Basic Roman"/>
+          <w:color w:val="000000"/>
+          <w:sz w:val="22"/>
+        </w:rPr>
+        <w:t>The system grew larger as the operating system started unix sprea unix ding in academic circles, and as users added their own tools to the system and shared them with colleagues unix.</w:t>
+      </w:r>
+    </w:p>
+    <w:p>
+      <w:pPr>
+        <w:ind w:left="1416"/>
+        <w:spacing w:line="400" w:lineRule="atLeast"/>
+        <w:tabs defTabSz="708"/>
+        <w:pBdr>
+          <w:top w:val="nil" w:sz="0" w:space="0" w:color="000000" tmln="20, 20, 20, 0, 0"/>
+          <w:left w:val="nil" w:sz="0" w:space="0" w:color="000000" tmln="20, 20, 20, 0, 0"/>
+          <w:bottom w:val="nil" w:sz="0" w:space="0" w:color="000000" tmln="20, 20, 20, 0, 0"/>
+          <w:right w:val="nil" w:sz="0" w:space="0" w:color="000000" tmln="20, 20, 20, 0, 0"/>
+          <w:between w:val="nil" w:sz="0" w:space="0" w:color="000000" tmln="20, 20, 20, 0, 0"/>
+        </w:pBdr>
+        <w:shd w:val="none"/>
+        <w:rPr>
+          <w:rFonts w:ascii="Basic Roman" w:hAnsi="Basic Roman" w:eastAsia="Basic Roman" w:cs="Basic Roman"/>
+          <w:color w:val="000000"/>
+          <w:sz w:val="22"/>
+        </w:rPr>
+      </w:pPr>
+      <w:r>
+        <w:rPr>
+          <w:rFonts w:ascii="Basic Roman" w:hAnsi="Basic Roman" w:eastAsia="Basic Roman" w:cs="Basic Roman"/>
+          <w:color w:val="000000"/>
+          <w:sz w:val="22"/>
+        </w:rPr>
+        <w:t>unix is part of linux.</w:t>
+      </w:r>
+    </w:p>
+    <w:p>
+      <w:pPr>
+        <w:ind w:left="1416"/>
+        <w:spacing w:line="400" w:lineRule="atLeast"/>
+        <w:tabs defTabSz="708"/>
+        <w:pBdr>
+          <w:top w:val="nil" w:sz="0" w:space="0" w:color="000000" tmln="20, 20, 20, 0, 0"/>
+          <w:left w:val="nil" w:sz="0" w:space="0" w:color="000000" tmln="20, 20, 20, 0, 0"/>
+          <w:bottom w:val="nil" w:sz="0" w:space="0" w:color="000000" tmln="20, 20, 20, 0, 0"/>
+          <w:right w:val="nil" w:sz="0" w:space="0" w:color="000000" tmln="20, 20, 20, 0, 0"/>
+          <w:between w:val="nil" w:sz="0" w:space="0" w:color="000000" tmln="20, 20, 20, 0, 0"/>
+        </w:pBdr>
+        <w:shd w:val="none"/>
+        <w:rPr>
+          <w:rFonts w:ascii="Basic Roman" w:hAnsi="Basic Roman" w:eastAsia="Basic Roman" w:cs="Basic Roman"/>
+          <w:color w:val="000000"/>
+          <w:sz w:val="22"/>
+        </w:rPr>
+      </w:pPr>
+      <w:r>
+        <w:rPr>
+          <w:rFonts w:ascii="Basic Roman" w:hAnsi="Basic Roman" w:eastAsia="Basic Roman" w:cs="Basic Roman"/>
+          <w:color w:val="000000"/>
+          <w:sz w:val="22"/>
+        </w:rPr>
+        <w:t>unix is part of linux.</w:t>
+      </w:r>
+    </w:p>
+    <w:p>
+      <w:pPr>
+        <w:ind w:left="1416"/>
+        <w:spacing w:line="400" w:lineRule="atLeast"/>
+        <w:tabs defTabSz="708"/>
+        <w:pBdr>
+          <w:top w:val="nil" w:sz="0" w:space="0" w:color="000000" tmln="20, 20, 20, 0, 0"/>
+          <w:left w:val="nil" w:sz="0" w:space="0" w:color="000000" tmln="20, 20, 20, 0, 0"/>
+          <w:bottom w:val="nil" w:sz="0" w:space="0" w:color="000000" tmln="20, 20, 20, 0, 0"/>
+          <w:right w:val="nil" w:sz="0" w:space="0" w:color="000000" tmln="20, 20, 20, 0, 0"/>
+          <w:between w:val="nil" w:sz="0" w:space="0" w:color="000000" tmln="20, 20, 20, 0, 0"/>
+        </w:pBdr>
+        <w:shd w:val="none"/>
+        <w:rPr>
+          <w:rFonts w:ascii="Basic Roman" w:hAnsi="Basic Roman" w:eastAsia="Basic Roman" w:cs="Basic Roman"/>
+          <w:color w:val="000000"/>
+          <w:sz w:val="22"/>
+        </w:rPr>
+      </w:pPr>
+      <w:r>
+        <w:rPr>
+          <w:rFonts w:ascii="Basic Roman" w:hAnsi="Basic Roman" w:eastAsia="Basic Roman" w:cs="Basic Roman"/>
+          <w:color w:val="000000"/>
+          <w:sz w:val="22"/>
+        </w:rPr>
+        <w:t>unix open source</w:t>
+      </w:r>
+    </w:p>
+    <w:p>
+      <w:pPr>
+        <w:ind w:left="1416"/>
+        <w:spacing w:line="400" w:lineRule="atLeast"/>
+        <w:tabs defTabSz="708"/>
+        <w:pBdr>
+          <w:top w:val="nil" w:sz="0" w:space="0" w:color="000000" tmln="20, 20, 20, 0, 0"/>
+          <w:left w:val="nil" w:sz="0" w:space="0" w:color="000000" tmln="20, 20, 20, 0, 0"/>
+          <w:bottom w:val="nil" w:sz="0" w:space="0" w:color="000000" tmln="20, 20, 20, 0, 0"/>
+          <w:right w:val="nil" w:sz="0" w:space="0" w:color="000000" tmln="20, 20, 20, 0, 0"/>
+          <w:between w:val="nil" w:sz="0" w:space="0" w:color="000000" tmln="20, 20, 20, 0, 0"/>
+        </w:pBdr>
+        <w:shd w:val="none"/>
+        <w:rPr>
+          <w:rFonts w:ascii="Basic Roman" w:hAnsi="Basic Roman" w:eastAsia="Basic Roman" w:cs="Basic Roman"/>
+          <w:color w:val="000000"/>
+          <w:sz w:val="22"/>
+        </w:rPr>
+      </w:pPr>
+      <w:r>
+        <w:rPr>
+          <w:rFonts w:ascii="Basic Roman" w:hAnsi="Basic Roman" w:eastAsia="Basic Roman" w:cs="Basic Roman"/>
+          <w:color w:val="000000"/>
+          <w:sz w:val="22"/>
+        </w:rPr>
+        <w:t>unix open source</w:t>
+      </w:r>
+    </w:p>
+    <w:p>
+      <w:pPr>
+        <w:ind w:left="1416"/>
+        <w:spacing w:line="400" w:lineRule="atLeast"/>
+        <w:tabs defTabSz="708"/>
+        <w:pBdr>
+          <w:top w:val="nil" w:sz="0" w:space="0" w:color="000000" tmln="20, 20, 20, 0, 0"/>
+          <w:left w:val="nil" w:sz="0" w:space="0" w:color="000000" tmln="20, 20, 20, 0, 0"/>
+          <w:bottom w:val="nil" w:sz="0" w:space="0" w:color="000000" tmln="20, 20, 20, 0, 0"/>
+          <w:right w:val="nil" w:sz="0" w:space="0" w:color="000000" tmln="20, 20, 20, 0, 0"/>
+          <w:between w:val="nil" w:sz="0" w:space="0" w:color="000000" tmln="20, 20, 20, 0, 0"/>
+        </w:pBdr>
+        <w:shd w:val="none"/>
+        <w:rPr>
+          <w:rFonts w:ascii="Basic Roman" w:hAnsi="Basic Roman" w:eastAsia="Basic Roman" w:cs="Basic Roman"/>
+          <w:color w:val="000000"/>
+          <w:sz w:val="22"/>
+        </w:rPr>
+      </w:pPr>
+      <w:r>
+        <w:rPr>
+          <w:rFonts w:ascii="Basic Roman" w:hAnsi="Basic Roman" w:eastAsia="Basic Roman" w:cs="Basic Roman"/>
+          <w:color w:val="000000"/>
+          <w:sz w:val="22"/>
+        </w:rPr>
+        <w:t>unix is free</w:t>
+      </w:r>
+    </w:p>
+    <w:p>
+      <w:pPr>
+        <w:ind w:left="1416"/>
+        <w:spacing w:line="400" w:lineRule="atLeast"/>
+        <w:tabs defTabSz="708"/>
+        <w:pBdr>
+          <w:top w:val="nil" w:sz="0" w:space="0" w:color="000000" tmln="20, 20, 20, 0, 0"/>
+          <w:left w:val="nil" w:sz="0" w:space="0" w:color="000000" tmln="20, 20, 20, 0, 0"/>
+          <w:bottom w:val="nil" w:sz="0" w:space="0" w:color="000000" tmln="20, 20, 20, 0, 0"/>
+          <w:right w:val="nil" w:sz="0" w:space="0" w:color="000000" tmln="20, 20, 20, 0, 0"/>
+          <w:between w:val="nil" w:sz="0" w:space="0" w:color="000000" tmln="20, 20, 20, 0, 0"/>
+        </w:pBdr>
+        <w:shd w:val="none"/>
+        <w:rPr>
+          <w:rFonts w:ascii="Basic Roman" w:hAnsi="Basic Roman" w:eastAsia="Basic Roman" w:cs="Basic Roman"/>
+          <w:color w:val="000000"/>
+          <w:sz w:val="22"/>
+        </w:rPr>
+      </w:pPr>
+      <w:r>
+        <w:rPr>
+          <w:rFonts w:ascii="Basic Roman" w:hAnsi="Basic Roman" w:eastAsia="Basic Roman" w:cs="Basic Roman"/>
+          <w:color w:val="000000"/>
+          <w:sz w:val="22"/>
+        </w:rPr>
+        <w:t>unix is free</w:t>
+      </w:r>
+    </w:p>
+    <w:p>
+      <w:pPr>
+        <w:ind w:left="1416"/>
+        <w:spacing w:line="400" w:lineRule="atLeast"/>
+        <w:tabs defTabSz="708"/>
+        <w:pBdr>
+          <w:top w:val="nil" w:sz="0" w:space="0" w:color="000000" tmln="20, 20, 20, 0, 0"/>
+          <w:left w:val="nil" w:sz="0" w:space="0" w:color="000000" tmln="20, 20, 20, 0, 0"/>
+          <w:bottom w:val="nil" w:sz="0" w:space="0" w:color="000000" tmln="20, 20, 20, 0, 0"/>
+          <w:right w:val="nil" w:sz="0" w:space="0" w:color="000000" tmln="20, 20, 20, 0, 0"/>
+          <w:between w:val="nil" w:sz="0" w:space="0" w:color="000000" tmln="20, 20, 20, 0, 0"/>
+        </w:pBdr>
+        <w:shd w:val="none"/>
+        <w:rPr>
+          <w:rFonts w:ascii="Basic Roman" w:hAnsi="Basic Roman" w:eastAsia="Basic Roman" w:cs="Basic Roman"/>
+          <w:color w:val="000000"/>
+          <w:sz w:val="22"/>
+        </w:rPr>
+      </w:pPr>
+      <w:r>
+        <w:rPr>
+          <w:rFonts w:ascii="Basic Roman" w:hAnsi="Basic Roman" w:eastAsia="Basic Roman" w:cs="Basic Roman"/>
+          <w:color w:val="000000"/>
+          <w:sz w:val="22"/>
+        </w:rPr>
+        <w:t>it's very fast</w:t>
+      </w:r>
+    </w:p>
+    <w:p>
+      <w:pPr>
+        <w:ind w:left="1416"/>
+        <w:spacing w:line="400" w:lineRule="atLeast"/>
+        <w:tabs defTabSz="708"/>
+        <w:pBdr>
+          <w:top w:val="nil" w:sz="0" w:space="0" w:color="000000" tmln="20, 20, 20, 0, 0"/>
+          <w:left w:val="nil" w:sz="0" w:space="0" w:color="000000" tmln="20, 20, 20, 0, 0"/>
+          <w:bottom w:val="nil" w:sz="0" w:space="0" w:color="000000" tmln="20, 20, 20, 0, 0"/>
+          <w:right w:val="nil" w:sz="0" w:space="0" w:color="000000" tmln="20, 20, 20, 0, 0"/>
+          <w:between w:val="nil" w:sz="0" w:space="0" w:color="000000" tmln="20, 20, 20, 0, 0"/>
+        </w:pBdr>
+        <w:shd w:val="none"/>
+        <w:rPr>
+          <w:rFonts w:ascii="Basic Roman" w:hAnsi="Basic Roman" w:eastAsia="Basic Roman" w:cs="Basic Roman"/>
+          <w:color w:val="000000"/>
+          <w:sz w:val="22"/>
+        </w:rPr>
+      </w:pPr>
+      <w:r>
+        <w:rPr>
+          <w:rFonts w:ascii="Basic Roman" w:hAnsi="Basic Roman" w:eastAsia="Basic Roman" w:cs="Basic Roman"/>
+          <w:color w:val="000000"/>
+          <w:sz w:val="22"/>
+        </w:rPr>
+        <w:t>it's very fast</w:t>
+      </w:r>
+    </w:p>
+    <w:p>
+      <w:pPr>
+        <w:ind w:left="1416"/>
+        <w:spacing w:line="400" w:lineRule="atLeast"/>
+        <w:tabs defTabSz="708"/>
+        <w:pBdr>
+          <w:top w:val="nil" w:sz="0" w:space="0" w:color="000000" tmln="20, 20, 20, 0, 0"/>
+          <w:left w:val="nil" w:sz="0" w:space="0" w:color="000000" tmln="20, 20, 20, 0, 0"/>
+          <w:bottom w:val="nil" w:sz="0" w:space="0" w:color="000000" tmln="20, 20, 20, 0, 0"/>
+          <w:right w:val="nil" w:sz="0" w:space="0" w:color="000000" tmln="20, 20, 20, 0, 0"/>
+          <w:between w:val="nil" w:sz="0" w:space="0" w:color="000000" tmln="20, 20, 20, 0, 0"/>
+        </w:pBdr>
+        <w:shd w:val="none"/>
+        <w:rPr>
+          <w:rFonts w:ascii="Basic Roman" w:hAnsi="Basic Roman" w:eastAsia="Basic Roman" w:cs="Basic Roman"/>
+          <w:color w:val="000000"/>
+          <w:sz w:val="22"/>
+        </w:rPr>
+      </w:pPr>
+      <w:r>
+        <w:rPr>
+          <w:rFonts w:ascii="Basic Roman" w:hAnsi="Basic Roman" w:eastAsia="Basic Roman" w:cs="Basic Roman"/>
+          <w:color w:val="000000"/>
+          <w:sz w:val="22"/>
+        </w:rPr>
+        <w:t>unix is very good</w:t>
+      </w:r>
+    </w:p>
+    <w:p>
+      <w:pPr>
+        <w:ind w:left="1416"/>
+        <w:spacing w:line="400" w:lineRule="atLeast"/>
+        <w:tabs defTabSz="708"/>
+        <w:pBdr>
+          <w:top w:val="nil" w:sz="0" w:space="0" w:color="000000" tmln="20, 20, 20, 0, 0"/>
+          <w:left w:val="nil" w:sz="0" w:space="0" w:color="000000" tmln="20, 20, 20, 0, 0"/>
+          <w:bottom w:val="nil" w:sz="0" w:space="0" w:color="000000" tmln="20, 20, 20, 0, 0"/>
+          <w:right w:val="nil" w:sz="0" w:space="0" w:color="000000" tmln="20, 20, 20, 0, 0"/>
+          <w:between w:val="nil" w:sz="0" w:space="0" w:color="000000" tmln="20, 20, 20, 0, 0"/>
+        </w:pBdr>
+        <w:shd w:val="none"/>
+        <w:rPr>
+          <w:rFonts w:ascii="Basic Roman" w:hAnsi="Basic Roman" w:eastAsia="Basic Roman" w:cs="Basic Roman"/>
+          <w:color w:val="000000"/>
+          <w:sz w:val="22"/>
+        </w:rPr>
+      </w:pPr>
+      <w:r>
+        <w:rPr>
+          <w:rFonts w:ascii="Basic Roman" w:hAnsi="Basic Roman" w:eastAsia="Basic Roman" w:cs="Basic Roman"/>
+          <w:color w:val="000000"/>
+          <w:sz w:val="22"/>
+        </w:rPr>
+        <w:t>os</w:t>
+      </w:r>
+    </w:p>
+    <w:p>
+      <w:pPr>
+        <w:ind w:left="708"/>
+        <w:spacing w:line="400" w:lineRule="atLeast"/>
+        <w:tabs defTabSz="708"/>
+        <w:pBdr>
+          <w:top w:val="nil" w:sz="0" w:space="0" w:color="000000" tmln="20, 20, 20, 0, 0"/>
+          <w:left w:val="nil" w:sz="0" w:space="0" w:color="000000" tmln="20, 20, 20, 0, 0"/>
+          <w:bottom w:val="nil" w:sz="0" w:space="0" w:color="000000" tmln="20, 20, 20, 0, 0"/>
+          <w:right w:val="nil" w:sz="0" w:space="0" w:color="000000" tmln="20, 20, 20, 0, 0"/>
+          <w:between w:val="nil" w:sz="0" w:space="0" w:color="000000" tmln="20, 20, 20, 0, 0"/>
+        </w:pBdr>
+        <w:shd w:val="none"/>
+        <w:rPr>
+          <w:rFonts w:ascii="Basic Roman" w:hAnsi="Basic Roman" w:eastAsia="Basic Roman" w:cs="Basic Roman"/>
+          <w:b/>
+          <w:bCs/>
+          <w:color w:val="000000"/>
+          <w:sz w:val="28"/>
+          <w:szCs w:val="24"/>
+        </w:rPr>
+      </w:pPr>
+      <w:r>
+        <w:rPr>
+          <w:rFonts w:ascii="Basic Roman" w:hAnsi="Basic Roman" w:eastAsia="Basic Roman" w:cs="Basic Roman"/>
+          <w:b/>
+          <w:bCs/>
+          <w:color w:val="000000"/>
+          <w:sz w:val="28"/>
+          <w:szCs w:val="24"/>
+        </w:rPr>
+        <w:t>2.)Write a command to remove Duplicate Line which are appear on line.</w:t>
+      </w:r>
+    </w:p>
+    <w:p>
+      <w:pPr>
+        <w:ind w:left="708" w:firstLine="708"/>
+        <w:spacing w:line="400" w:lineRule="atLeast"/>
+        <w:tabs defTabSz="708"/>
+        <w:pBdr>
+          <w:top w:val="nil" w:sz="0" w:space="0" w:color="000000" tmln="20, 20, 20, 0, 0"/>
+          <w:left w:val="nil" w:sz="0" w:space="0" w:color="000000" tmln="20, 20, 20, 0, 0"/>
+          <w:bottom w:val="nil" w:sz="0" w:space="0" w:color="000000" tmln="20, 20, 20, 0, 0"/>
+          <w:right w:val="nil" w:sz="0" w:space="0" w:color="000000" tmln="20, 20, 20, 0, 0"/>
+          <w:between w:val="nil" w:sz="0" w:space="0" w:color="000000" tmln="20, 20, 20, 0, 0"/>
+        </w:pBdr>
+        <w:shd w:val="none"/>
+        <w:rPr>
+          <w:rFonts w:ascii="Basic Roman" w:hAnsi="Basic Roman" w:eastAsia="Basic Roman" w:cs="Basic Roman"/>
+          <w:color w:val="000000"/>
+          <w:szCs w:val="18"/>
+        </w:rPr>
+      </w:pPr>
+      <w:r>
+        <w:rPr>
+          <w:rFonts w:ascii="Basic Roman" w:hAnsi="Basic Roman" w:eastAsia="Basic Roman" w:cs="Basic Roman"/>
+          <w:color w:val="000000"/>
+          <w:szCs w:val="18"/>
+        </w:rPr>
+        <w:t xml:space="preserve">henilcode@henilcode-lap:~/Documents/GitHub/Program_File/Shell$ sed -n '1,7p' unix.txt </w:t>
+      </w:r>
+    </w:p>
+    <w:p>
+      <w:pPr>
+        <w:ind w:left="708" w:firstLine="708"/>
+        <w:spacing w:line="400" w:lineRule="atLeast"/>
+        <w:tabs defTabSz="708"/>
+        <w:pBdr>
+          <w:top w:val="nil" w:sz="0" w:space="0" w:color="000000" tmln="20, 20, 20, 0, 0"/>
+          <w:left w:val="nil" w:sz="0" w:space="0" w:color="000000" tmln="20, 20, 20, 0, 0"/>
+          <w:bottom w:val="nil" w:sz="0" w:space="0" w:color="000000" tmln="20, 20, 20, 0, 0"/>
+          <w:right w:val="nil" w:sz="0" w:space="0" w:color="000000" tmln="20, 20, 20, 0, 0"/>
+          <w:between w:val="nil" w:sz="0" w:space="0" w:color="000000" tmln="20, 20, 20, 0, 0"/>
+        </w:pBdr>
+        <w:shd w:val="none"/>
+        <w:rPr>
+          <w:rFonts w:ascii="Basic Roman" w:hAnsi="Basic Roman" w:eastAsia="Basic Roman" w:cs="Basic Roman"/>
+          <w:color w:val="000000"/>
+          <w:szCs w:val="18"/>
+        </w:rPr>
+      </w:pPr>
+      <w:r>
+        <w:rPr>
+          <w:rFonts w:ascii="Basic Roman" w:hAnsi="Basic Roman" w:eastAsia="Basic Roman" w:cs="Basic Roman"/>
+          <w:color w:val="000000"/>
+          <w:szCs w:val="18"/>
+        </w:rPr>
+        <w:t xml:space="preserve">unix was originally meant to be a convenient platform for programmers developing software to be run on it and on </w:t>
+        <w:tab/>
+        <w:t>other systems, rather than for non-programmers.</w:t>
+      </w:r>
+    </w:p>
+    <w:p>
+      <w:pPr>
+        <w:ind w:left="708" w:firstLine="708"/>
+        <w:spacing w:line="400" w:lineRule="atLeast"/>
+        <w:tabs defTabSz="708"/>
+        <w:pBdr>
+          <w:top w:val="nil" w:sz="0" w:space="0" w:color="000000" tmln="20, 20, 20, 0, 0"/>
+          <w:left w:val="nil" w:sz="0" w:space="0" w:color="000000" tmln="20, 20, 20, 0, 0"/>
+          <w:bottom w:val="nil" w:sz="0" w:space="0" w:color="000000" tmln="20, 20, 20, 0, 0"/>
+          <w:right w:val="nil" w:sz="0" w:space="0" w:color="000000" tmln="20, 20, 20, 0, 0"/>
+          <w:between w:val="nil" w:sz="0" w:space="0" w:color="000000" tmln="20, 20, 20, 0, 0"/>
+        </w:pBdr>
+        <w:shd w:val="none"/>
+        <w:rPr>
+          <w:rFonts w:ascii="Basic Roman" w:hAnsi="Basic Roman" w:eastAsia="Basic Roman" w:cs="Basic Roman"/>
+          <w:color w:val="000000"/>
+          <w:szCs w:val="18"/>
+        </w:rPr>
+      </w:pPr>
+      <w:r>
+        <w:rPr>
+          <w:rFonts w:ascii="Basic Roman" w:hAnsi="Basic Roman" w:eastAsia="Basic Roman" w:cs="Basic Roman"/>
+          <w:color w:val="000000"/>
+          <w:szCs w:val="18"/>
+        </w:rPr>
+        <w:t>unix in create many user link user1, user2,user3 and etc.</w:t>
+      </w:r>
+    </w:p>
+    <w:p>
+      <w:pPr>
+        <w:ind w:left="708" w:firstLine="708"/>
+        <w:spacing w:line="400" w:lineRule="atLeast"/>
+        <w:tabs defTabSz="708"/>
+        <w:pBdr>
+          <w:top w:val="nil" w:sz="0" w:space="0" w:color="000000" tmln="20, 20, 20, 0, 0"/>
+          <w:left w:val="nil" w:sz="0" w:space="0" w:color="000000" tmln="20, 20, 20, 0, 0"/>
+          <w:bottom w:val="nil" w:sz="0" w:space="0" w:color="000000" tmln="20, 20, 20, 0, 0"/>
+          <w:right w:val="nil" w:sz="0" w:space="0" w:color="000000" tmln="20, 20, 20, 0, 0"/>
+          <w:between w:val="nil" w:sz="0" w:space="0" w:color="000000" tmln="20, 20, 20, 0, 0"/>
+        </w:pBdr>
+        <w:shd w:val="none"/>
+        <w:rPr>
+          <w:rFonts w:ascii="Basic Roman" w:hAnsi="Basic Roman" w:eastAsia="Basic Roman" w:cs="Basic Roman"/>
+          <w:color w:val="000000"/>
+          <w:szCs w:val="18"/>
+        </w:rPr>
+      </w:pPr>
+      <w:r>
+        <w:rPr>
+          <w:rFonts w:ascii="Basic Roman" w:hAnsi="Basic Roman" w:eastAsia="Basic Roman" w:cs="Basic Roman"/>
+          <w:color w:val="000000"/>
+          <w:szCs w:val="18"/>
+        </w:rPr>
+        <w:t xml:space="preserve">The system grew larger as the operating system started unix sprea unix ding in academic circles, and as users added </w:t>
+        <w:tab/>
+        <w:t>their own tools to the system and shared them with colleagues unix.</w:t>
+      </w:r>
+    </w:p>
+    <w:p>
+      <w:pPr>
+        <w:ind w:left="708" w:firstLine="708"/>
+        <w:spacing w:line="400" w:lineRule="atLeast"/>
+        <w:tabs defTabSz="708"/>
+        <w:pBdr>
+          <w:top w:val="nil" w:sz="0" w:space="0" w:color="000000" tmln="20, 20, 20, 0, 0"/>
+          <w:left w:val="nil" w:sz="0" w:space="0" w:color="000000" tmln="20, 20, 20, 0, 0"/>
+          <w:bottom w:val="nil" w:sz="0" w:space="0" w:color="000000" tmln="20, 20, 20, 0, 0"/>
+          <w:right w:val="nil" w:sz="0" w:space="0" w:color="000000" tmln="20, 20, 20, 0, 0"/>
+          <w:between w:val="nil" w:sz="0" w:space="0" w:color="000000" tmln="20, 20, 20, 0, 0"/>
+        </w:pBdr>
+        <w:shd w:val="none"/>
+        <w:rPr>
+          <w:rFonts w:ascii="Basic Roman" w:hAnsi="Basic Roman" w:eastAsia="Basic Roman" w:cs="Basic Roman"/>
+          <w:color w:val="000000"/>
+          <w:szCs w:val="18"/>
+        </w:rPr>
+      </w:pPr>
+      <w:r>
+        <w:rPr>
+          <w:rFonts w:ascii="Basic Roman" w:hAnsi="Basic Roman" w:eastAsia="Basic Roman" w:cs="Basic Roman"/>
+          <w:color w:val="000000"/>
+          <w:szCs w:val="18"/>
+        </w:rPr>
+        <w:t>unix is part of linux.</w:t>
+      </w:r>
+    </w:p>
+    <w:p>
+      <w:pPr>
+        <w:ind w:left="708" w:firstLine="708"/>
+        <w:spacing w:line="400" w:lineRule="atLeast"/>
+        <w:tabs defTabSz="708"/>
+        <w:pBdr>
+          <w:top w:val="nil" w:sz="0" w:space="0" w:color="000000" tmln="20, 20, 20, 0, 0"/>
+          <w:left w:val="nil" w:sz="0" w:space="0" w:color="000000" tmln="20, 20, 20, 0, 0"/>
+          <w:bottom w:val="nil" w:sz="0" w:space="0" w:color="000000" tmln="20, 20, 20, 0, 0"/>
+          <w:right w:val="nil" w:sz="0" w:space="0" w:color="000000" tmln="20, 20, 20, 0, 0"/>
+          <w:between w:val="nil" w:sz="0" w:space="0" w:color="000000" tmln="20, 20, 20, 0, 0"/>
+        </w:pBdr>
+        <w:shd w:val="none"/>
+        <w:rPr>
+          <w:rFonts w:ascii="Basic Roman" w:hAnsi="Basic Roman" w:eastAsia="Basic Roman" w:cs="Basic Roman"/>
+          <w:color w:val="000000"/>
+          <w:szCs w:val="18"/>
+        </w:rPr>
+      </w:pPr>
+      <w:r>
+        <w:rPr>
+          <w:rFonts w:ascii="Basic Roman" w:hAnsi="Basic Roman" w:eastAsia="Basic Roman" w:cs="Basic Roman"/>
+          <w:color w:val="000000"/>
+          <w:szCs w:val="18"/>
+        </w:rPr>
+        <w:t>unix open source</w:t>
+      </w:r>
+    </w:p>
+    <w:p>
+      <w:pPr>
+        <w:ind w:left="708" w:firstLine="708"/>
+        <w:spacing w:line="400" w:lineRule="atLeast"/>
+        <w:tabs defTabSz="708"/>
+        <w:pBdr>
+          <w:top w:val="nil" w:sz="0" w:space="0" w:color="000000" tmln="20, 20, 20, 0, 0"/>
+          <w:left w:val="nil" w:sz="0" w:space="0" w:color="000000" tmln="20, 20, 20, 0, 0"/>
+          <w:bottom w:val="nil" w:sz="0" w:space="0" w:color="000000" tmln="20, 20, 20, 0, 0"/>
+          <w:right w:val="nil" w:sz="0" w:space="0" w:color="000000" tmln="20, 20, 20, 0, 0"/>
+          <w:between w:val="nil" w:sz="0" w:space="0" w:color="000000" tmln="20, 20, 20, 0, 0"/>
+        </w:pBdr>
+        <w:shd w:val="none"/>
+        <w:rPr>
+          <w:rFonts w:ascii="Basic Roman" w:hAnsi="Basic Roman" w:eastAsia="Basic Roman" w:cs="Basic Roman"/>
+          <w:color w:val="000000"/>
+          <w:szCs w:val="18"/>
+        </w:rPr>
+      </w:pPr>
+      <w:r>
+        <w:rPr>
+          <w:rFonts w:ascii="Basic Roman" w:hAnsi="Basic Roman" w:eastAsia="Basic Roman" w:cs="Basic Roman"/>
+          <w:color w:val="000000"/>
+          <w:szCs w:val="18"/>
+        </w:rPr>
+        <w:t>unix is free</w:t>
+      </w:r>
+    </w:p>
+    <w:p>
+      <w:pPr>
+        <w:ind w:left="708" w:firstLine="708"/>
+        <w:spacing w:line="400" w:lineRule="atLeast"/>
+        <w:tabs defTabSz="708"/>
+        <w:pBdr>
+          <w:top w:val="nil" w:sz="0" w:space="0" w:color="000000" tmln="20, 20, 20, 0, 0"/>
+          <w:left w:val="nil" w:sz="0" w:space="0" w:color="000000" tmln="20, 20, 20, 0, 0"/>
+          <w:bottom w:val="nil" w:sz="0" w:space="0" w:color="000000" tmln="20, 20, 20, 0, 0"/>
+          <w:right w:val="nil" w:sz="0" w:space="0" w:color="000000" tmln="20, 20, 20, 0, 0"/>
+          <w:between w:val="nil" w:sz="0" w:space="0" w:color="000000" tmln="20, 20, 20, 0, 0"/>
+        </w:pBdr>
+        <w:shd w:val="none"/>
+        <w:rPr>
+          <w:rFonts w:ascii="Basic Roman" w:hAnsi="Basic Roman" w:eastAsia="Basic Roman" w:cs="Basic Roman"/>
+          <w:color w:val="000000"/>
+          <w:szCs w:val="18"/>
+        </w:rPr>
+      </w:pPr>
+      <w:r>
+        <w:rPr>
+          <w:rFonts w:ascii="Basic Roman" w:hAnsi="Basic Roman" w:eastAsia="Basic Roman" w:cs="Basic Roman"/>
+          <w:color w:val="000000"/>
+          <w:szCs w:val="18"/>
+        </w:rPr>
+        <w:t>it's very fast</w:t>
+      </w:r>
+    </w:p>
+    <w:p>
+      <w:pPr>
+        <w:ind w:left="708" w:firstLine="708"/>
+        <w:spacing w:line="400" w:lineRule="atLeast"/>
+        <w:tabs defTabSz="708"/>
+        <w:pBdr>
+          <w:top w:val="nil" w:sz="0" w:space="0" w:color="000000" tmln="20, 20, 20, 0, 0"/>
+          <w:left w:val="nil" w:sz="0" w:space="0" w:color="000000" tmln="20, 20, 20, 0, 0"/>
+          <w:bottom w:val="nil" w:sz="0" w:space="0" w:color="000000" tmln="20, 20, 20, 0, 0"/>
+          <w:right w:val="nil" w:sz="0" w:space="0" w:color="000000" tmln="20, 20, 20, 0, 0"/>
+          <w:between w:val="nil" w:sz="0" w:space="0" w:color="000000" tmln="20, 20, 20, 0, 0"/>
+        </w:pBdr>
+        <w:shd w:val="none"/>
+        <w:rPr>
+          <w:rFonts w:ascii="Basic Roman" w:hAnsi="Basic Roman" w:eastAsia="Basic Roman" w:cs="Basic Roman"/>
+          <w:color w:val="000000"/>
+          <w:sz w:val="28"/>
+          <w:szCs w:val="24"/>
+        </w:rPr>
+      </w:pPr>
+      <w:r>
+        <w:rPr>
+          <w:rFonts w:ascii="Basic Roman" w:hAnsi="Basic Roman" w:eastAsia="Basic Roman" w:cs="Basic Roman"/>
+          <w:color w:val="000000"/>
+          <w:sz w:val="28"/>
+          <w:szCs w:val="24"/>
+        </w:rPr>
+      </w:r>
+    </w:p>
+    <w:p>
+      <w:pPr>
+        <w:ind w:left="708"/>
+        <w:spacing w:line="400" w:lineRule="atLeast"/>
+        <w:tabs defTabSz="708"/>
+        <w:pBdr>
+          <w:top w:val="nil" w:sz="0" w:space="0" w:color="000000" tmln="20, 20, 20, 0, 0"/>
+          <w:left w:val="nil" w:sz="0" w:space="0" w:color="000000" tmln="20, 20, 20, 0, 0"/>
+          <w:bottom w:val="nil" w:sz="0" w:space="0" w:color="000000" tmln="20, 20, 20, 0, 0"/>
+          <w:right w:val="nil" w:sz="0" w:space="0" w:color="000000" tmln="20, 20, 20, 0, 0"/>
+          <w:between w:val="nil" w:sz="0" w:space="0" w:color="000000" tmln="20, 20, 20, 0, 0"/>
+        </w:pBdr>
+        <w:shd w:val="none"/>
+        <w:rPr>
+          <w:rFonts w:ascii="Basic Roman" w:hAnsi="Basic Roman" w:eastAsia="Basic Roman" w:cs="Basic Roman"/>
+          <w:b/>
+          <w:bCs/>
+          <w:color w:val="000000"/>
+          <w:sz w:val="28"/>
+          <w:szCs w:val="24"/>
+        </w:rPr>
+      </w:pPr>
+      <w:r>
+        <w:rPr>
+          <w:rFonts w:ascii="Basic Roman" w:hAnsi="Basic Roman" w:eastAsia="Basic Roman" w:cs="Basic Roman"/>
+          <w:b/>
+          <w:bCs/>
+          <w:color w:val="000000"/>
+          <w:sz w:val="28"/>
+          <w:szCs w:val="24"/>
+        </w:rPr>
+        <w:t>3.)Write a command to Display Pattern linux by using egrep.</w:t>
+      </w:r>
+    </w:p>
+    <w:p>
+      <w:pPr>
+        <w:ind w:left="708" w:firstLine="708"/>
+        <w:spacing w:line="400" w:lineRule="atLeast"/>
+        <w:tabs defTabSz="708"/>
+        <w:pBdr>
+          <w:top w:val="nil" w:sz="0" w:space="0" w:color="000000" tmln="20, 20, 20, 0, 0"/>
+          <w:left w:val="nil" w:sz="0" w:space="0" w:color="000000" tmln="20, 20, 20, 0, 0"/>
+          <w:bottom w:val="nil" w:sz="0" w:space="0" w:color="000000" tmln="20, 20, 20, 0, 0"/>
+          <w:right w:val="nil" w:sz="0" w:space="0" w:color="000000" tmln="20, 20, 20, 0, 0"/>
+          <w:between w:val="nil" w:sz="0" w:space="0" w:color="000000" tmln="20, 20, 20, 0, 0"/>
+        </w:pBdr>
+        <w:shd w:val="none"/>
+        <w:rPr>
+          <w:rFonts w:ascii="Basic Roman" w:hAnsi="Basic Roman" w:eastAsia="Basic Roman" w:cs="Basic Roman"/>
+          <w:color w:val="000000"/>
+          <w:sz w:val="24"/>
+          <w:szCs w:val="22"/>
+        </w:rPr>
+      </w:pPr>
+      <w:r>
+        <w:rPr>
+          <w:rFonts w:ascii="Basic Roman" w:hAnsi="Basic Roman" w:eastAsia="Basic Roman" w:cs="Basic Roman"/>
+          <w:color w:val="000000"/>
+          <w:sz w:val="24"/>
+          <w:szCs w:val="22"/>
+        </w:rPr>
+        <w:t xml:space="preserve">henilcode@henilcode-lap:~/Documents/GitHub/Program_File/Shell$ egrep 'linux' unix.txt </w:t>
+      </w:r>
+    </w:p>
+    <w:p>
+      <w:pPr>
+        <w:ind w:left="708" w:firstLine="708"/>
+        <w:spacing w:line="400" w:lineRule="atLeast"/>
+        <w:tabs defTabSz="708"/>
+        <w:pBdr>
+          <w:top w:val="nil" w:sz="0" w:space="0" w:color="000000" tmln="20, 20, 20, 0, 0"/>
+          <w:left w:val="nil" w:sz="0" w:space="0" w:color="000000" tmln="20, 20, 20, 0, 0"/>
+          <w:bottom w:val="nil" w:sz="0" w:space="0" w:color="000000" tmln="20, 20, 20, 0, 0"/>
+          <w:right w:val="nil" w:sz="0" w:space="0" w:color="000000" tmln="20, 20, 20, 0, 0"/>
+          <w:between w:val="nil" w:sz="0" w:space="0" w:color="000000" tmln="20, 20, 20, 0, 0"/>
+        </w:pBdr>
+        <w:shd w:val="none"/>
+        <w:rPr>
+          <w:rFonts w:ascii="Basic Roman" w:hAnsi="Basic Roman" w:eastAsia="Basic Roman" w:cs="Basic Roman"/>
+          <w:color w:val="000000"/>
+          <w:sz w:val="28"/>
+          <w:szCs w:val="24"/>
+        </w:rPr>
+      </w:pPr>
+      <w:r>
+        <w:rPr>
+          <w:rFonts w:ascii="Basic Roman" w:hAnsi="Basic Roman" w:eastAsia="Basic Roman" w:cs="Basic Roman"/>
+          <w:color w:val="000000"/>
+          <w:sz w:val="24"/>
+          <w:szCs w:val="22"/>
+        </w:rPr>
+        <w:t>unix is part of linux.</w:t>
+      </w:r>
+      <w:r>
+        <w:rPr>
+          <w:rFonts w:ascii="Basic Roman" w:hAnsi="Basic Roman" w:eastAsia="Basic Roman" w:cs="Basic Roman"/>
+          <w:color w:val="000000"/>
+          <w:sz w:val="28"/>
+          <w:szCs w:val="24"/>
+        </w:rPr>
+      </w:r>
+    </w:p>
+    <w:p>
+      <w:pPr>
+        <w:ind w:left="708"/>
+        <w:spacing w:line="400" w:lineRule="atLeast"/>
+        <w:tabs defTabSz="708"/>
+        <w:pBdr>
+          <w:top w:val="nil" w:sz="0" w:space="0" w:color="000000" tmln="20, 20, 20, 0, 0"/>
+          <w:left w:val="nil" w:sz="0" w:space="0" w:color="000000" tmln="20, 20, 20, 0, 0"/>
+          <w:bottom w:val="nil" w:sz="0" w:space="0" w:color="000000" tmln="20, 20, 20, 0, 0"/>
+          <w:right w:val="nil" w:sz="0" w:space="0" w:color="000000" tmln="20, 20, 20, 0, 0"/>
+          <w:between w:val="nil" w:sz="0" w:space="0" w:color="000000" tmln="20, 20, 20, 0, 0"/>
+        </w:pBdr>
+        <w:shd w:val="none"/>
+        <w:rPr>
+          <w:rFonts w:ascii="Basic Roman" w:hAnsi="Basic Roman" w:eastAsia="Basic Roman" w:cs="Basic Roman"/>
+          <w:b/>
+          <w:bCs/>
+          <w:color w:val="000000"/>
+          <w:sz w:val="28"/>
+          <w:szCs w:val="24"/>
+        </w:rPr>
+      </w:pPr>
+      <w:r>
+        <w:rPr>
+          <w:rFonts w:ascii="Basic Roman" w:hAnsi="Basic Roman" w:eastAsia="Basic Roman" w:cs="Basic Roman"/>
+          <w:b/>
+          <w:bCs/>
+          <w:color w:val="000000"/>
+          <w:sz w:val="28"/>
+          <w:szCs w:val="24"/>
+        </w:rPr>
+        <w:t>4.)Write a command to Display Pattern linux by using fgrep.</w:t>
+      </w:r>
+    </w:p>
+    <w:p>
+      <w:pPr>
+        <w:ind w:left="708" w:firstLine="708"/>
+        <w:spacing w:line="400" w:lineRule="atLeast"/>
+        <w:tabs defTabSz="708"/>
+        <w:pBdr>
+          <w:top w:val="nil" w:sz="0" w:space="0" w:color="000000" tmln="20, 20, 20, 0, 0"/>
+          <w:left w:val="nil" w:sz="0" w:space="0" w:color="000000" tmln="20, 20, 20, 0, 0"/>
+          <w:bottom w:val="nil" w:sz="0" w:space="0" w:color="000000" tmln="20, 20, 20, 0, 0"/>
+          <w:right w:val="nil" w:sz="0" w:space="0" w:color="000000" tmln="20, 20, 20, 0, 0"/>
+          <w:between w:val="nil" w:sz="0" w:space="0" w:color="000000" tmln="20, 20, 20, 0, 0"/>
+        </w:pBdr>
+        <w:shd w:val="none"/>
+        <w:rPr>
+          <w:rFonts w:ascii="Basic Roman" w:hAnsi="Basic Roman" w:eastAsia="Basic Roman" w:cs="Basic Roman"/>
+          <w:color w:val="000000"/>
+          <w:sz w:val="24"/>
+          <w:szCs w:val="22"/>
+        </w:rPr>
+      </w:pPr>
+      <w:r>
+        <w:rPr>
+          <w:rFonts w:ascii="Basic Roman" w:hAnsi="Basic Roman" w:eastAsia="Basic Roman" w:cs="Basic Roman"/>
+          <w:color w:val="000000"/>
+          <w:sz w:val="24"/>
+          <w:szCs w:val="22"/>
+        </w:rPr>
+        <w:t xml:space="preserve">henilcode@henilcode-lap:~/Documents/GitHub/Program_File/Shell$ fgrep 'linux' unix.txt </w:t>
+      </w:r>
+    </w:p>
+    <w:p>
+      <w:pPr>
+        <w:ind w:left="708" w:firstLine="708"/>
+        <w:spacing w:line="400" w:lineRule="atLeast"/>
+        <w:tabs defTabSz="708"/>
+        <w:pBdr>
+          <w:top w:val="nil" w:sz="0" w:space="0" w:color="000000" tmln="20, 20, 20, 0, 0"/>
+          <w:left w:val="nil" w:sz="0" w:space="0" w:color="000000" tmln="20, 20, 20, 0, 0"/>
+          <w:bottom w:val="nil" w:sz="0" w:space="0" w:color="000000" tmln="20, 20, 20, 0, 0"/>
+          <w:right w:val="nil" w:sz="0" w:space="0" w:color="000000" tmln="20, 20, 20, 0, 0"/>
+          <w:between w:val="nil" w:sz="0" w:space="0" w:color="000000" tmln="20, 20, 20, 0, 0"/>
+        </w:pBdr>
+        <w:shd w:val="none"/>
+        <w:rPr>
+          <w:rFonts w:ascii="Basic Roman" w:hAnsi="Basic Roman" w:eastAsia="Basic Roman" w:cs="Basic Roman"/>
+          <w:color w:val="000000"/>
+          <w:sz w:val="28"/>
+          <w:szCs w:val="24"/>
+        </w:rPr>
+      </w:pPr>
+      <w:r>
+        <w:rPr>
+          <w:rFonts w:ascii="Basic Roman" w:hAnsi="Basic Roman" w:eastAsia="Basic Roman" w:cs="Basic Roman"/>
+          <w:color w:val="000000"/>
+          <w:sz w:val="24"/>
+          <w:szCs w:val="22"/>
+        </w:rPr>
+        <w:t>unix is part of linux.</w:t>
+      </w:r>
+      <w:r>
+        <w:rPr>
+          <w:rFonts w:ascii="Basic Roman" w:hAnsi="Basic Roman" w:eastAsia="Basic Roman" w:cs="Basic Roman"/>
+          <w:color w:val="000000"/>
+          <w:sz w:val="28"/>
+          <w:szCs w:val="24"/>
+        </w:rPr>
+      </w:r>
+    </w:p>
+    <w:p>
+      <w:pPr>
+        <w:ind w:left="708"/>
+        <w:spacing w:line="400" w:lineRule="atLeast"/>
+        <w:tabs defTabSz="708"/>
+        <w:pBdr>
+          <w:top w:val="nil" w:sz="0" w:space="0" w:color="000000" tmln="20, 20, 20, 0, 0"/>
+          <w:left w:val="nil" w:sz="0" w:space="0" w:color="000000" tmln="20, 20, 20, 0, 0"/>
+          <w:bottom w:val="nil" w:sz="0" w:space="0" w:color="000000" tmln="20, 20, 20, 0, 0"/>
+          <w:right w:val="nil" w:sz="0" w:space="0" w:color="000000" tmln="20, 20, 20, 0, 0"/>
+          <w:between w:val="nil" w:sz="0" w:space="0" w:color="000000" tmln="20, 20, 20, 0, 0"/>
+        </w:pBdr>
+        <w:shd w:val="none"/>
+        <w:rPr>
+          <w:rFonts w:ascii="Basic Roman" w:hAnsi="Basic Roman" w:eastAsia="Basic Roman" w:cs="Basic Roman"/>
+          <w:b/>
+          <w:bCs/>
+          <w:color w:val="000000"/>
+          <w:sz w:val="28"/>
+          <w:szCs w:val="24"/>
+        </w:rPr>
+      </w:pPr>
+      <w:r>
+        <w:rPr>
+          <w:rFonts w:ascii="Basic Roman" w:hAnsi="Basic Roman" w:eastAsia="Basic Roman" w:cs="Basic Roman"/>
+          <w:b/>
+          <w:bCs/>
+          <w:color w:val="000000"/>
+          <w:sz w:val="28"/>
+          <w:szCs w:val="24"/>
+        </w:rPr>
+        <w:t>5.)Write a command to give the line Number in Text file.</w:t>
+      </w:r>
+    </w:p>
+    <w:p>
+      <w:pPr>
+        <w:ind w:left="708" w:firstLine="708"/>
+        <w:spacing w:line="400" w:lineRule="atLeast"/>
+        <w:tabs defTabSz="708"/>
+        <w:pBdr>
+          <w:top w:val="nil" w:sz="0" w:space="0" w:color="000000" tmln="20, 20, 20, 0, 0"/>
+          <w:left w:val="nil" w:sz="0" w:space="0" w:color="000000" tmln="20, 20, 20, 0, 0"/>
+          <w:bottom w:val="nil" w:sz="0" w:space="0" w:color="000000" tmln="20, 20, 20, 0, 0"/>
+          <w:right w:val="nil" w:sz="0" w:space="0" w:color="000000" tmln="20, 20, 20, 0, 0"/>
+          <w:between w:val="nil" w:sz="0" w:space="0" w:color="000000" tmln="20, 20, 20, 0, 0"/>
+        </w:pBdr>
+        <w:shd w:val="none"/>
+        <w:rPr>
+          <w:rFonts w:ascii="Basic Roman" w:hAnsi="Basic Roman" w:eastAsia="Basic Roman" w:cs="Basic Roman"/>
+          <w:color w:val="000000"/>
+          <w:sz w:val="22"/>
+        </w:rPr>
+      </w:pPr>
+      <w:r>
+        <w:rPr>
+          <w:rFonts w:ascii="Basic Roman" w:hAnsi="Basic Roman" w:eastAsia="Basic Roman" w:cs="Basic Roman"/>
+          <w:color w:val="000000"/>
+          <w:sz w:val="22"/>
+        </w:rPr>
+        <w:t xml:space="preserve">henilcode@henilcode-lap:~/Documents/GitHub/Program_File/Shell$ sed '=' unix.txt </w:t>
+      </w:r>
+    </w:p>
+    <w:p>
+      <w:pPr>
+        <w:ind w:left="708" w:firstLine="708"/>
+        <w:spacing w:line="400" w:lineRule="atLeast"/>
+        <w:tabs defTabSz="708"/>
+        <w:pBdr>
+          <w:top w:val="nil" w:sz="0" w:space="0" w:color="000000" tmln="20, 20, 20, 0, 0"/>
+          <w:left w:val="nil" w:sz="0" w:space="0" w:color="000000" tmln="20, 20, 20, 0, 0"/>
+          <w:bottom w:val="nil" w:sz="0" w:space="0" w:color="000000" tmln="20, 20, 20, 0, 0"/>
+          <w:right w:val="nil" w:sz="0" w:space="0" w:color="000000" tmln="20, 20, 20, 0, 0"/>
+          <w:between w:val="nil" w:sz="0" w:space="0" w:color="000000" tmln="20, 20, 20, 0, 0"/>
+        </w:pBdr>
+        <w:shd w:val="none"/>
+        <w:rPr>
+          <w:rFonts w:ascii="Basic Roman" w:hAnsi="Basic Roman" w:eastAsia="Basic Roman" w:cs="Basic Roman"/>
+          <w:color w:val="000000"/>
+          <w:sz w:val="22"/>
+        </w:rPr>
+      </w:pPr>
+      <w:r>
+        <w:rPr>
+          <w:rFonts w:ascii="Basic Roman" w:hAnsi="Basic Roman" w:eastAsia="Basic Roman" w:cs="Basic Roman"/>
+          <w:color w:val="000000"/>
+          <w:sz w:val="22"/>
+        </w:rPr>
+        <w:t>1</w:t>
+      </w:r>
+    </w:p>
+    <w:p>
+      <w:pPr>
+        <w:ind w:left="708" w:firstLine="708"/>
+        <w:spacing w:line="400" w:lineRule="atLeast"/>
+        <w:tabs defTabSz="708"/>
+        <w:pBdr>
+          <w:top w:val="nil" w:sz="0" w:space="0" w:color="000000" tmln="20, 20, 20, 0, 0"/>
+          <w:left w:val="nil" w:sz="0" w:space="0" w:color="000000" tmln="20, 20, 20, 0, 0"/>
+          <w:bottom w:val="nil" w:sz="0" w:space="0" w:color="000000" tmln="20, 20, 20, 0, 0"/>
+          <w:right w:val="nil" w:sz="0" w:space="0" w:color="000000" tmln="20, 20, 20, 0, 0"/>
+          <w:between w:val="nil" w:sz="0" w:space="0" w:color="000000" tmln="20, 20, 20, 0, 0"/>
+        </w:pBdr>
+        <w:shd w:val="none"/>
+        <w:rPr>
+          <w:rFonts w:ascii="Basic Roman" w:hAnsi="Basic Roman" w:eastAsia="Basic Roman" w:cs="Basic Roman"/>
+          <w:color w:val="000000"/>
+          <w:sz w:val="22"/>
+        </w:rPr>
+      </w:pPr>
+      <w:r>
+        <w:rPr>
+          <w:rFonts w:ascii="Basic Roman" w:hAnsi="Basic Roman" w:eastAsia="Basic Roman" w:cs="Basic Roman"/>
+          <w:color w:val="000000"/>
+          <w:sz w:val="22"/>
+        </w:rPr>
+        <w:t xml:space="preserve">unix was originally meant to be a convenient platform for programmers developing software to be run on </w:t>
+        <w:tab/>
+        <w:t>it and on other systems, rather than for non-programmers.</w:t>
+      </w:r>
+    </w:p>
+    <w:p>
+      <w:pPr>
+        <w:ind w:left="708" w:firstLine="708"/>
+        <w:spacing w:line="400" w:lineRule="atLeast"/>
+        <w:tabs defTabSz="708"/>
+        <w:pBdr>
+          <w:top w:val="nil" w:sz="0" w:space="0" w:color="000000" tmln="20, 20, 20, 0, 0"/>
+          <w:left w:val="nil" w:sz="0" w:space="0" w:color="000000" tmln="20, 20, 20, 0, 0"/>
+          <w:bottom w:val="nil" w:sz="0" w:space="0" w:color="000000" tmln="20, 20, 20, 0, 0"/>
+          <w:right w:val="nil" w:sz="0" w:space="0" w:color="000000" tmln="20, 20, 20, 0, 0"/>
+          <w:between w:val="nil" w:sz="0" w:space="0" w:color="000000" tmln="20, 20, 20, 0, 0"/>
+        </w:pBdr>
+        <w:shd w:val="none"/>
+        <w:rPr>
+          <w:rFonts w:ascii="Basic Roman" w:hAnsi="Basic Roman" w:eastAsia="Basic Roman" w:cs="Basic Roman"/>
+          <w:color w:val="000000"/>
+          <w:sz w:val="22"/>
+        </w:rPr>
+      </w:pPr>
+      <w:r>
+        <w:rPr>
+          <w:rFonts w:ascii="Basic Roman" w:hAnsi="Basic Roman" w:eastAsia="Basic Roman" w:cs="Basic Roman"/>
+          <w:color w:val="000000"/>
+          <w:sz w:val="22"/>
+        </w:rPr>
+        <w:t>2</w:t>
+      </w:r>
+    </w:p>
+    <w:p>
+      <w:pPr>
+        <w:ind w:left="708" w:firstLine="708"/>
+        <w:spacing w:line="400" w:lineRule="atLeast"/>
+        <w:tabs defTabSz="708"/>
+        <w:pBdr>
+          <w:top w:val="nil" w:sz="0" w:space="0" w:color="000000" tmln="20, 20, 20, 0, 0"/>
+          <w:left w:val="nil" w:sz="0" w:space="0" w:color="000000" tmln="20, 20, 20, 0, 0"/>
+          <w:bottom w:val="nil" w:sz="0" w:space="0" w:color="000000" tmln="20, 20, 20, 0, 0"/>
+          <w:right w:val="nil" w:sz="0" w:space="0" w:color="000000" tmln="20, 20, 20, 0, 0"/>
+          <w:between w:val="nil" w:sz="0" w:space="0" w:color="000000" tmln="20, 20, 20, 0, 0"/>
+        </w:pBdr>
+        <w:shd w:val="none"/>
+        <w:rPr>
+          <w:rFonts w:ascii="Basic Roman" w:hAnsi="Basic Roman" w:eastAsia="Basic Roman" w:cs="Basic Roman"/>
+          <w:color w:val="000000"/>
+          <w:sz w:val="22"/>
+        </w:rPr>
+      </w:pPr>
+      <w:r>
+        <w:rPr>
+          <w:rFonts w:ascii="Basic Roman" w:hAnsi="Basic Roman" w:eastAsia="Basic Roman" w:cs="Basic Roman"/>
+          <w:color w:val="000000"/>
+          <w:sz w:val="22"/>
+        </w:rPr>
+        <w:t>unix in create many user link user1, user2,user3 and etc.</w:t>
+      </w:r>
+    </w:p>
+    <w:p>
+      <w:pPr>
+        <w:ind w:left="708" w:firstLine="708"/>
+        <w:spacing w:line="400" w:lineRule="atLeast"/>
+        <w:tabs defTabSz="708"/>
+        <w:pBdr>
+          <w:top w:val="nil" w:sz="0" w:space="0" w:color="000000" tmln="20, 20, 20, 0, 0"/>
+          <w:left w:val="nil" w:sz="0" w:space="0" w:color="000000" tmln="20, 20, 20, 0, 0"/>
+          <w:bottom w:val="nil" w:sz="0" w:space="0" w:color="000000" tmln="20, 20, 20, 0, 0"/>
+          <w:right w:val="nil" w:sz="0" w:space="0" w:color="000000" tmln="20, 20, 20, 0, 0"/>
+          <w:between w:val="nil" w:sz="0" w:space="0" w:color="000000" tmln="20, 20, 20, 0, 0"/>
+        </w:pBdr>
+        <w:shd w:val="none"/>
+        <w:rPr>
+          <w:rFonts w:ascii="Basic Roman" w:hAnsi="Basic Roman" w:eastAsia="Basic Roman" w:cs="Basic Roman"/>
+          <w:color w:val="000000"/>
+          <w:sz w:val="22"/>
+        </w:rPr>
+      </w:pPr>
+      <w:r>
+        <w:rPr>
+          <w:rFonts w:ascii="Basic Roman" w:hAnsi="Basic Roman" w:eastAsia="Basic Roman" w:cs="Basic Roman"/>
+          <w:color w:val="000000"/>
+          <w:sz w:val="22"/>
+        </w:rPr>
+        <w:t>3</w:t>
+      </w:r>
+    </w:p>
+    <w:p>
+      <w:pPr>
+        <w:ind w:left="708" w:firstLine="708"/>
+        <w:spacing w:line="400" w:lineRule="atLeast"/>
+        <w:tabs defTabSz="708"/>
+        <w:pBdr>
+          <w:top w:val="nil" w:sz="0" w:space="0" w:color="000000" tmln="20, 20, 20, 0, 0"/>
+          <w:left w:val="nil" w:sz="0" w:space="0" w:color="000000" tmln="20, 20, 20, 0, 0"/>
+          <w:bottom w:val="nil" w:sz="0" w:space="0" w:color="000000" tmln="20, 20, 20, 0, 0"/>
+          <w:right w:val="nil" w:sz="0" w:space="0" w:color="000000" tmln="20, 20, 20, 0, 0"/>
+          <w:between w:val="nil" w:sz="0" w:space="0" w:color="000000" tmln="20, 20, 20, 0, 0"/>
+        </w:pBdr>
+        <w:shd w:val="none"/>
+        <w:rPr>
+          <w:rFonts w:ascii="Basic Roman" w:hAnsi="Basic Roman" w:eastAsia="Basic Roman" w:cs="Basic Roman"/>
+          <w:color w:val="000000"/>
+          <w:sz w:val="22"/>
+        </w:rPr>
+      </w:pPr>
+      <w:r>
+        <w:rPr>
+          <w:rFonts w:ascii="Basic Roman" w:hAnsi="Basic Roman" w:eastAsia="Basic Roman" w:cs="Basic Roman"/>
+          <w:color w:val="000000"/>
+          <w:sz w:val="22"/>
+        </w:rPr>
+        <w:t xml:space="preserve">The system grew larger as the operating system started unix sprea unix ding in academic circles, and as </w:t>
+        <w:tab/>
+        <w:t>users added their own tools to the system and shared them with colleagues unix.</w:t>
+      </w:r>
+    </w:p>
+    <w:p>
+      <w:pPr>
+        <w:ind w:left="708" w:firstLine="708"/>
+        <w:spacing w:line="400" w:lineRule="atLeast"/>
+        <w:tabs defTabSz="708"/>
+        <w:pBdr>
+          <w:top w:val="nil" w:sz="0" w:space="0" w:color="000000" tmln="20, 20, 20, 0, 0"/>
+          <w:left w:val="nil" w:sz="0" w:space="0" w:color="000000" tmln="20, 20, 20, 0, 0"/>
+          <w:bottom w:val="nil" w:sz="0" w:space="0" w:color="000000" tmln="20, 20, 20, 0, 0"/>
+          <w:right w:val="nil" w:sz="0" w:space="0" w:color="000000" tmln="20, 20, 20, 0, 0"/>
+          <w:between w:val="nil" w:sz="0" w:space="0" w:color="000000" tmln="20, 20, 20, 0, 0"/>
+        </w:pBdr>
+        <w:shd w:val="none"/>
+        <w:rPr>
+          <w:rFonts w:ascii="Basic Roman" w:hAnsi="Basic Roman" w:eastAsia="Basic Roman" w:cs="Basic Roman"/>
+          <w:color w:val="000000"/>
+          <w:sz w:val="22"/>
+        </w:rPr>
+      </w:pPr>
+      <w:r>
+        <w:rPr>
+          <w:rFonts w:ascii="Basic Roman" w:hAnsi="Basic Roman" w:eastAsia="Basic Roman" w:cs="Basic Roman"/>
+          <w:color w:val="000000"/>
+          <w:sz w:val="22"/>
+        </w:rPr>
+        <w:t>4</w:t>
+      </w:r>
+    </w:p>
+    <w:p>
+      <w:pPr>
+        <w:ind w:left="708" w:firstLine="708"/>
+        <w:spacing w:line="400" w:lineRule="atLeast"/>
+        <w:tabs defTabSz="708"/>
+        <w:pBdr>
+          <w:top w:val="nil" w:sz="0" w:space="0" w:color="000000" tmln="20, 20, 20, 0, 0"/>
+          <w:left w:val="nil" w:sz="0" w:space="0" w:color="000000" tmln="20, 20, 20, 0, 0"/>
+          <w:bottom w:val="nil" w:sz="0" w:space="0" w:color="000000" tmln="20, 20, 20, 0, 0"/>
+          <w:right w:val="nil" w:sz="0" w:space="0" w:color="000000" tmln="20, 20, 20, 0, 0"/>
+          <w:between w:val="nil" w:sz="0" w:space="0" w:color="000000" tmln="20, 20, 20, 0, 0"/>
+        </w:pBdr>
+        <w:shd w:val="none"/>
+        <w:rPr>
+          <w:rFonts w:ascii="Basic Roman" w:hAnsi="Basic Roman" w:eastAsia="Basic Roman" w:cs="Basic Roman"/>
+          <w:color w:val="000000"/>
+          <w:sz w:val="22"/>
+        </w:rPr>
+      </w:pPr>
+      <w:r>
+        <w:rPr>
+          <w:rFonts w:ascii="Basic Roman" w:hAnsi="Basic Roman" w:eastAsia="Basic Roman" w:cs="Basic Roman"/>
+          <w:color w:val="000000"/>
+          <w:sz w:val="22"/>
+        </w:rPr>
+        <w:t>unix is part of linux.</w:t>
+      </w:r>
+    </w:p>
+    <w:p>
+      <w:pPr>
+        <w:ind w:left="708" w:firstLine="708"/>
+        <w:spacing w:line="400" w:lineRule="atLeast"/>
+        <w:tabs defTabSz="708"/>
+        <w:pBdr>
+          <w:top w:val="nil" w:sz="0" w:space="0" w:color="000000" tmln="20, 20, 20, 0, 0"/>
+          <w:left w:val="nil" w:sz="0" w:space="0" w:color="000000" tmln="20, 20, 20, 0, 0"/>
+          <w:bottom w:val="nil" w:sz="0" w:space="0" w:color="000000" tmln="20, 20, 20, 0, 0"/>
+          <w:right w:val="nil" w:sz="0" w:space="0" w:color="000000" tmln="20, 20, 20, 0, 0"/>
+          <w:between w:val="nil" w:sz="0" w:space="0" w:color="000000" tmln="20, 20, 20, 0, 0"/>
+        </w:pBdr>
+        <w:shd w:val="none"/>
+        <w:rPr>
+          <w:rFonts w:ascii="Basic Roman" w:hAnsi="Basic Roman" w:eastAsia="Basic Roman" w:cs="Basic Roman"/>
+          <w:color w:val="000000"/>
+          <w:sz w:val="22"/>
+        </w:rPr>
+      </w:pPr>
+      <w:r>
+        <w:rPr>
+          <w:rFonts w:ascii="Basic Roman" w:hAnsi="Basic Roman" w:eastAsia="Basic Roman" w:cs="Basic Roman"/>
+          <w:color w:val="000000"/>
+          <w:sz w:val="22"/>
+        </w:rPr>
+        <w:t>5</w:t>
+      </w:r>
+    </w:p>
+    <w:p>
+      <w:pPr>
+        <w:ind w:left="708" w:firstLine="708"/>
+        <w:spacing w:line="400" w:lineRule="atLeast"/>
+        <w:tabs defTabSz="708"/>
+        <w:pBdr>
+          <w:top w:val="nil" w:sz="0" w:space="0" w:color="000000" tmln="20, 20, 20, 0, 0"/>
+          <w:left w:val="nil" w:sz="0" w:space="0" w:color="000000" tmln="20, 20, 20, 0, 0"/>
+          <w:bottom w:val="nil" w:sz="0" w:space="0" w:color="000000" tmln="20, 20, 20, 0, 0"/>
+          <w:right w:val="nil" w:sz="0" w:space="0" w:color="000000" tmln="20, 20, 20, 0, 0"/>
+          <w:between w:val="nil" w:sz="0" w:space="0" w:color="000000" tmln="20, 20, 20, 0, 0"/>
+        </w:pBdr>
+        <w:shd w:val="none"/>
+        <w:rPr>
+          <w:rFonts w:ascii="Basic Roman" w:hAnsi="Basic Roman" w:eastAsia="Basic Roman" w:cs="Basic Roman"/>
+          <w:color w:val="000000"/>
+          <w:sz w:val="22"/>
+        </w:rPr>
+      </w:pPr>
+      <w:r>
+        <w:rPr>
+          <w:rFonts w:ascii="Basic Roman" w:hAnsi="Basic Roman" w:eastAsia="Basic Roman" w:cs="Basic Roman"/>
+          <w:color w:val="000000"/>
+          <w:sz w:val="22"/>
+        </w:rPr>
+        <w:t>unix open source</w:t>
+      </w:r>
+    </w:p>
+    <w:p>
+      <w:pPr>
+        <w:ind w:left="708" w:firstLine="708"/>
+        <w:spacing w:line="400" w:lineRule="atLeast"/>
+        <w:tabs defTabSz="708"/>
+        <w:pBdr>
+          <w:top w:val="nil" w:sz="0" w:space="0" w:color="000000" tmln="20, 20, 20, 0, 0"/>
+          <w:left w:val="nil" w:sz="0" w:space="0" w:color="000000" tmln="20, 20, 20, 0, 0"/>
+          <w:bottom w:val="nil" w:sz="0" w:space="0" w:color="000000" tmln="20, 20, 20, 0, 0"/>
+          <w:right w:val="nil" w:sz="0" w:space="0" w:color="000000" tmln="20, 20, 20, 0, 0"/>
+          <w:between w:val="nil" w:sz="0" w:space="0" w:color="000000" tmln="20, 20, 20, 0, 0"/>
+        </w:pBdr>
+        <w:shd w:val="none"/>
+        <w:rPr>
+          <w:rFonts w:ascii="Basic Roman" w:hAnsi="Basic Roman" w:eastAsia="Basic Roman" w:cs="Basic Roman"/>
+          <w:color w:val="000000"/>
+          <w:sz w:val="22"/>
+        </w:rPr>
+      </w:pPr>
+      <w:r>
+        <w:rPr>
+          <w:rFonts w:ascii="Basic Roman" w:hAnsi="Basic Roman" w:eastAsia="Basic Roman" w:cs="Basic Roman"/>
+          <w:color w:val="000000"/>
+          <w:sz w:val="22"/>
+        </w:rPr>
+        <w:t>6</w:t>
+      </w:r>
+    </w:p>
+    <w:p>
+      <w:pPr>
+        <w:ind w:left="708" w:firstLine="708"/>
+        <w:spacing w:line="400" w:lineRule="atLeast"/>
+        <w:tabs defTabSz="708"/>
+        <w:pBdr>
+          <w:top w:val="nil" w:sz="0" w:space="0" w:color="000000" tmln="20, 20, 20, 0, 0"/>
+          <w:left w:val="nil" w:sz="0" w:space="0" w:color="000000" tmln="20, 20, 20, 0, 0"/>
+          <w:bottom w:val="nil" w:sz="0" w:space="0" w:color="000000" tmln="20, 20, 20, 0, 0"/>
+          <w:right w:val="nil" w:sz="0" w:space="0" w:color="000000" tmln="20, 20, 20, 0, 0"/>
+          <w:between w:val="nil" w:sz="0" w:space="0" w:color="000000" tmln="20, 20, 20, 0, 0"/>
+        </w:pBdr>
+        <w:shd w:val="none"/>
+        <w:rPr>
+          <w:rFonts w:ascii="Basic Roman" w:hAnsi="Basic Roman" w:eastAsia="Basic Roman" w:cs="Basic Roman"/>
+          <w:color w:val="000000"/>
+          <w:sz w:val="22"/>
+        </w:rPr>
+      </w:pPr>
+      <w:r>
+        <w:rPr>
+          <w:rFonts w:ascii="Basic Roman" w:hAnsi="Basic Roman" w:eastAsia="Basic Roman" w:cs="Basic Roman"/>
+          <w:color w:val="000000"/>
+          <w:sz w:val="22"/>
+        </w:rPr>
+        <w:t>unix is free</w:t>
+      </w:r>
+    </w:p>
+    <w:p>
+      <w:pPr>
+        <w:ind w:left="708" w:firstLine="708"/>
+        <w:spacing w:line="400" w:lineRule="atLeast"/>
+        <w:tabs defTabSz="708"/>
+        <w:pBdr>
+          <w:top w:val="nil" w:sz="0" w:space="0" w:color="000000" tmln="20, 20, 20, 0, 0"/>
+          <w:left w:val="nil" w:sz="0" w:space="0" w:color="000000" tmln="20, 20, 20, 0, 0"/>
+          <w:bottom w:val="nil" w:sz="0" w:space="0" w:color="000000" tmln="20, 20, 20, 0, 0"/>
+          <w:right w:val="nil" w:sz="0" w:space="0" w:color="000000" tmln="20, 20, 20, 0, 0"/>
+          <w:between w:val="nil" w:sz="0" w:space="0" w:color="000000" tmln="20, 20, 20, 0, 0"/>
+        </w:pBdr>
+        <w:shd w:val="none"/>
+        <w:rPr>
+          <w:rFonts w:ascii="Basic Roman" w:hAnsi="Basic Roman" w:eastAsia="Basic Roman" w:cs="Basic Roman"/>
+          <w:color w:val="000000"/>
+          <w:sz w:val="22"/>
+        </w:rPr>
+      </w:pPr>
+      <w:r>
+        <w:rPr>
+          <w:rFonts w:ascii="Basic Roman" w:hAnsi="Basic Roman" w:eastAsia="Basic Roman" w:cs="Basic Roman"/>
+          <w:color w:val="000000"/>
+          <w:sz w:val="22"/>
+        </w:rPr>
+        <w:t>7</w:t>
+      </w:r>
+    </w:p>
+    <w:p>
+      <w:pPr>
+        <w:ind w:left="708" w:firstLine="708"/>
+        <w:spacing w:line="400" w:lineRule="atLeast"/>
+        <w:tabs defTabSz="708"/>
+        <w:pBdr>
+          <w:top w:val="nil" w:sz="0" w:space="0" w:color="000000" tmln="20, 20, 20, 0, 0"/>
+          <w:left w:val="nil" w:sz="0" w:space="0" w:color="000000" tmln="20, 20, 20, 0, 0"/>
+          <w:bottom w:val="nil" w:sz="0" w:space="0" w:color="000000" tmln="20, 20, 20, 0, 0"/>
+          <w:right w:val="nil" w:sz="0" w:space="0" w:color="000000" tmln="20, 20, 20, 0, 0"/>
+          <w:between w:val="nil" w:sz="0" w:space="0" w:color="000000" tmln="20, 20, 20, 0, 0"/>
+        </w:pBdr>
+        <w:shd w:val="none"/>
+        <w:rPr>
+          <w:rFonts w:ascii="Basic Roman" w:hAnsi="Basic Roman" w:eastAsia="Basic Roman" w:cs="Basic Roman"/>
+          <w:color w:val="000000"/>
+          <w:sz w:val="22"/>
+        </w:rPr>
+      </w:pPr>
+      <w:r>
+        <w:rPr>
+          <w:rFonts w:ascii="Basic Roman" w:hAnsi="Basic Roman" w:eastAsia="Basic Roman" w:cs="Basic Roman"/>
+          <w:color w:val="000000"/>
+          <w:sz w:val="22"/>
+        </w:rPr>
+        <w:t>it's very fast</w:t>
+      </w:r>
+    </w:p>
+    <w:p>
+      <w:pPr>
+        <w:ind w:left="708" w:firstLine="708"/>
+        <w:spacing w:line="400" w:lineRule="atLeast"/>
+        <w:tabs defTabSz="708"/>
+        <w:pBdr>
+          <w:top w:val="nil" w:sz="0" w:space="0" w:color="000000" tmln="20, 20, 20, 0, 0"/>
+          <w:left w:val="nil" w:sz="0" w:space="0" w:color="000000" tmln="20, 20, 20, 0, 0"/>
+          <w:bottom w:val="nil" w:sz="0" w:space="0" w:color="000000" tmln="20, 20, 20, 0, 0"/>
+          <w:right w:val="nil" w:sz="0" w:space="0" w:color="000000" tmln="20, 20, 20, 0, 0"/>
+          <w:between w:val="nil" w:sz="0" w:space="0" w:color="000000" tmln="20, 20, 20, 0, 0"/>
+        </w:pBdr>
+        <w:shd w:val="none"/>
+        <w:rPr>
+          <w:rFonts w:ascii="Basic Roman" w:hAnsi="Basic Roman" w:eastAsia="Basic Roman" w:cs="Basic Roman"/>
+          <w:color w:val="000000"/>
+          <w:sz w:val="22"/>
+        </w:rPr>
+      </w:pPr>
+      <w:r>
+        <w:rPr>
+          <w:rFonts w:ascii="Basic Roman" w:hAnsi="Basic Roman" w:eastAsia="Basic Roman" w:cs="Basic Roman"/>
+          <w:color w:val="000000"/>
+          <w:sz w:val="22"/>
+        </w:rPr>
+        <w:t>8</w:t>
+      </w:r>
+    </w:p>
+    <w:p>
+      <w:pPr>
+        <w:ind w:left="708" w:firstLine="708"/>
+        <w:spacing w:line="400" w:lineRule="atLeast"/>
+        <w:tabs defTabSz="708"/>
+        <w:pBdr>
+          <w:top w:val="nil" w:sz="0" w:space="0" w:color="000000" tmln="20, 20, 20, 0, 0"/>
+          <w:left w:val="nil" w:sz="0" w:space="0" w:color="000000" tmln="20, 20, 20, 0, 0"/>
+          <w:bottom w:val="nil" w:sz="0" w:space="0" w:color="000000" tmln="20, 20, 20, 0, 0"/>
+          <w:right w:val="nil" w:sz="0" w:space="0" w:color="000000" tmln="20, 20, 20, 0, 0"/>
+          <w:between w:val="nil" w:sz="0" w:space="0" w:color="000000" tmln="20, 20, 20, 0, 0"/>
+        </w:pBdr>
+        <w:shd w:val="none"/>
+        <w:rPr>
+          <w:rFonts w:ascii="Basic Roman" w:hAnsi="Basic Roman" w:eastAsia="Basic Roman" w:cs="Basic Roman"/>
+          <w:color w:val="000000"/>
+          <w:sz w:val="22"/>
+        </w:rPr>
+      </w:pPr>
+      <w:r>
+        <w:rPr>
+          <w:rFonts w:ascii="Basic Roman" w:hAnsi="Basic Roman" w:eastAsia="Basic Roman" w:cs="Basic Roman"/>
+          <w:color w:val="000000"/>
+          <w:sz w:val="22"/>
+        </w:rPr>
+        <w:t>unix is very good</w:t>
+      </w:r>
+    </w:p>
+    <w:p>
+      <w:pPr>
+        <w:ind w:left="708" w:firstLine="708"/>
+        <w:spacing w:line="400" w:lineRule="atLeast"/>
+        <w:tabs defTabSz="708"/>
+        <w:pBdr>
+          <w:top w:val="nil" w:sz="0" w:space="0" w:color="000000" tmln="20, 20, 20, 0, 0"/>
+          <w:left w:val="nil" w:sz="0" w:space="0" w:color="000000" tmln="20, 20, 20, 0, 0"/>
+          <w:bottom w:val="nil" w:sz="0" w:space="0" w:color="000000" tmln="20, 20, 20, 0, 0"/>
+          <w:right w:val="nil" w:sz="0" w:space="0" w:color="000000" tmln="20, 20, 20, 0, 0"/>
+          <w:between w:val="nil" w:sz="0" w:space="0" w:color="000000" tmln="20, 20, 20, 0, 0"/>
+        </w:pBdr>
+        <w:shd w:val="none"/>
+        <w:rPr>
+          <w:rFonts w:ascii="Basic Roman" w:hAnsi="Basic Roman" w:eastAsia="Basic Roman" w:cs="Basic Roman"/>
+          <w:color w:val="000000"/>
+          <w:sz w:val="22"/>
+        </w:rPr>
+      </w:pPr>
+      <w:r>
+        <w:rPr>
+          <w:rFonts w:ascii="Basic Roman" w:hAnsi="Basic Roman" w:eastAsia="Basic Roman" w:cs="Basic Roman"/>
+          <w:color w:val="000000"/>
+          <w:sz w:val="22"/>
+        </w:rPr>
+        <w:t>9</w:t>
+      </w:r>
+    </w:p>
+    <w:p>
+      <w:pPr>
+        <w:ind w:left="708" w:firstLine="708"/>
+        <w:spacing w:line="400" w:lineRule="atLeast"/>
+        <w:tabs defTabSz="708"/>
+        <w:pBdr>
+          <w:top w:val="nil" w:sz="0" w:space="0" w:color="000000" tmln="20, 20, 20, 0, 0"/>
+          <w:left w:val="nil" w:sz="0" w:space="0" w:color="000000" tmln="20, 20, 20, 0, 0"/>
+          <w:bottom w:val="nil" w:sz="0" w:space="0" w:color="000000" tmln="20, 20, 20, 0, 0"/>
+          <w:right w:val="nil" w:sz="0" w:space="0" w:color="000000" tmln="20, 20, 20, 0, 0"/>
+          <w:between w:val="nil" w:sz="0" w:space="0" w:color="000000" tmln="20, 20, 20, 0, 0"/>
+        </w:pBdr>
+        <w:shd w:val="none"/>
+        <w:rPr>
+          <w:rFonts w:ascii="Basic Roman" w:hAnsi="Basic Roman" w:eastAsia="Basic Roman" w:cs="Basic Roman"/>
+          <w:color w:val="000000"/>
+          <w:sz w:val="28"/>
+          <w:szCs w:val="24"/>
+        </w:rPr>
+      </w:pPr>
+      <w:r>
+        <w:rPr>
+          <w:rFonts w:ascii="Basic Roman" w:hAnsi="Basic Roman" w:eastAsia="Basic Roman" w:cs="Basic Roman"/>
+          <w:color w:val="000000"/>
+          <w:sz w:val="22"/>
+        </w:rPr>
+        <w:t>os</w:t>
+      </w:r>
+      <w:r>
+        <w:rPr>
+          <w:rFonts w:ascii="Basic Roman" w:hAnsi="Basic Roman" w:eastAsia="Basic Roman" w:cs="Basic Roman"/>
+          <w:color w:val="000000"/>
+          <w:sz w:val="28"/>
+          <w:szCs w:val="24"/>
+        </w:rPr>
+      </w:r>
+    </w:p>
+    <w:p>
+      <w:pPr>
+        <w:ind w:left="708"/>
+        <w:spacing w:line="400" w:lineRule="atLeast"/>
+        <w:tabs defTabSz="708"/>
+        <w:pBdr>
+          <w:top w:val="nil" w:sz="0" w:space="0" w:color="000000" tmln="20, 20, 20, 0, 0"/>
+          <w:left w:val="nil" w:sz="0" w:space="0" w:color="000000" tmln="20, 20, 20, 0, 0"/>
+          <w:bottom w:val="nil" w:sz="0" w:space="0" w:color="000000" tmln="20, 20, 20, 0, 0"/>
+          <w:right w:val="nil" w:sz="0" w:space="0" w:color="000000" tmln="20, 20, 20, 0, 0"/>
+          <w:between w:val="nil" w:sz="0" w:space="0" w:color="000000" tmln="20, 20, 20, 0, 0"/>
+        </w:pBdr>
+        <w:shd w:val="none"/>
+        <w:rPr>
+          <w:rFonts w:ascii="Basic Roman" w:hAnsi="Basic Roman" w:eastAsia="Basic Roman" w:cs="Basic Roman"/>
+          <w:b/>
+          <w:bCs/>
+          <w:color w:val="000000"/>
+          <w:sz w:val="28"/>
+          <w:szCs w:val="24"/>
+        </w:rPr>
+      </w:pPr>
+      <w:r>
+        <w:rPr>
+          <w:rFonts w:ascii="Basic Roman" w:hAnsi="Basic Roman" w:eastAsia="Basic Roman" w:cs="Basic Roman"/>
+          <w:b/>
+          <w:bCs/>
+          <w:color w:val="000000"/>
+          <w:sz w:val="28"/>
+          <w:szCs w:val="24"/>
+        </w:rPr>
+        <w:t>6.)Write a command to insert the line after 5 line.</w:t>
+      </w:r>
+    </w:p>
+    <w:p>
+      <w:pPr>
+        <w:ind w:left="708" w:firstLine="708"/>
+        <w:spacing w:line="400" w:lineRule="atLeast"/>
+        <w:tabs defTabSz="708"/>
+        <w:pBdr>
+          <w:top w:val="nil" w:sz="0" w:space="0" w:color="000000" tmln="20, 20, 20, 0, 0"/>
+          <w:left w:val="nil" w:sz="0" w:space="0" w:color="000000" tmln="20, 20, 20, 0, 0"/>
+          <w:bottom w:val="nil" w:sz="0" w:space="0" w:color="000000" tmln="20, 20, 20, 0, 0"/>
+          <w:right w:val="nil" w:sz="0" w:space="0" w:color="000000" tmln="20, 20, 20, 0, 0"/>
+          <w:between w:val="nil" w:sz="0" w:space="0" w:color="000000" tmln="20, 20, 20, 0, 0"/>
+        </w:pBdr>
+        <w:shd w:val="none"/>
+        <w:rPr>
+          <w:rFonts w:ascii="Basic Roman" w:hAnsi="Basic Roman" w:eastAsia="Basic Roman" w:cs="Basic Roman"/>
+          <w:color w:val="000000"/>
+          <w:szCs w:val="18"/>
+        </w:rPr>
+      </w:pPr>
+      <w:r>
+        <w:rPr>
+          <w:rFonts w:ascii="Basic Roman" w:hAnsi="Basic Roman" w:eastAsia="Basic Roman" w:cs="Basic Roman"/>
+          <w:color w:val="000000"/>
+          <w:szCs w:val="18"/>
+        </w:rPr>
+        <w:t>henilcode@henilcode-lap:~/Documents/GitHub/Program_File/Shell$ sed '5i\</w:t>
+      </w:r>
+    </w:p>
+    <w:p>
+      <w:pPr>
+        <w:ind w:left="708" w:firstLine="708"/>
+        <w:spacing w:line="400" w:lineRule="atLeast"/>
+        <w:tabs defTabSz="708"/>
+        <w:pBdr>
+          <w:top w:val="nil" w:sz="0" w:space="0" w:color="000000" tmln="20, 20, 20, 0, 0"/>
+          <w:left w:val="nil" w:sz="0" w:space="0" w:color="000000" tmln="20, 20, 20, 0, 0"/>
+          <w:bottom w:val="nil" w:sz="0" w:space="0" w:color="000000" tmln="20, 20, 20, 0, 0"/>
+          <w:right w:val="nil" w:sz="0" w:space="0" w:color="000000" tmln="20, 20, 20, 0, 0"/>
+          <w:between w:val="nil" w:sz="0" w:space="0" w:color="000000" tmln="20, 20, 20, 0, 0"/>
+        </w:pBdr>
+        <w:shd w:val="none"/>
+        <w:rPr>
+          <w:rFonts w:ascii="Basic Roman" w:hAnsi="Basic Roman" w:eastAsia="Basic Roman" w:cs="Basic Roman"/>
+          <w:color w:val="000000"/>
+          <w:szCs w:val="18"/>
+        </w:rPr>
+      </w:pPr>
+      <w:r>
+        <w:rPr>
+          <w:rFonts w:ascii="Basic Roman" w:hAnsi="Basic Roman" w:eastAsia="Basic Roman" w:cs="Basic Roman"/>
+          <w:color w:val="000000"/>
+          <w:szCs w:val="18"/>
+        </w:rPr>
+        <w:t>&gt; linux esay to use</w:t>
+      </w:r>
+    </w:p>
+    <w:p>
+      <w:pPr>
+        <w:ind w:left="708" w:firstLine="708"/>
+        <w:spacing w:line="400" w:lineRule="atLeast"/>
+        <w:tabs defTabSz="708"/>
+        <w:pBdr>
+          <w:top w:val="nil" w:sz="0" w:space="0" w:color="000000" tmln="20, 20, 20, 0, 0"/>
+          <w:left w:val="nil" w:sz="0" w:space="0" w:color="000000" tmln="20, 20, 20, 0, 0"/>
+          <w:bottom w:val="nil" w:sz="0" w:space="0" w:color="000000" tmln="20, 20, 20, 0, 0"/>
+          <w:right w:val="nil" w:sz="0" w:space="0" w:color="000000" tmln="20, 20, 20, 0, 0"/>
+          <w:between w:val="nil" w:sz="0" w:space="0" w:color="000000" tmln="20, 20, 20, 0, 0"/>
+        </w:pBdr>
+        <w:shd w:val="none"/>
+        <w:rPr>
+          <w:rFonts w:ascii="Basic Roman" w:hAnsi="Basic Roman" w:eastAsia="Basic Roman" w:cs="Basic Roman"/>
+          <w:color w:val="000000"/>
+          <w:szCs w:val="18"/>
+        </w:rPr>
+      </w:pPr>
+      <w:r>
+        <w:rPr>
+          <w:rFonts w:ascii="Basic Roman" w:hAnsi="Basic Roman" w:eastAsia="Basic Roman" w:cs="Basic Roman"/>
+          <w:color w:val="000000"/>
+          <w:szCs w:val="18"/>
+        </w:rPr>
+        <w:t>&gt; ' unix.txt</w:t>
+      </w:r>
+    </w:p>
+    <w:p>
+      <w:pPr>
+        <w:ind w:left="708" w:firstLine="708"/>
+        <w:spacing w:line="400" w:lineRule="atLeast"/>
+        <w:tabs defTabSz="708"/>
+        <w:pBdr>
+          <w:top w:val="nil" w:sz="0" w:space="0" w:color="000000" tmln="20, 20, 20, 0, 0"/>
+          <w:left w:val="nil" w:sz="0" w:space="0" w:color="000000" tmln="20, 20, 20, 0, 0"/>
+          <w:bottom w:val="nil" w:sz="0" w:space="0" w:color="000000" tmln="20, 20, 20, 0, 0"/>
+          <w:right w:val="nil" w:sz="0" w:space="0" w:color="000000" tmln="20, 20, 20, 0, 0"/>
+          <w:between w:val="nil" w:sz="0" w:space="0" w:color="000000" tmln="20, 20, 20, 0, 0"/>
+        </w:pBdr>
+        <w:shd w:val="none"/>
+        <w:rPr>
+          <w:rFonts w:ascii="Basic Roman" w:hAnsi="Basic Roman" w:eastAsia="Basic Roman" w:cs="Basic Roman"/>
+          <w:color w:val="000000"/>
+          <w:szCs w:val="18"/>
+        </w:rPr>
+      </w:pPr>
+      <w:r>
+        <w:rPr>
+          <w:rFonts w:ascii="Basic Roman" w:hAnsi="Basic Roman" w:eastAsia="Basic Roman" w:cs="Basic Roman"/>
+          <w:color w:val="000000"/>
+          <w:szCs w:val="18"/>
+        </w:rPr>
+        <w:t xml:space="preserve">unix was originally meant to be a convenient platform for programmers developing software to be run on it and on </w:t>
+        <w:tab/>
+        <w:t>other systems, rather than for non-programmers.</w:t>
+      </w:r>
+    </w:p>
+    <w:p>
+      <w:pPr>
+        <w:ind w:left="708" w:firstLine="708"/>
+        <w:spacing w:line="400" w:lineRule="atLeast"/>
+        <w:tabs defTabSz="708"/>
+        <w:pBdr>
+          <w:top w:val="nil" w:sz="0" w:space="0" w:color="000000" tmln="20, 20, 20, 0, 0"/>
+          <w:left w:val="nil" w:sz="0" w:space="0" w:color="000000" tmln="20, 20, 20, 0, 0"/>
+          <w:bottom w:val="nil" w:sz="0" w:space="0" w:color="000000" tmln="20, 20, 20, 0, 0"/>
+          <w:right w:val="nil" w:sz="0" w:space="0" w:color="000000" tmln="20, 20, 20, 0, 0"/>
+          <w:between w:val="nil" w:sz="0" w:space="0" w:color="000000" tmln="20, 20, 20, 0, 0"/>
+        </w:pBdr>
+        <w:shd w:val="none"/>
+        <w:rPr>
+          <w:rFonts w:ascii="Basic Roman" w:hAnsi="Basic Roman" w:eastAsia="Basic Roman" w:cs="Basic Roman"/>
+          <w:color w:val="000000"/>
+          <w:szCs w:val="18"/>
+        </w:rPr>
+      </w:pPr>
+      <w:r>
+        <w:rPr>
+          <w:rFonts w:ascii="Basic Roman" w:hAnsi="Basic Roman" w:eastAsia="Basic Roman" w:cs="Basic Roman"/>
+          <w:color w:val="000000"/>
+          <w:szCs w:val="18"/>
+        </w:rPr>
+        <w:t>unix in create many user link user1, user2,user3 and etc.</w:t>
+      </w:r>
+    </w:p>
+    <w:p>
+      <w:pPr>
+        <w:ind w:left="708" w:firstLine="708"/>
+        <w:spacing w:line="400" w:lineRule="atLeast"/>
+        <w:tabs defTabSz="708"/>
+        <w:pBdr>
+          <w:top w:val="nil" w:sz="0" w:space="0" w:color="000000" tmln="20, 20, 20, 0, 0"/>
+          <w:left w:val="nil" w:sz="0" w:space="0" w:color="000000" tmln="20, 20, 20, 0, 0"/>
+          <w:bottom w:val="nil" w:sz="0" w:space="0" w:color="000000" tmln="20, 20, 20, 0, 0"/>
+          <w:right w:val="nil" w:sz="0" w:space="0" w:color="000000" tmln="20, 20, 20, 0, 0"/>
+          <w:between w:val="nil" w:sz="0" w:space="0" w:color="000000" tmln="20, 20, 20, 0, 0"/>
+        </w:pBdr>
+        <w:shd w:val="none"/>
+        <w:rPr>
+          <w:rFonts w:ascii="Basic Roman" w:hAnsi="Basic Roman" w:eastAsia="Basic Roman" w:cs="Basic Roman"/>
+          <w:color w:val="000000"/>
+          <w:szCs w:val="18"/>
+        </w:rPr>
+      </w:pPr>
+      <w:r>
+        <w:rPr>
+          <w:rFonts w:ascii="Basic Roman" w:hAnsi="Basic Roman" w:eastAsia="Basic Roman" w:cs="Basic Roman"/>
+          <w:color w:val="000000"/>
+          <w:szCs w:val="18"/>
+        </w:rPr>
+        <w:t>The system grew larger as the operating system started unix sprea unix ding in academic circles, and as users added t</w:t>
+        <w:tab/>
+        <w:t>heir own tools to the system and shared them with colleagues unix.</w:t>
+      </w:r>
+    </w:p>
+    <w:p>
+      <w:pPr>
+        <w:ind w:left="708" w:firstLine="708"/>
+        <w:spacing w:line="400" w:lineRule="atLeast"/>
+        <w:tabs defTabSz="708"/>
+        <w:pBdr>
+          <w:top w:val="nil" w:sz="0" w:space="0" w:color="000000" tmln="20, 20, 20, 0, 0"/>
+          <w:left w:val="nil" w:sz="0" w:space="0" w:color="000000" tmln="20, 20, 20, 0, 0"/>
+          <w:bottom w:val="nil" w:sz="0" w:space="0" w:color="000000" tmln="20, 20, 20, 0, 0"/>
+          <w:right w:val="nil" w:sz="0" w:space="0" w:color="000000" tmln="20, 20, 20, 0, 0"/>
+          <w:between w:val="nil" w:sz="0" w:space="0" w:color="000000" tmln="20, 20, 20, 0, 0"/>
+        </w:pBdr>
+        <w:shd w:val="none"/>
+        <w:rPr>
+          <w:rFonts w:ascii="Basic Roman" w:hAnsi="Basic Roman" w:eastAsia="Basic Roman" w:cs="Basic Roman"/>
+          <w:color w:val="000000"/>
+          <w:szCs w:val="18"/>
+        </w:rPr>
+      </w:pPr>
+      <w:r>
+        <w:rPr>
+          <w:rFonts w:ascii="Basic Roman" w:hAnsi="Basic Roman" w:eastAsia="Basic Roman" w:cs="Basic Roman"/>
+          <w:color w:val="000000"/>
+          <w:szCs w:val="18"/>
+        </w:rPr>
+        <w:t>unix is part of linux.</w:t>
+      </w:r>
+    </w:p>
+    <w:p>
+      <w:pPr>
+        <w:ind w:left="708" w:firstLine="708"/>
+        <w:spacing w:line="400" w:lineRule="atLeast"/>
+        <w:tabs defTabSz="708"/>
+        <w:pBdr>
+          <w:top w:val="nil" w:sz="0" w:space="0" w:color="000000" tmln="20, 20, 20, 0, 0"/>
+          <w:left w:val="nil" w:sz="0" w:space="0" w:color="000000" tmln="20, 20, 20, 0, 0"/>
+          <w:bottom w:val="nil" w:sz="0" w:space="0" w:color="000000" tmln="20, 20, 20, 0, 0"/>
+          <w:right w:val="nil" w:sz="0" w:space="0" w:color="000000" tmln="20, 20, 20, 0, 0"/>
+          <w:between w:val="nil" w:sz="0" w:space="0" w:color="000000" tmln="20, 20, 20, 0, 0"/>
+        </w:pBdr>
+        <w:shd w:val="none"/>
+        <w:rPr>
+          <w:rFonts w:ascii="Basic Roman" w:hAnsi="Basic Roman" w:eastAsia="Basic Roman" w:cs="Basic Roman"/>
+          <w:color w:val="000000"/>
+          <w:szCs w:val="18"/>
+        </w:rPr>
+      </w:pPr>
+      <w:r>
+        <w:rPr>
+          <w:rFonts w:ascii="Basic Roman" w:hAnsi="Basic Roman" w:eastAsia="Basic Roman" w:cs="Basic Roman"/>
+          <w:color w:val="000000"/>
+          <w:szCs w:val="18"/>
+        </w:rPr>
+        <w:t>linux esay to use</w:t>
+      </w:r>
+    </w:p>
+    <w:p>
+      <w:pPr>
+        <w:ind w:left="708" w:firstLine="708"/>
+        <w:spacing w:line="400" w:lineRule="atLeast"/>
+        <w:tabs defTabSz="708"/>
+        <w:pBdr>
+          <w:top w:val="nil" w:sz="0" w:space="0" w:color="000000" tmln="20, 20, 20, 0, 0"/>
+          <w:left w:val="nil" w:sz="0" w:space="0" w:color="000000" tmln="20, 20, 20, 0, 0"/>
+          <w:bottom w:val="nil" w:sz="0" w:space="0" w:color="000000" tmln="20, 20, 20, 0, 0"/>
+          <w:right w:val="nil" w:sz="0" w:space="0" w:color="000000" tmln="20, 20, 20, 0, 0"/>
+          <w:between w:val="nil" w:sz="0" w:space="0" w:color="000000" tmln="20, 20, 20, 0, 0"/>
+        </w:pBdr>
+        <w:shd w:val="none"/>
+        <w:rPr>
+          <w:rFonts w:ascii="Basic Roman" w:hAnsi="Basic Roman" w:eastAsia="Basic Roman" w:cs="Basic Roman"/>
+          <w:color w:val="000000"/>
+          <w:szCs w:val="18"/>
+        </w:rPr>
+      </w:pPr>
+      <w:r>
+        <w:rPr>
+          <w:rFonts w:ascii="Basic Roman" w:hAnsi="Basic Roman" w:eastAsia="Basic Roman" w:cs="Basic Roman"/>
+          <w:color w:val="000000"/>
+          <w:szCs w:val="18"/>
+        </w:rPr>
+        <w:t>unix open source</w:t>
+      </w:r>
+    </w:p>
+    <w:p>
+      <w:pPr>
+        <w:ind w:left="708" w:firstLine="708"/>
+        <w:spacing w:line="400" w:lineRule="atLeast"/>
+        <w:tabs defTabSz="708"/>
+        <w:pBdr>
+          <w:top w:val="nil" w:sz="0" w:space="0" w:color="000000" tmln="20, 20, 20, 0, 0"/>
+          <w:left w:val="nil" w:sz="0" w:space="0" w:color="000000" tmln="20, 20, 20, 0, 0"/>
+          <w:bottom w:val="nil" w:sz="0" w:space="0" w:color="000000" tmln="20, 20, 20, 0, 0"/>
+          <w:right w:val="nil" w:sz="0" w:space="0" w:color="000000" tmln="20, 20, 20, 0, 0"/>
+          <w:between w:val="nil" w:sz="0" w:space="0" w:color="000000" tmln="20, 20, 20, 0, 0"/>
+        </w:pBdr>
+        <w:shd w:val="none"/>
+        <w:rPr>
+          <w:rFonts w:ascii="Basic Roman" w:hAnsi="Basic Roman" w:eastAsia="Basic Roman" w:cs="Basic Roman"/>
+          <w:color w:val="000000"/>
+          <w:szCs w:val="18"/>
+        </w:rPr>
+      </w:pPr>
+      <w:r>
+        <w:rPr>
+          <w:rFonts w:ascii="Basic Roman" w:hAnsi="Basic Roman" w:eastAsia="Basic Roman" w:cs="Basic Roman"/>
+          <w:color w:val="000000"/>
+          <w:szCs w:val="18"/>
+        </w:rPr>
+        <w:t>unix is free</w:t>
+      </w:r>
+    </w:p>
+    <w:p>
+      <w:pPr>
+        <w:ind w:left="708" w:firstLine="708"/>
+        <w:spacing w:line="400" w:lineRule="atLeast"/>
+        <w:tabs defTabSz="708"/>
+        <w:pBdr>
+          <w:top w:val="nil" w:sz="0" w:space="0" w:color="000000" tmln="20, 20, 20, 0, 0"/>
+          <w:left w:val="nil" w:sz="0" w:space="0" w:color="000000" tmln="20, 20, 20, 0, 0"/>
+          <w:bottom w:val="nil" w:sz="0" w:space="0" w:color="000000" tmln="20, 20, 20, 0, 0"/>
+          <w:right w:val="nil" w:sz="0" w:space="0" w:color="000000" tmln="20, 20, 20, 0, 0"/>
+          <w:between w:val="nil" w:sz="0" w:space="0" w:color="000000" tmln="20, 20, 20, 0, 0"/>
+        </w:pBdr>
+        <w:shd w:val="none"/>
+        <w:rPr>
+          <w:rFonts w:ascii="Basic Roman" w:hAnsi="Basic Roman" w:eastAsia="Basic Roman" w:cs="Basic Roman"/>
+          <w:color w:val="000000"/>
+          <w:szCs w:val="18"/>
+        </w:rPr>
+      </w:pPr>
+      <w:r>
+        <w:rPr>
+          <w:rFonts w:ascii="Basic Roman" w:hAnsi="Basic Roman" w:eastAsia="Basic Roman" w:cs="Basic Roman"/>
+          <w:color w:val="000000"/>
+          <w:szCs w:val="18"/>
+        </w:rPr>
+        <w:t>it's very fast</w:t>
+      </w:r>
+    </w:p>
+    <w:p>
+      <w:pPr>
+        <w:ind w:left="708" w:firstLine="708"/>
+        <w:spacing w:line="400" w:lineRule="atLeast"/>
+        <w:tabs defTabSz="708"/>
+        <w:pBdr>
+          <w:top w:val="nil" w:sz="0" w:space="0" w:color="000000" tmln="20, 20, 20, 0, 0"/>
+          <w:left w:val="nil" w:sz="0" w:space="0" w:color="000000" tmln="20, 20, 20, 0, 0"/>
+          <w:bottom w:val="nil" w:sz="0" w:space="0" w:color="000000" tmln="20, 20, 20, 0, 0"/>
+          <w:right w:val="nil" w:sz="0" w:space="0" w:color="000000" tmln="20, 20, 20, 0, 0"/>
+          <w:between w:val="nil" w:sz="0" w:space="0" w:color="000000" tmln="20, 20, 20, 0, 0"/>
+        </w:pBdr>
+        <w:shd w:val="none"/>
+        <w:rPr>
+          <w:rFonts w:ascii="Basic Roman" w:hAnsi="Basic Roman" w:eastAsia="Basic Roman" w:cs="Basic Roman"/>
+          <w:color w:val="000000"/>
+          <w:szCs w:val="18"/>
+        </w:rPr>
+      </w:pPr>
+      <w:r>
+        <w:rPr>
+          <w:rFonts w:ascii="Basic Roman" w:hAnsi="Basic Roman" w:eastAsia="Basic Roman" w:cs="Basic Roman"/>
+          <w:color w:val="000000"/>
+          <w:szCs w:val="18"/>
+        </w:rPr>
+        <w:t>unix is very good</w:t>
+      </w:r>
+    </w:p>
+    <w:p>
+      <w:pPr>
+        <w:ind w:left="708" w:firstLine="708"/>
+        <w:spacing w:line="400" w:lineRule="atLeast"/>
+        <w:tabs defTabSz="708"/>
+        <w:pBdr>
+          <w:top w:val="nil" w:sz="0" w:space="0" w:color="000000" tmln="20, 20, 20, 0, 0"/>
+          <w:left w:val="nil" w:sz="0" w:space="0" w:color="000000" tmln="20, 20, 20, 0, 0"/>
+          <w:bottom w:val="nil" w:sz="0" w:space="0" w:color="000000" tmln="20, 20, 20, 0, 0"/>
+          <w:right w:val="nil" w:sz="0" w:space="0" w:color="000000" tmln="20, 20, 20, 0, 0"/>
+          <w:between w:val="nil" w:sz="0" w:space="0" w:color="000000" tmln="20, 20, 20, 0, 0"/>
+        </w:pBdr>
+        <w:shd w:val="none"/>
+        <w:rPr>
+          <w:rFonts w:ascii="Basic Roman" w:hAnsi="Basic Roman" w:eastAsia="Basic Roman" w:cs="Basic Roman"/>
+          <w:color w:val="000000"/>
+          <w:sz w:val="28"/>
+          <w:szCs w:val="24"/>
+        </w:rPr>
+      </w:pPr>
+      <w:r>
+        <w:rPr>
+          <w:rFonts w:ascii="Basic Roman" w:hAnsi="Basic Roman" w:eastAsia="Basic Roman" w:cs="Basic Roman"/>
+          <w:color w:val="000000"/>
+          <w:szCs w:val="18"/>
+        </w:rPr>
+        <w:t>os</w:t>
+      </w:r>
+      <w:r>
+        <w:rPr>
+          <w:rFonts w:ascii="Basic Roman" w:hAnsi="Basic Roman" w:eastAsia="Basic Roman" w:cs="Basic Roman"/>
+          <w:color w:val="000000"/>
+          <w:sz w:val="28"/>
+          <w:szCs w:val="24"/>
+        </w:rPr>
+      </w:r>
+    </w:p>
+    <w:p>
+      <w:pPr>
+        <w:ind w:left="708"/>
+        <w:spacing w:line="400" w:lineRule="atLeast"/>
+        <w:tabs defTabSz="708"/>
+        <w:pBdr>
+          <w:top w:val="nil" w:sz="0" w:space="0" w:color="000000" tmln="20, 20, 20, 0, 0"/>
+          <w:left w:val="nil" w:sz="0" w:space="0" w:color="000000" tmln="20, 20, 20, 0, 0"/>
+          <w:bottom w:val="nil" w:sz="0" w:space="0" w:color="000000" tmln="20, 20, 20, 0, 0"/>
+          <w:right w:val="nil" w:sz="0" w:space="0" w:color="000000" tmln="20, 20, 20, 0, 0"/>
+          <w:between w:val="nil" w:sz="0" w:space="0" w:color="000000" tmln="20, 20, 20, 0, 0"/>
+        </w:pBdr>
+        <w:shd w:val="none"/>
+        <w:rPr>
+          <w:rFonts w:ascii="Basic Roman" w:hAnsi="Basic Roman" w:eastAsia="Basic Roman" w:cs="Basic Roman"/>
+          <w:b/>
+          <w:bCs/>
+          <w:color w:val="000000"/>
+          <w:sz w:val="28"/>
+          <w:szCs w:val="24"/>
+        </w:rPr>
+      </w:pPr>
+      <w:r>
+        <w:rPr>
+          <w:rFonts w:ascii="Basic Roman" w:hAnsi="Basic Roman" w:eastAsia="Basic Roman" w:cs="Basic Roman"/>
+          <w:b/>
+          <w:bCs/>
+          <w:color w:val="000000"/>
+          <w:sz w:val="28"/>
+          <w:szCs w:val="24"/>
+        </w:rPr>
+        <w:t>7.)Write a command to replace unix with linux in line number 4.</w:t>
+      </w:r>
+    </w:p>
+    <w:p>
+      <w:pPr>
+        <w:ind w:left="708" w:firstLine="708"/>
+        <w:spacing w:line="400" w:lineRule="atLeast"/>
+        <w:tabs defTabSz="708"/>
+        <w:pBdr>
+          <w:top w:val="nil" w:sz="0" w:space="0" w:color="000000" tmln="20, 20, 20, 0, 0"/>
+          <w:left w:val="nil" w:sz="0" w:space="0" w:color="000000" tmln="20, 20, 20, 0, 0"/>
+          <w:bottom w:val="nil" w:sz="0" w:space="0" w:color="000000" tmln="20, 20, 20, 0, 0"/>
+          <w:right w:val="nil" w:sz="0" w:space="0" w:color="000000" tmln="20, 20, 20, 0, 0"/>
+          <w:between w:val="nil" w:sz="0" w:space="0" w:color="000000" tmln="20, 20, 20, 0, 0"/>
+        </w:pBdr>
+        <w:shd w:val="none"/>
+        <w:rPr>
+          <w:rFonts w:ascii="Basic Roman" w:hAnsi="Basic Roman" w:eastAsia="Basic Roman" w:cs="Basic Roman"/>
+          <w:color w:val="000000"/>
+          <w:sz w:val="22"/>
+        </w:rPr>
+      </w:pPr>
+      <w:r>
+        <w:rPr>
+          <w:rFonts w:ascii="Basic Roman" w:hAnsi="Basic Roman" w:eastAsia="Basic Roman" w:cs="Basic Roman"/>
+          <w:color w:val="000000"/>
+          <w:sz w:val="22"/>
+        </w:rPr>
+        <w:t xml:space="preserve">henilcode@henilcode-lap:~/Documents/GitHub/Program_File/Shell$ sed 's/unix/linux/' unix.txt </w:t>
+      </w:r>
+    </w:p>
+    <w:p>
+      <w:pPr>
+        <w:ind w:left="708" w:firstLine="708"/>
+        <w:spacing w:line="400" w:lineRule="atLeast"/>
+        <w:tabs defTabSz="708"/>
+        <w:pBdr>
+          <w:top w:val="nil" w:sz="0" w:space="0" w:color="000000" tmln="20, 20, 20, 0, 0"/>
+          <w:left w:val="nil" w:sz="0" w:space="0" w:color="000000" tmln="20, 20, 20, 0, 0"/>
+          <w:bottom w:val="nil" w:sz="0" w:space="0" w:color="000000" tmln="20, 20, 20, 0, 0"/>
+          <w:right w:val="nil" w:sz="0" w:space="0" w:color="000000" tmln="20, 20, 20, 0, 0"/>
+          <w:between w:val="nil" w:sz="0" w:space="0" w:color="000000" tmln="20, 20, 20, 0, 0"/>
+        </w:pBdr>
+        <w:shd w:val="none"/>
+        <w:rPr>
+          <w:rFonts w:ascii="Basic Roman" w:hAnsi="Basic Roman" w:eastAsia="Basic Roman" w:cs="Basic Roman"/>
+          <w:color w:val="000000"/>
+          <w:sz w:val="22"/>
+        </w:rPr>
+      </w:pPr>
+      <w:r>
+        <w:rPr>
+          <w:rFonts w:ascii="Basic Roman" w:hAnsi="Basic Roman" w:eastAsia="Basic Roman" w:cs="Basic Roman"/>
+          <w:color w:val="000000"/>
+          <w:sz w:val="22"/>
+        </w:rPr>
+        <w:t xml:space="preserve">linux was originally meant to be a convenient platform for programmers developing software to be run on </w:t>
+        <w:tab/>
+        <w:t>it and on other systems, rather than for non-programmers.</w:t>
+      </w:r>
+    </w:p>
+    <w:p>
+      <w:pPr>
+        <w:ind w:left="708" w:firstLine="708"/>
+        <w:spacing w:line="400" w:lineRule="atLeast"/>
+        <w:tabs defTabSz="708"/>
+        <w:pBdr>
+          <w:top w:val="nil" w:sz="0" w:space="0" w:color="000000" tmln="20, 20, 20, 0, 0"/>
+          <w:left w:val="nil" w:sz="0" w:space="0" w:color="000000" tmln="20, 20, 20, 0, 0"/>
+          <w:bottom w:val="nil" w:sz="0" w:space="0" w:color="000000" tmln="20, 20, 20, 0, 0"/>
+          <w:right w:val="nil" w:sz="0" w:space="0" w:color="000000" tmln="20, 20, 20, 0, 0"/>
+          <w:between w:val="nil" w:sz="0" w:space="0" w:color="000000" tmln="20, 20, 20, 0, 0"/>
+        </w:pBdr>
+        <w:shd w:val="none"/>
+        <w:rPr>
+          <w:rFonts w:ascii="Basic Roman" w:hAnsi="Basic Roman" w:eastAsia="Basic Roman" w:cs="Basic Roman"/>
+          <w:color w:val="000000"/>
+          <w:sz w:val="22"/>
+        </w:rPr>
+      </w:pPr>
+      <w:r>
+        <w:rPr>
+          <w:rFonts w:ascii="Basic Roman" w:hAnsi="Basic Roman" w:eastAsia="Basic Roman" w:cs="Basic Roman"/>
+          <w:color w:val="000000"/>
+          <w:sz w:val="22"/>
+        </w:rPr>
+        <w:t>linux in create many user link user1, user2,user3 and etc.</w:t>
+      </w:r>
+    </w:p>
+    <w:p>
+      <w:pPr>
+        <w:ind w:left="708" w:firstLine="708"/>
+        <w:spacing w:line="400" w:lineRule="atLeast"/>
+        <w:tabs defTabSz="708"/>
+        <w:pBdr>
+          <w:top w:val="nil" w:sz="0" w:space="0" w:color="000000" tmln="20, 20, 20, 0, 0"/>
+          <w:left w:val="nil" w:sz="0" w:space="0" w:color="000000" tmln="20, 20, 20, 0, 0"/>
+          <w:bottom w:val="nil" w:sz="0" w:space="0" w:color="000000" tmln="20, 20, 20, 0, 0"/>
+          <w:right w:val="nil" w:sz="0" w:space="0" w:color="000000" tmln="20, 20, 20, 0, 0"/>
+          <w:between w:val="nil" w:sz="0" w:space="0" w:color="000000" tmln="20, 20, 20, 0, 0"/>
+        </w:pBdr>
+        <w:shd w:val="none"/>
+        <w:rPr>
+          <w:rFonts w:ascii="Basic Roman" w:hAnsi="Basic Roman" w:eastAsia="Basic Roman" w:cs="Basic Roman"/>
+          <w:color w:val="000000"/>
+          <w:sz w:val="22"/>
+        </w:rPr>
+      </w:pPr>
+      <w:r>
+        <w:rPr>
+          <w:rFonts w:ascii="Basic Roman" w:hAnsi="Basic Roman" w:eastAsia="Basic Roman" w:cs="Basic Roman"/>
+          <w:color w:val="000000"/>
+          <w:sz w:val="22"/>
+        </w:rPr>
+        <w:t xml:space="preserve">The system grew larger as the operating system started linux sprea unix ding in academic circles, and as </w:t>
+        <w:tab/>
+        <w:t>users added their own tools to the system and shared them with colleagues unix.</w:t>
+      </w:r>
+    </w:p>
+    <w:p>
+      <w:pPr>
+        <w:ind w:left="708" w:firstLine="708"/>
+        <w:spacing w:line="400" w:lineRule="atLeast"/>
+        <w:tabs defTabSz="708"/>
+        <w:pBdr>
+          <w:top w:val="nil" w:sz="0" w:space="0" w:color="000000" tmln="20, 20, 20, 0, 0"/>
+          <w:left w:val="nil" w:sz="0" w:space="0" w:color="000000" tmln="20, 20, 20, 0, 0"/>
+          <w:bottom w:val="nil" w:sz="0" w:space="0" w:color="000000" tmln="20, 20, 20, 0, 0"/>
+          <w:right w:val="nil" w:sz="0" w:space="0" w:color="000000" tmln="20, 20, 20, 0, 0"/>
+          <w:between w:val="nil" w:sz="0" w:space="0" w:color="000000" tmln="20, 20, 20, 0, 0"/>
+        </w:pBdr>
+        <w:shd w:val="none"/>
+        <w:rPr>
+          <w:rFonts w:ascii="Basic Roman" w:hAnsi="Basic Roman" w:eastAsia="Basic Roman" w:cs="Basic Roman"/>
+          <w:color w:val="000000"/>
+          <w:sz w:val="22"/>
+        </w:rPr>
+      </w:pPr>
+      <w:r>
+        <w:rPr>
+          <w:rFonts w:ascii="Basic Roman" w:hAnsi="Basic Roman" w:eastAsia="Basic Roman" w:cs="Basic Roman"/>
+          <w:color w:val="000000"/>
+          <w:sz w:val="22"/>
+        </w:rPr>
+        <w:t>linux is part of linux.</w:t>
+      </w:r>
+    </w:p>
+    <w:p>
+      <w:pPr>
+        <w:ind w:left="708" w:firstLine="708"/>
+        <w:spacing w:line="400" w:lineRule="atLeast"/>
+        <w:tabs defTabSz="708"/>
+        <w:pBdr>
+          <w:top w:val="nil" w:sz="0" w:space="0" w:color="000000" tmln="20, 20, 20, 0, 0"/>
+          <w:left w:val="nil" w:sz="0" w:space="0" w:color="000000" tmln="20, 20, 20, 0, 0"/>
+          <w:bottom w:val="nil" w:sz="0" w:space="0" w:color="000000" tmln="20, 20, 20, 0, 0"/>
+          <w:right w:val="nil" w:sz="0" w:space="0" w:color="000000" tmln="20, 20, 20, 0, 0"/>
+          <w:between w:val="nil" w:sz="0" w:space="0" w:color="000000" tmln="20, 20, 20, 0, 0"/>
+        </w:pBdr>
+        <w:shd w:val="none"/>
+        <w:rPr>
+          <w:rFonts w:ascii="Basic Roman" w:hAnsi="Basic Roman" w:eastAsia="Basic Roman" w:cs="Basic Roman"/>
+          <w:color w:val="000000"/>
+          <w:sz w:val="22"/>
+        </w:rPr>
+      </w:pPr>
+      <w:r>
+        <w:rPr>
+          <w:rFonts w:ascii="Basic Roman" w:hAnsi="Basic Roman" w:eastAsia="Basic Roman" w:cs="Basic Roman"/>
+          <w:color w:val="000000"/>
+          <w:sz w:val="22"/>
+        </w:rPr>
+        <w:t>linux open source</w:t>
+      </w:r>
+    </w:p>
+    <w:p>
+      <w:pPr>
+        <w:ind w:left="708" w:firstLine="708"/>
+        <w:spacing w:line="400" w:lineRule="atLeast"/>
+        <w:tabs defTabSz="708"/>
+        <w:pBdr>
+          <w:top w:val="nil" w:sz="0" w:space="0" w:color="000000" tmln="20, 20, 20, 0, 0"/>
+          <w:left w:val="nil" w:sz="0" w:space="0" w:color="000000" tmln="20, 20, 20, 0, 0"/>
+          <w:bottom w:val="nil" w:sz="0" w:space="0" w:color="000000" tmln="20, 20, 20, 0, 0"/>
+          <w:right w:val="nil" w:sz="0" w:space="0" w:color="000000" tmln="20, 20, 20, 0, 0"/>
+          <w:between w:val="nil" w:sz="0" w:space="0" w:color="000000" tmln="20, 20, 20, 0, 0"/>
+        </w:pBdr>
+        <w:shd w:val="none"/>
+        <w:rPr>
+          <w:rFonts w:ascii="Basic Roman" w:hAnsi="Basic Roman" w:eastAsia="Basic Roman" w:cs="Basic Roman"/>
+          <w:color w:val="000000"/>
+          <w:sz w:val="22"/>
+        </w:rPr>
+      </w:pPr>
+      <w:r>
+        <w:rPr>
+          <w:rFonts w:ascii="Basic Roman" w:hAnsi="Basic Roman" w:eastAsia="Basic Roman" w:cs="Basic Roman"/>
+          <w:color w:val="000000"/>
+          <w:sz w:val="22"/>
+        </w:rPr>
+        <w:t>linux is free</w:t>
+      </w:r>
+    </w:p>
+    <w:p>
+      <w:pPr>
+        <w:ind w:left="708" w:firstLine="708"/>
+        <w:spacing w:line="400" w:lineRule="atLeast"/>
+        <w:tabs defTabSz="708"/>
+        <w:pBdr>
+          <w:top w:val="nil" w:sz="0" w:space="0" w:color="000000" tmln="20, 20, 20, 0, 0"/>
+          <w:left w:val="nil" w:sz="0" w:space="0" w:color="000000" tmln="20, 20, 20, 0, 0"/>
+          <w:bottom w:val="nil" w:sz="0" w:space="0" w:color="000000" tmln="20, 20, 20, 0, 0"/>
+          <w:right w:val="nil" w:sz="0" w:space="0" w:color="000000" tmln="20, 20, 20, 0, 0"/>
+          <w:between w:val="nil" w:sz="0" w:space="0" w:color="000000" tmln="20, 20, 20, 0, 0"/>
+        </w:pBdr>
+        <w:shd w:val="none"/>
+        <w:rPr>
+          <w:rFonts w:ascii="Basic Roman" w:hAnsi="Basic Roman" w:eastAsia="Basic Roman" w:cs="Basic Roman"/>
+          <w:color w:val="000000"/>
+          <w:sz w:val="22"/>
+        </w:rPr>
+      </w:pPr>
+      <w:r>
+        <w:rPr>
+          <w:rFonts w:ascii="Basic Roman" w:hAnsi="Basic Roman" w:eastAsia="Basic Roman" w:cs="Basic Roman"/>
+          <w:color w:val="000000"/>
+          <w:sz w:val="22"/>
+        </w:rPr>
+        <w:t>it's very fast</w:t>
+      </w:r>
+    </w:p>
+    <w:p>
+      <w:pPr>
+        <w:ind w:left="708" w:firstLine="708"/>
+        <w:spacing w:line="400" w:lineRule="atLeast"/>
+        <w:tabs defTabSz="708"/>
+        <w:pBdr>
+          <w:top w:val="nil" w:sz="0" w:space="0" w:color="000000" tmln="20, 20, 20, 0, 0"/>
+          <w:left w:val="nil" w:sz="0" w:space="0" w:color="000000" tmln="20, 20, 20, 0, 0"/>
+          <w:bottom w:val="nil" w:sz="0" w:space="0" w:color="000000" tmln="20, 20, 20, 0, 0"/>
+          <w:right w:val="nil" w:sz="0" w:space="0" w:color="000000" tmln="20, 20, 20, 0, 0"/>
+          <w:between w:val="nil" w:sz="0" w:space="0" w:color="000000" tmln="20, 20, 20, 0, 0"/>
+        </w:pBdr>
+        <w:shd w:val="none"/>
+        <w:rPr>
+          <w:rFonts w:ascii="Basic Roman" w:hAnsi="Basic Roman" w:eastAsia="Basic Roman" w:cs="Basic Roman"/>
+          <w:color w:val="000000"/>
+          <w:sz w:val="22"/>
+        </w:rPr>
+      </w:pPr>
+      <w:r>
+        <w:rPr>
+          <w:rFonts w:ascii="Basic Roman" w:hAnsi="Basic Roman" w:eastAsia="Basic Roman" w:cs="Basic Roman"/>
+          <w:color w:val="000000"/>
+          <w:sz w:val="22"/>
+        </w:rPr>
+        <w:t>linux is very good</w:t>
+      </w:r>
+    </w:p>
+    <w:p>
+      <w:pPr>
+        <w:ind w:left="708" w:firstLine="708"/>
+        <w:spacing w:line="400" w:lineRule="atLeast"/>
+        <w:tabs defTabSz="708"/>
+        <w:pBdr>
+          <w:top w:val="nil" w:sz="0" w:space="0" w:color="000000" tmln="20, 20, 20, 0, 0"/>
+          <w:left w:val="nil" w:sz="0" w:space="0" w:color="000000" tmln="20, 20, 20, 0, 0"/>
+          <w:bottom w:val="nil" w:sz="0" w:space="0" w:color="000000" tmln="20, 20, 20, 0, 0"/>
+          <w:right w:val="nil" w:sz="0" w:space="0" w:color="000000" tmln="20, 20, 20, 0, 0"/>
+          <w:between w:val="nil" w:sz="0" w:space="0" w:color="000000" tmln="20, 20, 20, 0, 0"/>
+        </w:pBdr>
+        <w:shd w:val="none"/>
+        <w:rPr>
+          <w:rFonts w:ascii="Basic Roman" w:hAnsi="Basic Roman" w:eastAsia="Basic Roman" w:cs="Basic Roman"/>
+          <w:color w:val="000000"/>
+          <w:sz w:val="28"/>
+          <w:szCs w:val="24"/>
+        </w:rPr>
+      </w:pPr>
+      <w:r>
+        <w:rPr>
+          <w:rFonts w:ascii="Basic Roman" w:hAnsi="Basic Roman" w:eastAsia="Basic Roman" w:cs="Basic Roman"/>
+          <w:color w:val="000000"/>
+          <w:sz w:val="22"/>
+        </w:rPr>
+        <w:t>os</w:t>
+      </w:r>
+      <w:r>
+        <w:rPr>
+          <w:rFonts w:ascii="Basic Roman" w:hAnsi="Basic Roman" w:eastAsia="Basic Roman" w:cs="Basic Roman"/>
+          <w:color w:val="000000"/>
+          <w:sz w:val="28"/>
+          <w:szCs w:val="24"/>
+        </w:rPr>
+      </w:r>
+    </w:p>
+    <w:p>
+      <w:pPr>
+        <w:ind w:left="708"/>
+        <w:spacing w:line="400" w:lineRule="atLeast"/>
+        <w:tabs defTabSz="708"/>
+        <w:pBdr>
+          <w:top w:val="nil" w:sz="0" w:space="0" w:color="000000" tmln="20, 20, 20, 0, 0"/>
+          <w:left w:val="nil" w:sz="0" w:space="0" w:color="000000" tmln="20, 20, 20, 0, 0"/>
+          <w:bottom w:val="nil" w:sz="0" w:space="0" w:color="000000" tmln="20, 20, 20, 0, 0"/>
+          <w:right w:val="nil" w:sz="0" w:space="0" w:color="000000" tmln="20, 20, 20, 0, 0"/>
+          <w:between w:val="nil" w:sz="0" w:space="0" w:color="000000" tmln="20, 20, 20, 0, 0"/>
+        </w:pBdr>
+        <w:shd w:val="none"/>
+        <w:rPr>
+          <w:rFonts w:ascii="Basic Roman" w:hAnsi="Basic Roman" w:eastAsia="Basic Roman" w:cs="Basic Roman"/>
+          <w:b/>
+          <w:bCs/>
+          <w:color w:val="000000"/>
+          <w:sz w:val="28"/>
+          <w:szCs w:val="24"/>
+        </w:rPr>
+      </w:pPr>
+      <w:r>
+        <w:rPr>
+          <w:rFonts w:ascii="Basic Roman" w:hAnsi="Basic Roman" w:eastAsia="Basic Roman" w:cs="Basic Roman"/>
+          <w:b/>
+          <w:bCs/>
+          <w:color w:val="000000"/>
+          <w:sz w:val="28"/>
+          <w:szCs w:val="24"/>
+        </w:rPr>
+        <w:t>8.)Write a command to replace source with code.</w:t>
+      </w:r>
+    </w:p>
+    <w:p>
+      <w:pPr>
+        <w:ind w:left="708" w:firstLine="708"/>
+        <w:spacing w:line="400" w:lineRule="atLeast"/>
+        <w:tabs defTabSz="708"/>
+        <w:pBdr>
+          <w:top w:val="nil" w:sz="0" w:space="0" w:color="000000" tmln="20, 20, 20, 0, 0"/>
+          <w:left w:val="nil" w:sz="0" w:space="0" w:color="000000" tmln="20, 20, 20, 0, 0"/>
+          <w:bottom w:val="nil" w:sz="0" w:space="0" w:color="000000" tmln="20, 20, 20, 0, 0"/>
+          <w:right w:val="nil" w:sz="0" w:space="0" w:color="000000" tmln="20, 20, 20, 0, 0"/>
+          <w:between w:val="nil" w:sz="0" w:space="0" w:color="000000" tmln="20, 20, 20, 0, 0"/>
+        </w:pBdr>
+        <w:shd w:val="none"/>
+        <w:rPr>
+          <w:rFonts w:ascii="Basic Roman" w:hAnsi="Basic Roman" w:eastAsia="Basic Roman" w:cs="Basic Roman"/>
+          <w:color w:val="000000"/>
+          <w:sz w:val="22"/>
+        </w:rPr>
+      </w:pPr>
+      <w:r>
+        <w:rPr>
+          <w:rFonts w:ascii="Basic Roman" w:hAnsi="Basic Roman" w:eastAsia="Basic Roman" w:cs="Basic Roman"/>
+          <w:color w:val="000000"/>
+          <w:sz w:val="22"/>
+        </w:rPr>
+        <w:t xml:space="preserve">henilcode@henilcode-lap:~/Documents/GitHub/Program_File/Shell$ sed 's/source/code/' unix.txt </w:t>
+      </w:r>
+    </w:p>
+    <w:p>
+      <w:pPr>
+        <w:ind w:left="708" w:firstLine="708"/>
+        <w:spacing w:line="400" w:lineRule="atLeast"/>
+        <w:tabs defTabSz="708"/>
+        <w:pBdr>
+          <w:top w:val="nil" w:sz="0" w:space="0" w:color="000000" tmln="20, 20, 20, 0, 0"/>
+          <w:left w:val="nil" w:sz="0" w:space="0" w:color="000000" tmln="20, 20, 20, 0, 0"/>
+          <w:bottom w:val="nil" w:sz="0" w:space="0" w:color="000000" tmln="20, 20, 20, 0, 0"/>
+          <w:right w:val="nil" w:sz="0" w:space="0" w:color="000000" tmln="20, 20, 20, 0, 0"/>
+          <w:between w:val="nil" w:sz="0" w:space="0" w:color="000000" tmln="20, 20, 20, 0, 0"/>
+        </w:pBdr>
+        <w:shd w:val="none"/>
+        <w:rPr>
+          <w:rFonts w:ascii="Basic Roman" w:hAnsi="Basic Roman" w:eastAsia="Basic Roman" w:cs="Basic Roman"/>
+          <w:color w:val="000000"/>
+          <w:sz w:val="22"/>
+        </w:rPr>
+      </w:pPr>
+      <w:r>
+        <w:rPr>
+          <w:rFonts w:ascii="Basic Roman" w:hAnsi="Basic Roman" w:eastAsia="Basic Roman" w:cs="Basic Roman"/>
+          <w:color w:val="000000"/>
+          <w:sz w:val="22"/>
+        </w:rPr>
+        <w:t xml:space="preserve">unix was originally meant to be a convenient platform for programmers developing software to be run on </w:t>
+        <w:tab/>
+        <w:t>it and on other systems, rather than for non-programmers.</w:t>
+      </w:r>
+    </w:p>
+    <w:p>
+      <w:pPr>
+        <w:ind w:left="708" w:firstLine="708"/>
+        <w:spacing w:line="400" w:lineRule="atLeast"/>
+        <w:tabs defTabSz="708"/>
+        <w:pBdr>
+          <w:top w:val="nil" w:sz="0" w:space="0" w:color="000000" tmln="20, 20, 20, 0, 0"/>
+          <w:left w:val="nil" w:sz="0" w:space="0" w:color="000000" tmln="20, 20, 20, 0, 0"/>
+          <w:bottom w:val="nil" w:sz="0" w:space="0" w:color="000000" tmln="20, 20, 20, 0, 0"/>
+          <w:right w:val="nil" w:sz="0" w:space="0" w:color="000000" tmln="20, 20, 20, 0, 0"/>
+          <w:between w:val="nil" w:sz="0" w:space="0" w:color="000000" tmln="20, 20, 20, 0, 0"/>
+        </w:pBdr>
+        <w:shd w:val="none"/>
+        <w:rPr>
+          <w:rFonts w:ascii="Basic Roman" w:hAnsi="Basic Roman" w:eastAsia="Basic Roman" w:cs="Basic Roman"/>
+          <w:color w:val="000000"/>
+          <w:sz w:val="22"/>
+        </w:rPr>
+      </w:pPr>
+      <w:r>
+        <w:rPr>
+          <w:rFonts w:ascii="Basic Roman" w:hAnsi="Basic Roman" w:eastAsia="Basic Roman" w:cs="Basic Roman"/>
+          <w:color w:val="000000"/>
+          <w:sz w:val="22"/>
+        </w:rPr>
+        <w:t>unix in create many user link user1, user2,user3 and etc.</w:t>
+      </w:r>
+    </w:p>
+    <w:p>
+      <w:pPr>
+        <w:ind w:left="708" w:firstLine="708"/>
+        <w:spacing w:line="400" w:lineRule="atLeast"/>
+        <w:tabs defTabSz="708"/>
+        <w:pBdr>
+          <w:top w:val="nil" w:sz="0" w:space="0" w:color="000000" tmln="20, 20, 20, 0, 0"/>
+          <w:left w:val="nil" w:sz="0" w:space="0" w:color="000000" tmln="20, 20, 20, 0, 0"/>
+          <w:bottom w:val="nil" w:sz="0" w:space="0" w:color="000000" tmln="20, 20, 20, 0, 0"/>
+          <w:right w:val="nil" w:sz="0" w:space="0" w:color="000000" tmln="20, 20, 20, 0, 0"/>
+          <w:between w:val="nil" w:sz="0" w:space="0" w:color="000000" tmln="20, 20, 20, 0, 0"/>
+        </w:pBdr>
+        <w:shd w:val="none"/>
+        <w:rPr>
+          <w:rFonts w:ascii="Basic Roman" w:hAnsi="Basic Roman" w:eastAsia="Basic Roman" w:cs="Basic Roman"/>
+          <w:color w:val="000000"/>
+          <w:sz w:val="22"/>
+        </w:rPr>
+      </w:pPr>
+      <w:r>
+        <w:rPr>
+          <w:rFonts w:ascii="Basic Roman" w:hAnsi="Basic Roman" w:eastAsia="Basic Roman" w:cs="Basic Roman"/>
+          <w:color w:val="000000"/>
+          <w:sz w:val="22"/>
+        </w:rPr>
+        <w:t xml:space="preserve">The system grew larger as the operating system started unix sprea unix ding in academic circles, and as </w:t>
+        <w:tab/>
+        <w:t>users added their own tools to the system and shared them with colleagues unix.</w:t>
+      </w:r>
+    </w:p>
+    <w:p>
+      <w:pPr>
+        <w:ind w:left="708" w:firstLine="708"/>
+        <w:spacing w:line="400" w:lineRule="atLeast"/>
+        <w:tabs defTabSz="708"/>
+        <w:pBdr>
+          <w:top w:val="nil" w:sz="0" w:space="0" w:color="000000" tmln="20, 20, 20, 0, 0"/>
+          <w:left w:val="nil" w:sz="0" w:space="0" w:color="000000" tmln="20, 20, 20, 0, 0"/>
+          <w:bottom w:val="nil" w:sz="0" w:space="0" w:color="000000" tmln="20, 20, 20, 0, 0"/>
+          <w:right w:val="nil" w:sz="0" w:space="0" w:color="000000" tmln="20, 20, 20, 0, 0"/>
+          <w:between w:val="nil" w:sz="0" w:space="0" w:color="000000" tmln="20, 20, 20, 0, 0"/>
+        </w:pBdr>
+        <w:shd w:val="none"/>
+        <w:rPr>
+          <w:rFonts w:ascii="Basic Roman" w:hAnsi="Basic Roman" w:eastAsia="Basic Roman" w:cs="Basic Roman"/>
+          <w:color w:val="000000"/>
+          <w:sz w:val="22"/>
+        </w:rPr>
+      </w:pPr>
+      <w:r>
+        <w:rPr>
+          <w:rFonts w:ascii="Basic Roman" w:hAnsi="Basic Roman" w:eastAsia="Basic Roman" w:cs="Basic Roman"/>
+          <w:color w:val="000000"/>
+          <w:sz w:val="22"/>
+        </w:rPr>
+        <w:t>unix is part of linux.</w:t>
+      </w:r>
+    </w:p>
+    <w:p>
+      <w:pPr>
+        <w:ind w:left="708" w:firstLine="708"/>
+        <w:spacing w:line="400" w:lineRule="atLeast"/>
+        <w:tabs defTabSz="708"/>
+        <w:pBdr>
+          <w:top w:val="nil" w:sz="0" w:space="0" w:color="000000" tmln="20, 20, 20, 0, 0"/>
+          <w:left w:val="nil" w:sz="0" w:space="0" w:color="000000" tmln="20, 20, 20, 0, 0"/>
+          <w:bottom w:val="nil" w:sz="0" w:space="0" w:color="000000" tmln="20, 20, 20, 0, 0"/>
+          <w:right w:val="nil" w:sz="0" w:space="0" w:color="000000" tmln="20, 20, 20, 0, 0"/>
+          <w:between w:val="nil" w:sz="0" w:space="0" w:color="000000" tmln="20, 20, 20, 0, 0"/>
+        </w:pBdr>
+        <w:shd w:val="none"/>
+        <w:rPr>
+          <w:rFonts w:ascii="Basic Roman" w:hAnsi="Basic Roman" w:eastAsia="Basic Roman" w:cs="Basic Roman"/>
+          <w:color w:val="000000"/>
+          <w:sz w:val="22"/>
+        </w:rPr>
+      </w:pPr>
+      <w:r>
+        <w:rPr>
+          <w:rFonts w:ascii="Basic Roman" w:hAnsi="Basic Roman" w:eastAsia="Basic Roman" w:cs="Basic Roman"/>
+          <w:color w:val="000000"/>
+          <w:sz w:val="22"/>
+        </w:rPr>
+        <w:t>unix open code</w:t>
+      </w:r>
+    </w:p>
+    <w:p>
+      <w:pPr>
+        <w:ind w:left="708" w:firstLine="708"/>
+        <w:spacing w:line="400" w:lineRule="atLeast"/>
+        <w:tabs defTabSz="708"/>
+        <w:pBdr>
+          <w:top w:val="nil" w:sz="0" w:space="0" w:color="000000" tmln="20, 20, 20, 0, 0"/>
+          <w:left w:val="nil" w:sz="0" w:space="0" w:color="000000" tmln="20, 20, 20, 0, 0"/>
+          <w:bottom w:val="nil" w:sz="0" w:space="0" w:color="000000" tmln="20, 20, 20, 0, 0"/>
+          <w:right w:val="nil" w:sz="0" w:space="0" w:color="000000" tmln="20, 20, 20, 0, 0"/>
+          <w:between w:val="nil" w:sz="0" w:space="0" w:color="000000" tmln="20, 20, 20, 0, 0"/>
+        </w:pBdr>
+        <w:shd w:val="none"/>
+        <w:rPr>
+          <w:rFonts w:ascii="Basic Roman" w:hAnsi="Basic Roman" w:eastAsia="Basic Roman" w:cs="Basic Roman"/>
+          <w:color w:val="000000"/>
+          <w:sz w:val="22"/>
+        </w:rPr>
+      </w:pPr>
+      <w:r>
+        <w:rPr>
+          <w:rFonts w:ascii="Basic Roman" w:hAnsi="Basic Roman" w:eastAsia="Basic Roman" w:cs="Basic Roman"/>
+          <w:color w:val="000000"/>
+          <w:sz w:val="22"/>
+        </w:rPr>
+        <w:t>unix is free</w:t>
+      </w:r>
+    </w:p>
+    <w:p>
+      <w:pPr>
+        <w:ind w:left="708" w:firstLine="708"/>
+        <w:spacing w:line="400" w:lineRule="atLeast"/>
+        <w:tabs defTabSz="708"/>
+        <w:pBdr>
+          <w:top w:val="nil" w:sz="0" w:space="0" w:color="000000" tmln="20, 20, 20, 0, 0"/>
+          <w:left w:val="nil" w:sz="0" w:space="0" w:color="000000" tmln="20, 20, 20, 0, 0"/>
+          <w:bottom w:val="nil" w:sz="0" w:space="0" w:color="000000" tmln="20, 20, 20, 0, 0"/>
+          <w:right w:val="nil" w:sz="0" w:space="0" w:color="000000" tmln="20, 20, 20, 0, 0"/>
+          <w:between w:val="nil" w:sz="0" w:space="0" w:color="000000" tmln="20, 20, 20, 0, 0"/>
+        </w:pBdr>
+        <w:shd w:val="none"/>
+        <w:rPr>
+          <w:rFonts w:ascii="Basic Roman" w:hAnsi="Basic Roman" w:eastAsia="Basic Roman" w:cs="Basic Roman"/>
+          <w:color w:val="000000"/>
+          <w:sz w:val="22"/>
+        </w:rPr>
+      </w:pPr>
+      <w:r>
+        <w:rPr>
+          <w:rFonts w:ascii="Basic Roman" w:hAnsi="Basic Roman" w:eastAsia="Basic Roman" w:cs="Basic Roman"/>
+          <w:color w:val="000000"/>
+          <w:sz w:val="22"/>
+        </w:rPr>
+        <w:t>it's very fast</w:t>
+      </w:r>
+    </w:p>
+    <w:p>
+      <w:pPr>
+        <w:ind w:left="708" w:firstLine="708"/>
+        <w:spacing w:line="400" w:lineRule="atLeast"/>
+        <w:tabs defTabSz="708"/>
+        <w:pBdr>
+          <w:top w:val="nil" w:sz="0" w:space="0" w:color="000000" tmln="20, 20, 20, 0, 0"/>
+          <w:left w:val="nil" w:sz="0" w:space="0" w:color="000000" tmln="20, 20, 20, 0, 0"/>
+          <w:bottom w:val="nil" w:sz="0" w:space="0" w:color="000000" tmln="20, 20, 20, 0, 0"/>
+          <w:right w:val="nil" w:sz="0" w:space="0" w:color="000000" tmln="20, 20, 20, 0, 0"/>
+          <w:between w:val="nil" w:sz="0" w:space="0" w:color="000000" tmln="20, 20, 20, 0, 0"/>
+        </w:pBdr>
+        <w:shd w:val="none"/>
+        <w:rPr>
+          <w:rFonts w:ascii="Basic Roman" w:hAnsi="Basic Roman" w:eastAsia="Basic Roman" w:cs="Basic Roman"/>
+          <w:color w:val="000000"/>
+          <w:sz w:val="22"/>
+        </w:rPr>
+      </w:pPr>
+      <w:r>
+        <w:rPr>
+          <w:rFonts w:ascii="Basic Roman" w:hAnsi="Basic Roman" w:eastAsia="Basic Roman" w:cs="Basic Roman"/>
+          <w:color w:val="000000"/>
+          <w:sz w:val="22"/>
+        </w:rPr>
+        <w:t>unix is very good</w:t>
+      </w:r>
+    </w:p>
+    <w:p>
+      <w:pPr>
+        <w:ind w:left="708" w:firstLine="708"/>
+        <w:spacing w:line="400" w:lineRule="atLeast"/>
+        <w:tabs defTabSz="708"/>
+        <w:pBdr>
+          <w:top w:val="nil" w:sz="0" w:space="0" w:color="000000" tmln="20, 20, 20, 0, 0"/>
+          <w:left w:val="nil" w:sz="0" w:space="0" w:color="000000" tmln="20, 20, 20, 0, 0"/>
+          <w:bottom w:val="nil" w:sz="0" w:space="0" w:color="000000" tmln="20, 20, 20, 0, 0"/>
+          <w:right w:val="nil" w:sz="0" w:space="0" w:color="000000" tmln="20, 20, 20, 0, 0"/>
+          <w:between w:val="nil" w:sz="0" w:space="0" w:color="000000" tmln="20, 20, 20, 0, 0"/>
+        </w:pBdr>
+        <w:shd w:val="none"/>
+        <w:rPr>
+          <w:rFonts w:ascii="Basic Roman" w:hAnsi="Basic Roman" w:eastAsia="Basic Roman" w:cs="Basic Roman"/>
+          <w:color w:val="000000"/>
+          <w:sz w:val="28"/>
+          <w:szCs w:val="24"/>
+        </w:rPr>
+      </w:pPr>
+      <w:r>
+        <w:rPr>
+          <w:rFonts w:ascii="Basic Roman" w:hAnsi="Basic Roman" w:eastAsia="Basic Roman" w:cs="Basic Roman"/>
+          <w:color w:val="000000"/>
+          <w:sz w:val="22"/>
+        </w:rPr>
+        <w:t>os</w:t>
+      </w:r>
+      <w:r>
+        <w:rPr>
+          <w:rFonts w:ascii="Basic Roman" w:hAnsi="Basic Roman" w:eastAsia="Basic Roman" w:cs="Basic Roman"/>
+          <w:color w:val="000000"/>
+          <w:sz w:val="28"/>
+          <w:szCs w:val="24"/>
+        </w:rPr>
+      </w:r>
+    </w:p>
+    <w:p>
+      <w:pPr>
+        <w:ind w:left="708"/>
+        <w:spacing w:line="400" w:lineRule="atLeast"/>
+        <w:tabs defTabSz="708"/>
+        <w:pBdr>
+          <w:top w:val="nil" w:sz="0" w:space="0" w:color="000000" tmln="20, 20, 20, 0, 0"/>
+          <w:left w:val="nil" w:sz="0" w:space="0" w:color="000000" tmln="20, 20, 20, 0, 0"/>
+          <w:bottom w:val="nil" w:sz="0" w:space="0" w:color="000000" tmln="20, 20, 20, 0, 0"/>
+          <w:right w:val="nil" w:sz="0" w:space="0" w:color="000000" tmln="20, 20, 20, 0, 0"/>
+          <w:between w:val="nil" w:sz="0" w:space="0" w:color="000000" tmln="20, 20, 20, 0, 0"/>
+        </w:pBdr>
+        <w:shd w:val="none"/>
+        <w:rPr>
+          <w:rFonts w:ascii="Basic Roman" w:hAnsi="Basic Roman" w:eastAsia="Basic Roman" w:cs="Basic Roman"/>
+          <w:b/>
+          <w:bCs/>
+          <w:color w:val="000000"/>
+          <w:sz w:val="28"/>
+          <w:szCs w:val="24"/>
+        </w:rPr>
+      </w:pPr>
+      <w:r>
+        <w:rPr>
+          <w:rFonts w:ascii="Basic Roman" w:hAnsi="Basic Roman" w:eastAsia="Basic Roman" w:cs="Basic Roman"/>
+          <w:b/>
+          <w:bCs/>
+          <w:color w:val="000000"/>
+          <w:sz w:val="28"/>
+          <w:szCs w:val="24"/>
+        </w:rPr>
+      </w:r>
+    </w:p>
+    <w:p>
+      <w:pPr>
+        <w:ind w:left="708"/>
+        <w:spacing w:line="400" w:lineRule="atLeast"/>
+        <w:tabs defTabSz="708"/>
+        <w:pBdr>
+          <w:top w:val="nil" w:sz="0" w:space="0" w:color="000000" tmln="20, 20, 20, 0, 0"/>
+          <w:left w:val="nil" w:sz="0" w:space="0" w:color="000000" tmln="20, 20, 20, 0, 0"/>
+          <w:bottom w:val="nil" w:sz="0" w:space="0" w:color="000000" tmln="20, 20, 20, 0, 0"/>
+          <w:right w:val="nil" w:sz="0" w:space="0" w:color="000000" tmln="20, 20, 20, 0, 0"/>
+          <w:between w:val="nil" w:sz="0" w:space="0" w:color="000000" tmln="20, 20, 20, 0, 0"/>
+        </w:pBdr>
+        <w:shd w:val="none"/>
+        <w:rPr>
+          <w:rFonts w:ascii="Basic Roman" w:hAnsi="Basic Roman" w:eastAsia="Basic Roman" w:cs="Basic Roman"/>
+          <w:b/>
+          <w:bCs/>
+          <w:color w:val="000000"/>
+          <w:sz w:val="28"/>
+          <w:szCs w:val="24"/>
+        </w:rPr>
+      </w:pPr>
+      <w:r>
+        <w:rPr>
+          <w:rFonts w:ascii="Basic Roman" w:hAnsi="Basic Roman" w:eastAsia="Basic Roman" w:cs="Basic Roman"/>
+          <w:b/>
+          <w:bCs/>
+          <w:color w:val="000000"/>
+          <w:sz w:val="28"/>
+          <w:szCs w:val="24"/>
+        </w:rPr>
+        <w:t>9.)Write a command to delete pattern director from all line.</w:t>
+      </w:r>
+    </w:p>
+    <w:p>
+      <w:pPr>
+        <w:ind w:left="708" w:firstLine="708"/>
+        <w:spacing w:line="400" w:lineRule="atLeast"/>
+        <w:tabs defTabSz="708"/>
+        <w:pBdr>
+          <w:top w:val="nil" w:sz="0" w:space="0" w:color="000000" tmln="20, 20, 20, 0, 0"/>
+          <w:left w:val="nil" w:sz="0" w:space="0" w:color="000000" tmln="20, 20, 20, 0, 0"/>
+          <w:bottom w:val="nil" w:sz="0" w:space="0" w:color="000000" tmln="20, 20, 20, 0, 0"/>
+          <w:right w:val="nil" w:sz="0" w:space="0" w:color="000000" tmln="20, 20, 20, 0, 0"/>
+          <w:between w:val="nil" w:sz="0" w:space="0" w:color="000000" tmln="20, 20, 20, 0, 0"/>
+        </w:pBdr>
+        <w:shd w:val="none"/>
+        <w:rPr>
+          <w:rFonts w:ascii="Basic Roman" w:hAnsi="Basic Roman" w:eastAsia="Basic Roman" w:cs="Basic Roman"/>
+          <w:color w:val="000000"/>
+          <w:sz w:val="22"/>
+        </w:rPr>
+      </w:pPr>
+      <w:r>
+        <w:rPr>
+          <w:rFonts w:ascii="Basic Roman" w:hAnsi="Basic Roman" w:eastAsia="Basic Roman" w:cs="Basic Roman"/>
+          <w:color w:val="000000"/>
+          <w:sz w:val="22"/>
+        </w:rPr>
+        <w:t xml:space="preserve">henilcode@henilcode-lap:~/Documents/GitHub/Program_File/Shell$ sed '/unix/d' unix.txt </w:t>
+      </w:r>
+    </w:p>
+    <w:p>
+      <w:pPr>
+        <w:ind w:left="708" w:firstLine="708"/>
+        <w:spacing w:line="400" w:lineRule="atLeast"/>
+        <w:tabs defTabSz="708"/>
+        <w:pBdr>
+          <w:top w:val="nil" w:sz="0" w:space="0" w:color="000000" tmln="20, 20, 20, 0, 0"/>
+          <w:left w:val="nil" w:sz="0" w:space="0" w:color="000000" tmln="20, 20, 20, 0, 0"/>
+          <w:bottom w:val="nil" w:sz="0" w:space="0" w:color="000000" tmln="20, 20, 20, 0, 0"/>
+          <w:right w:val="nil" w:sz="0" w:space="0" w:color="000000" tmln="20, 20, 20, 0, 0"/>
+          <w:between w:val="nil" w:sz="0" w:space="0" w:color="000000" tmln="20, 20, 20, 0, 0"/>
+        </w:pBdr>
+        <w:shd w:val="none"/>
+        <w:rPr>
+          <w:rFonts w:ascii="Basic Roman" w:hAnsi="Basic Roman" w:eastAsia="Basic Roman" w:cs="Basic Roman"/>
+          <w:color w:val="000000"/>
+          <w:sz w:val="22"/>
+        </w:rPr>
+      </w:pPr>
+      <w:r>
+        <w:rPr>
+          <w:rFonts w:ascii="Basic Roman" w:hAnsi="Basic Roman" w:eastAsia="Basic Roman" w:cs="Basic Roman"/>
+          <w:color w:val="000000"/>
+          <w:sz w:val="22"/>
+        </w:rPr>
+        <w:t>it's very fast</w:t>
+      </w:r>
+    </w:p>
+    <w:p>
+      <w:pPr>
+        <w:ind w:left="708" w:firstLine="708"/>
+        <w:spacing w:line="400" w:lineRule="atLeast"/>
+        <w:tabs defTabSz="708"/>
+        <w:pBdr>
+          <w:top w:val="nil" w:sz="0" w:space="0" w:color="000000" tmln="20, 20, 20, 0, 0"/>
+          <w:left w:val="nil" w:sz="0" w:space="0" w:color="000000" tmln="20, 20, 20, 0, 0"/>
+          <w:bottom w:val="nil" w:sz="0" w:space="0" w:color="000000" tmln="20, 20, 20, 0, 0"/>
+          <w:right w:val="nil" w:sz="0" w:space="0" w:color="000000" tmln="20, 20, 20, 0, 0"/>
+          <w:between w:val="nil" w:sz="0" w:space="0" w:color="000000" tmln="20, 20, 20, 0, 0"/>
+        </w:pBdr>
+        <w:shd w:val="none"/>
+        <w:rPr>
+          <w:rFonts w:ascii="Basic Roman" w:hAnsi="Basic Roman" w:eastAsia="Basic Roman" w:cs="Basic Roman"/>
+          <w:color w:val="000000"/>
+          <w:sz w:val="28"/>
+          <w:szCs w:val="24"/>
+        </w:rPr>
+      </w:pPr>
+      <w:r>
+        <w:rPr>
+          <w:rFonts w:ascii="Basic Roman" w:hAnsi="Basic Roman" w:eastAsia="Basic Roman" w:cs="Basic Roman"/>
+          <w:color w:val="000000"/>
+          <w:sz w:val="22"/>
+        </w:rPr>
+        <w:t>os</w:t>
+      </w:r>
+      <w:r>
+        <w:rPr>
+          <w:rFonts w:ascii="Basic Roman" w:hAnsi="Basic Roman" w:eastAsia="Basic Roman" w:cs="Basic Roman"/>
+          <w:color w:val="000000"/>
+          <w:sz w:val="28"/>
+          <w:szCs w:val="24"/>
+        </w:rPr>
+      </w:r>
+    </w:p>
+    <w:p>
+      <w:pPr>
+        <w:ind w:left="708"/>
+        <w:spacing w:line="400" w:lineRule="atLeast"/>
+        <w:tabs defTabSz="708"/>
+        <w:pBdr>
+          <w:top w:val="nil" w:sz="0" w:space="0" w:color="000000" tmln="20, 20, 20, 0, 0"/>
+          <w:left w:val="nil" w:sz="0" w:space="0" w:color="000000" tmln="20, 20, 20, 0, 0"/>
+          <w:bottom w:val="nil" w:sz="0" w:space="0" w:color="000000" tmln="20, 20, 20, 0, 0"/>
+          <w:right w:val="nil" w:sz="0" w:space="0" w:color="000000" tmln="20, 20, 20, 0, 0"/>
+          <w:between w:val="nil" w:sz="0" w:space="0" w:color="000000" tmln="20, 20, 20, 0, 0"/>
+        </w:pBdr>
+        <w:shd w:val="none"/>
+        <w:rPr>
+          <w:rFonts w:ascii="Basic Roman" w:hAnsi="Basic Roman" w:eastAsia="Basic Roman" w:cs="Basic Roman"/>
+          <w:b/>
+          <w:bCs/>
+          <w:color w:val="000000"/>
+          <w:sz w:val="22"/>
+        </w:rPr>
+      </w:pPr>
+      <w:r>
+        <w:rPr>
+          <w:rFonts w:ascii="Basic Roman" w:hAnsi="Basic Roman" w:eastAsia="Basic Roman" w:cs="Basic Roman"/>
+          <w:b/>
+          <w:bCs/>
+          <w:color w:val="000000"/>
+          <w:sz w:val="28"/>
+          <w:szCs w:val="24"/>
+        </w:rPr>
+        <w:t>10.)Write a command to print the 8 line by using quit command.</w:t>
+      </w:r>
+      <w:r>
+        <w:rPr>
+          <w:rFonts w:ascii="Basic Roman" w:hAnsi="Basic Roman" w:eastAsia="Basic Roman" w:cs="Basic Roman"/>
+          <w:b/>
+          <w:bCs/>
+          <w:color w:val="000000"/>
+          <w:sz w:val="22"/>
+        </w:rPr>
+      </w:r>
+    </w:p>
+    <w:p>
+      <w:pPr>
+        <w:ind w:left="708" w:firstLine="708"/>
+        <w:spacing w:line="400" w:lineRule="atLeast"/>
+        <w:tabs defTabSz="708"/>
+        <w:pBdr>
+          <w:top w:val="nil" w:sz="0" w:space="0" w:color="000000" tmln="20, 20, 20, 0, 0"/>
+          <w:left w:val="nil" w:sz="0" w:space="0" w:color="000000" tmln="20, 20, 20, 0, 0"/>
+          <w:bottom w:val="nil" w:sz="0" w:space="0" w:color="000000" tmln="20, 20, 20, 0, 0"/>
+          <w:right w:val="nil" w:sz="0" w:space="0" w:color="000000" tmln="20, 20, 20, 0, 0"/>
+          <w:between w:val="nil" w:sz="0" w:space="0" w:color="000000" tmln="20, 20, 20, 0, 0"/>
+        </w:pBdr>
+        <w:shd w:val="none"/>
+        <w:rPr>
+          <w:rFonts w:ascii="Basic Roman" w:hAnsi="Basic Roman" w:eastAsia="Basic Roman" w:cs="Basic Roman"/>
+          <w:color w:val="000000"/>
+          <w:sz w:val="23"/>
+        </w:rPr>
+      </w:pPr>
+      <w:r>
+        <w:rPr>
+          <w:rFonts w:ascii="Basic Roman" w:hAnsi="Basic Roman" w:eastAsia="Basic Roman" w:cs="Basic Roman"/>
+          <w:color w:val="000000"/>
+          <w:sz w:val="23"/>
+        </w:rPr>
+      </w:r>
+    </w:p>
+    <w:p>
+      <w:pPr>
+        <w:ind w:left="708" w:firstLine="708"/>
+        <w:spacing w:line="400" w:lineRule="atLeast"/>
+        <w:tabs defTabSz="708"/>
+        <w:pBdr>
+          <w:top w:val="nil" w:sz="0" w:space="0" w:color="000000" tmln="20, 20, 20, 0, 0"/>
+          <w:left w:val="nil" w:sz="0" w:space="0" w:color="000000" tmln="20, 20, 20, 0, 0"/>
+          <w:bottom w:val="nil" w:sz="0" w:space="0" w:color="000000" tmln="20, 20, 20, 0, 0"/>
+          <w:right w:val="nil" w:sz="0" w:space="0" w:color="000000" tmln="20, 20, 20, 0, 0"/>
+          <w:between w:val="nil" w:sz="0" w:space="0" w:color="000000" tmln="20, 20, 20, 0, 0"/>
+        </w:pBdr>
+        <w:shd w:val="none"/>
+        <w:rPr>
+          <w:rFonts w:ascii="Basic Roman" w:hAnsi="Basic Roman" w:eastAsia="Basic Roman" w:cs="Basic Roman"/>
+          <w:color w:val="000000"/>
+          <w:sz w:val="23"/>
+        </w:rPr>
+      </w:pPr>
+      <w:r>
+        <w:rPr>
+          <w:rFonts w:ascii="Basic Roman" w:hAnsi="Basic Roman" w:eastAsia="Basic Roman" w:cs="Basic Roman"/>
+          <w:color w:val="000000"/>
+          <w:sz w:val="23"/>
+        </w:rPr>
+        <w:t xml:space="preserve">henilcode@henilcode-lap:~/Documents/GitHub/Program_File/Shell$ sed '8q' unix.txt </w:t>
+      </w:r>
+    </w:p>
+    <w:p>
+      <w:pPr>
+        <w:ind w:left="708" w:firstLine="708"/>
+        <w:spacing w:line="400" w:lineRule="atLeast"/>
+        <w:tabs defTabSz="708"/>
+        <w:pBdr>
+          <w:top w:val="nil" w:sz="0" w:space="0" w:color="000000" tmln="20, 20, 20, 0, 0"/>
+          <w:left w:val="nil" w:sz="0" w:space="0" w:color="000000" tmln="20, 20, 20, 0, 0"/>
+          <w:bottom w:val="nil" w:sz="0" w:space="0" w:color="000000" tmln="20, 20, 20, 0, 0"/>
+          <w:right w:val="nil" w:sz="0" w:space="0" w:color="000000" tmln="20, 20, 20, 0, 0"/>
+          <w:between w:val="nil" w:sz="0" w:space="0" w:color="000000" tmln="20, 20, 20, 0, 0"/>
+        </w:pBdr>
+        <w:shd w:val="none"/>
+        <w:rPr>
+          <w:rFonts w:ascii="Basic Roman" w:hAnsi="Basic Roman" w:eastAsia="Basic Roman" w:cs="Basic Roman"/>
+          <w:color w:val="000000"/>
+          <w:sz w:val="23"/>
+        </w:rPr>
+      </w:pPr>
+      <w:r>
+        <w:rPr>
+          <w:rFonts w:ascii="Basic Roman" w:hAnsi="Basic Roman" w:eastAsia="Basic Roman" w:cs="Basic Roman"/>
+          <w:color w:val="000000"/>
+          <w:sz w:val="23"/>
+        </w:rPr>
+        <w:t xml:space="preserve">unix was originally meant to be a convenient platform for programmers developing software to be </w:t>
+        <w:tab/>
+        <w:t>run on it and on other systems, rather than for non-programmers.</w:t>
+      </w:r>
+    </w:p>
+    <w:p>
+      <w:pPr>
+        <w:ind w:left="708" w:firstLine="708"/>
+        <w:spacing w:line="400" w:lineRule="atLeast"/>
+        <w:tabs defTabSz="708"/>
+        <w:pBdr>
+          <w:top w:val="nil" w:sz="0" w:space="0" w:color="000000" tmln="20, 20, 20, 0, 0"/>
+          <w:left w:val="nil" w:sz="0" w:space="0" w:color="000000" tmln="20, 20, 20, 0, 0"/>
+          <w:bottom w:val="nil" w:sz="0" w:space="0" w:color="000000" tmln="20, 20, 20, 0, 0"/>
+          <w:right w:val="nil" w:sz="0" w:space="0" w:color="000000" tmln="20, 20, 20, 0, 0"/>
+          <w:between w:val="nil" w:sz="0" w:space="0" w:color="000000" tmln="20, 20, 20, 0, 0"/>
+        </w:pBdr>
+        <w:shd w:val="none"/>
+        <w:rPr>
+          <w:rFonts w:ascii="Basic Roman" w:hAnsi="Basic Roman" w:eastAsia="Basic Roman" w:cs="Basic Roman"/>
+          <w:color w:val="000000"/>
+          <w:sz w:val="23"/>
+        </w:rPr>
+      </w:pPr>
+      <w:r>
+        <w:rPr>
+          <w:rFonts w:ascii="Basic Roman" w:hAnsi="Basic Roman" w:eastAsia="Basic Roman" w:cs="Basic Roman"/>
+          <w:color w:val="000000"/>
+          <w:sz w:val="23"/>
+        </w:rPr>
+        <w:t>unix in create many user link user1, user2,user3 and etc.</w:t>
+      </w:r>
+    </w:p>
+    <w:p>
+      <w:pPr>
+        <w:ind w:left="708" w:firstLine="708"/>
+        <w:spacing w:line="400" w:lineRule="atLeast"/>
+        <w:tabs defTabSz="708"/>
+        <w:pBdr>
+          <w:top w:val="nil" w:sz="0" w:space="0" w:color="000000" tmln="20, 20, 20, 0, 0"/>
+          <w:left w:val="nil" w:sz="0" w:space="0" w:color="000000" tmln="20, 20, 20, 0, 0"/>
+          <w:bottom w:val="nil" w:sz="0" w:space="0" w:color="000000" tmln="20, 20, 20, 0, 0"/>
+          <w:right w:val="nil" w:sz="0" w:space="0" w:color="000000" tmln="20, 20, 20, 0, 0"/>
+          <w:between w:val="nil" w:sz="0" w:space="0" w:color="000000" tmln="20, 20, 20, 0, 0"/>
+        </w:pBdr>
+        <w:shd w:val="none"/>
+        <w:rPr>
+          <w:rFonts w:ascii="Basic Roman" w:hAnsi="Basic Roman" w:eastAsia="Basic Roman" w:cs="Basic Roman"/>
+          <w:color w:val="000000"/>
+          <w:sz w:val="23"/>
+        </w:rPr>
+      </w:pPr>
+      <w:r>
+        <w:rPr>
+          <w:rFonts w:ascii="Basic Roman" w:hAnsi="Basic Roman" w:eastAsia="Basic Roman" w:cs="Basic Roman"/>
+          <w:color w:val="000000"/>
+          <w:sz w:val="23"/>
+        </w:rPr>
+        <w:t xml:space="preserve">The system grew larger as the operating system started unix sprea unix ding in academic circles, and </w:t>
+        <w:tab/>
+        <w:t>as users added their own tools to the system and shared them with colleagues unix.</w:t>
+      </w:r>
+    </w:p>
+    <w:p>
+      <w:pPr>
+        <w:ind w:left="708" w:firstLine="708"/>
+        <w:spacing w:line="400" w:lineRule="atLeast"/>
+        <w:tabs defTabSz="708"/>
+        <w:pBdr>
+          <w:top w:val="nil" w:sz="0" w:space="0" w:color="000000" tmln="20, 20, 20, 0, 0"/>
+          <w:left w:val="nil" w:sz="0" w:space="0" w:color="000000" tmln="20, 20, 20, 0, 0"/>
+          <w:bottom w:val="nil" w:sz="0" w:space="0" w:color="000000" tmln="20, 20, 20, 0, 0"/>
+          <w:right w:val="nil" w:sz="0" w:space="0" w:color="000000" tmln="20, 20, 20, 0, 0"/>
+          <w:between w:val="nil" w:sz="0" w:space="0" w:color="000000" tmln="20, 20, 20, 0, 0"/>
+        </w:pBdr>
+        <w:shd w:val="none"/>
+        <w:rPr>
+          <w:rFonts w:ascii="Basic Roman" w:hAnsi="Basic Roman" w:eastAsia="Basic Roman" w:cs="Basic Roman"/>
+          <w:color w:val="000000"/>
+          <w:sz w:val="23"/>
+        </w:rPr>
+      </w:pPr>
+      <w:r>
+        <w:rPr>
+          <w:rFonts w:ascii="Basic Roman" w:hAnsi="Basic Roman" w:eastAsia="Basic Roman" w:cs="Basic Roman"/>
+          <w:color w:val="000000"/>
+          <w:sz w:val="23"/>
+        </w:rPr>
+        <w:t>unix is part of linux.</w:t>
+      </w:r>
+    </w:p>
+    <w:p>
+      <w:pPr>
+        <w:ind w:left="708" w:firstLine="708"/>
+        <w:spacing w:line="400" w:lineRule="atLeast"/>
+        <w:tabs defTabSz="708"/>
+        <w:pBdr>
+          <w:top w:val="nil" w:sz="0" w:space="0" w:color="000000" tmln="20, 20, 20, 0, 0"/>
+          <w:left w:val="nil" w:sz="0" w:space="0" w:color="000000" tmln="20, 20, 20, 0, 0"/>
+          <w:bottom w:val="nil" w:sz="0" w:space="0" w:color="000000" tmln="20, 20, 20, 0, 0"/>
+          <w:right w:val="nil" w:sz="0" w:space="0" w:color="000000" tmln="20, 20, 20, 0, 0"/>
+          <w:between w:val="nil" w:sz="0" w:space="0" w:color="000000" tmln="20, 20, 20, 0, 0"/>
+        </w:pBdr>
+        <w:shd w:val="none"/>
+        <w:rPr>
+          <w:rFonts w:ascii="Basic Roman" w:hAnsi="Basic Roman" w:eastAsia="Basic Roman" w:cs="Basic Roman"/>
+          <w:color w:val="000000"/>
+          <w:sz w:val="23"/>
+        </w:rPr>
+      </w:pPr>
+      <w:r>
+        <w:rPr>
+          <w:rFonts w:ascii="Basic Roman" w:hAnsi="Basic Roman" w:eastAsia="Basic Roman" w:cs="Basic Roman"/>
+          <w:color w:val="000000"/>
+          <w:sz w:val="23"/>
+        </w:rPr>
+        <w:t>unix open source</w:t>
+      </w:r>
+    </w:p>
+    <w:p>
+      <w:pPr>
+        <w:ind w:left="708" w:firstLine="708"/>
+        <w:spacing w:line="400" w:lineRule="atLeast"/>
+        <w:tabs defTabSz="708"/>
+        <w:pBdr>
+          <w:top w:val="nil" w:sz="0" w:space="0" w:color="000000" tmln="20, 20, 20, 0, 0"/>
+          <w:left w:val="nil" w:sz="0" w:space="0" w:color="000000" tmln="20, 20, 20, 0, 0"/>
+          <w:bottom w:val="nil" w:sz="0" w:space="0" w:color="000000" tmln="20, 20, 20, 0, 0"/>
+          <w:right w:val="nil" w:sz="0" w:space="0" w:color="000000" tmln="20, 20, 20, 0, 0"/>
+          <w:between w:val="nil" w:sz="0" w:space="0" w:color="000000" tmln="20, 20, 20, 0, 0"/>
+        </w:pBdr>
+        <w:shd w:val="none"/>
+        <w:rPr>
+          <w:rFonts w:ascii="Basic Roman" w:hAnsi="Basic Roman" w:eastAsia="Basic Roman" w:cs="Basic Roman"/>
+          <w:color w:val="000000"/>
+          <w:sz w:val="23"/>
+        </w:rPr>
+      </w:pPr>
+      <w:r>
+        <w:rPr>
+          <w:rFonts w:ascii="Basic Roman" w:hAnsi="Basic Roman" w:eastAsia="Basic Roman" w:cs="Basic Roman"/>
+          <w:color w:val="000000"/>
+          <w:sz w:val="23"/>
+        </w:rPr>
+        <w:t>unix is free</w:t>
+      </w:r>
+    </w:p>
+    <w:p>
+      <w:pPr>
+        <w:ind w:left="708" w:firstLine="708"/>
+        <w:spacing w:line="400" w:lineRule="atLeast"/>
+        <w:tabs defTabSz="708"/>
+        <w:pBdr>
+          <w:top w:val="nil" w:sz="0" w:space="0" w:color="000000" tmln="20, 20, 20, 0, 0"/>
+          <w:left w:val="nil" w:sz="0" w:space="0" w:color="000000" tmln="20, 20, 20, 0, 0"/>
+          <w:bottom w:val="nil" w:sz="0" w:space="0" w:color="000000" tmln="20, 20, 20, 0, 0"/>
+          <w:right w:val="nil" w:sz="0" w:space="0" w:color="000000" tmln="20, 20, 20, 0, 0"/>
+          <w:between w:val="nil" w:sz="0" w:space="0" w:color="000000" tmln="20, 20, 20, 0, 0"/>
+        </w:pBdr>
+        <w:shd w:val="none"/>
+        <w:rPr>
+          <w:rFonts w:ascii="Basic Roman" w:hAnsi="Basic Roman" w:eastAsia="Basic Roman" w:cs="Basic Roman"/>
+          <w:color w:val="000000"/>
+          <w:sz w:val="23"/>
+        </w:rPr>
+      </w:pPr>
+      <w:r>
+        <w:rPr>
+          <w:rFonts w:ascii="Basic Roman" w:hAnsi="Basic Roman" w:eastAsia="Basic Roman" w:cs="Basic Roman"/>
+          <w:color w:val="000000"/>
+          <w:sz w:val="23"/>
+        </w:rPr>
+        <w:t>it's very fast</w:t>
+      </w:r>
+    </w:p>
+    <w:p>
+      <w:pPr>
+        <w:ind w:left="708" w:firstLine="708"/>
+        <w:spacing w:line="400" w:lineRule="atLeast"/>
+        <w:tabs defTabSz="708"/>
+        <w:pBdr>
+          <w:top w:val="nil" w:sz="0" w:space="0" w:color="000000" tmln="20, 20, 20, 0, 0"/>
+          <w:left w:val="nil" w:sz="0" w:space="0" w:color="000000" tmln="20, 20, 20, 0, 0"/>
+          <w:bottom w:val="nil" w:sz="0" w:space="0" w:color="000000" tmln="20, 20, 20, 0, 0"/>
+          <w:right w:val="nil" w:sz="0" w:space="0" w:color="000000" tmln="20, 20, 20, 0, 0"/>
+          <w:between w:val="nil" w:sz="0" w:space="0" w:color="000000" tmln="20, 20, 20, 0, 0"/>
+        </w:pBdr>
+        <w:shd w:val="none"/>
+        <w:rPr>
+          <w:rFonts w:ascii="Basic Roman" w:hAnsi="Basic Roman" w:eastAsia="Basic Roman" w:cs="Basic Roman"/>
+          <w:color w:val="000000"/>
+          <w:sz w:val="23"/>
+        </w:rPr>
+      </w:pPr>
+      <w:r>
+        <w:rPr>
+          <w:rFonts w:ascii="Basic Roman" w:hAnsi="Basic Roman" w:eastAsia="Basic Roman" w:cs="Basic Roman"/>
+          <w:color w:val="000000"/>
+          <w:sz w:val="23"/>
+        </w:rPr>
+        <w:t>unix is very good</w:t>
+      </w:r>
+    </w:p>
+    <w:p>
+      <w:pPr>
+        <w:ind w:left="708" w:firstLine="708"/>
+        <w:spacing w:line="400" w:lineRule="atLeast"/>
+        <w:tabs defTabSz="708"/>
+        <w:pBdr>
+          <w:top w:val="nil" w:sz="0" w:space="0" w:color="000000" tmln="20, 20, 20, 0, 0"/>
+          <w:left w:val="nil" w:sz="0" w:space="0" w:color="000000" tmln="20, 20, 20, 0, 0"/>
+          <w:bottom w:val="nil" w:sz="0" w:space="0" w:color="000000" tmln="20, 20, 20, 0, 0"/>
+          <w:right w:val="nil" w:sz="0" w:space="0" w:color="000000" tmln="20, 20, 20, 0, 0"/>
+          <w:between w:val="nil" w:sz="0" w:space="0" w:color="000000" tmln="20, 20, 20, 0, 0"/>
+        </w:pBdr>
+        <w:shd w:val="none"/>
+        <w:rPr>
+          <w:rFonts w:ascii="Basic Roman" w:hAnsi="Basic Roman" w:eastAsia="Basic Roman" w:cs="Basic Roman"/>
+          <w:color w:val="000000"/>
+          <w:sz w:val="23"/>
+        </w:rPr>
+      </w:pPr>
+      <w:r>
+        <w:rPr>
+          <w:rFonts w:ascii="Basic Roman" w:hAnsi="Basic Roman" w:eastAsia="Basic Roman" w:cs="Basic Roman"/>
+          <w:color w:val="000000"/>
+          <w:sz w:val="23"/>
+        </w:rPr>
+      </w:r>
+    </w:p>
+    <w:p>
+      <w:pPr>
+        <w:ind w:left="708" w:firstLine="708"/>
+        <w:spacing w:line="400" w:lineRule="atLeast"/>
+        <w:tabs defTabSz="708"/>
+        <w:pBdr>
+          <w:top w:val="nil" w:sz="0" w:space="0" w:color="000000" tmln="20, 20, 20, 0, 0"/>
+          <w:left w:val="nil" w:sz="0" w:space="0" w:color="000000" tmln="20, 20, 20, 0, 0"/>
+          <w:bottom w:val="nil" w:sz="0" w:space="0" w:color="000000" tmln="20, 20, 20, 0, 0"/>
+          <w:right w:val="nil" w:sz="0" w:space="0" w:color="000000" tmln="20, 20, 20, 0, 0"/>
+          <w:between w:val="nil" w:sz="0" w:space="0" w:color="000000" tmln="20, 20, 20, 0, 0"/>
+        </w:pBdr>
+        <w:shd w:val="none"/>
+        <w:rPr>
+          <w:rFonts w:ascii="Basic Roman" w:hAnsi="Basic Roman" w:eastAsia="Basic Roman" w:cs="Basic Roman"/>
+          <w:color w:val="000000"/>
+          <w:sz w:val="23"/>
+        </w:rPr>
+      </w:pPr>
+      <w:r>
+        <w:rPr>
+          <w:rFonts w:ascii="Basic Roman" w:hAnsi="Basic Roman" w:eastAsia="Basic Roman" w:cs="Basic Roman"/>
+          <w:color w:val="000000"/>
+          <w:sz w:val="23"/>
+        </w:rPr>
+      </w:r>
+    </w:p>
+    <w:p>
+      <w:pPr>
+        <w:ind w:left="708" w:firstLine="708"/>
+        <w:spacing w:line="400" w:lineRule="atLeast"/>
+        <w:tabs defTabSz="708"/>
+        <w:pBdr>
+          <w:top w:val="nil" w:sz="0" w:space="0" w:color="000000" tmln="20, 20, 20, 0, 0"/>
+          <w:left w:val="nil" w:sz="0" w:space="0" w:color="000000" tmln="20, 20, 20, 0, 0"/>
+          <w:bottom w:val="nil" w:sz="0" w:space="0" w:color="000000" tmln="20, 20, 20, 0, 0"/>
+          <w:right w:val="nil" w:sz="0" w:space="0" w:color="000000" tmln="20, 20, 20, 0, 0"/>
+          <w:between w:val="nil" w:sz="0" w:space="0" w:color="000000" tmln="20, 20, 20, 0, 0"/>
+        </w:pBdr>
+        <w:shd w:val="none"/>
+        <w:rPr>
+          <w:rFonts w:ascii="Basic Roman" w:hAnsi="Basic Roman" w:eastAsia="Basic Roman" w:cs="Basic Roman"/>
+          <w:color w:val="000000"/>
+          <w:sz w:val="23"/>
+        </w:rPr>
+      </w:pPr>
+      <w:r>
+        <w:rPr>
+          <w:rFonts w:ascii="Basic Roman" w:hAnsi="Basic Roman" w:eastAsia="Basic Roman" w:cs="Basic Roman"/>
+          <w:color w:val="000000"/>
+          <w:sz w:val="23"/>
+        </w:rPr>
+      </w:r>
+    </w:p>
+    <w:p>
+      <w:pPr>
+        <w:ind w:left="708" w:firstLine="708"/>
+        <w:spacing w:line="400" w:lineRule="atLeast"/>
+        <w:tabs defTabSz="708"/>
+        <w:pBdr>
+          <w:top w:val="nil" w:sz="0" w:space="0" w:color="000000" tmln="20, 20, 20, 0, 0"/>
+          <w:left w:val="nil" w:sz="0" w:space="0" w:color="000000" tmln="20, 20, 20, 0, 0"/>
+          <w:bottom w:val="nil" w:sz="0" w:space="0" w:color="000000" tmln="20, 20, 20, 0, 0"/>
+          <w:right w:val="nil" w:sz="0" w:space="0" w:color="000000" tmln="20, 20, 20, 0, 0"/>
+          <w:between w:val="nil" w:sz="0" w:space="0" w:color="000000" tmln="20, 20, 20, 0, 0"/>
+        </w:pBdr>
+        <w:shd w:val="none"/>
+        <w:rPr>
+          <w:rFonts w:ascii="Basic Roman" w:hAnsi="Basic Roman" w:eastAsia="Basic Roman" w:cs="Basic Roman"/>
+          <w:color w:val="000000"/>
+          <w:sz w:val="23"/>
+        </w:rPr>
+      </w:pPr>
+      <w:r>
+        <w:rPr>
+          <w:rFonts w:ascii="Basic Roman" w:hAnsi="Basic Roman" w:eastAsia="Basic Roman" w:cs="Basic Roman"/>
+          <w:color w:val="000000"/>
+          <w:sz w:val="23"/>
+        </w:rPr>
+      </w:r>
+    </w:p>
+    <w:p>
+      <w:pPr>
+        <w:ind w:left="708" w:firstLine="708"/>
+        <w:spacing w:line="400" w:lineRule="atLeast"/>
+        <w:tabs defTabSz="708"/>
+        <w:pBdr>
+          <w:top w:val="nil" w:sz="0" w:space="0" w:color="000000" tmln="20, 20, 20, 0, 0"/>
+          <w:left w:val="nil" w:sz="0" w:space="0" w:color="000000" tmln="20, 20, 20, 0, 0"/>
+          <w:bottom w:val="nil" w:sz="0" w:space="0" w:color="000000" tmln="20, 20, 20, 0, 0"/>
+          <w:right w:val="nil" w:sz="0" w:space="0" w:color="000000" tmln="20, 20, 20, 0, 0"/>
+          <w:between w:val="nil" w:sz="0" w:space="0" w:color="000000" tmln="20, 20, 20, 0, 0"/>
+        </w:pBdr>
+        <w:shd w:val="none"/>
+        <w:rPr>
+          <w:rFonts w:ascii="Basic Roman" w:hAnsi="Basic Roman" w:eastAsia="Basic Roman" w:cs="Basic Roman"/>
+          <w:color w:val="000000"/>
+          <w:sz w:val="23"/>
+        </w:rPr>
+      </w:pPr>
+      <w:r>
+        <w:rPr>
+          <w:rFonts w:ascii="Basic Roman" w:hAnsi="Basic Roman" w:eastAsia="Basic Roman" w:cs="Basic Roman"/>
+          <w:color w:val="000000"/>
+          <w:sz w:val="23"/>
+        </w:rPr>
+      </w:r>
+    </w:p>
+    <w:p>
+      <w:pPr>
+        <w:ind w:left="708" w:firstLine="708"/>
+        <w:spacing w:line="400" w:lineRule="atLeast"/>
+        <w:tabs defTabSz="708"/>
+        <w:pBdr>
+          <w:top w:val="nil" w:sz="0" w:space="0" w:color="000000" tmln="20, 20, 20, 0, 0"/>
+          <w:left w:val="nil" w:sz="0" w:space="0" w:color="000000" tmln="20, 20, 20, 0, 0"/>
+          <w:bottom w:val="nil" w:sz="0" w:space="0" w:color="000000" tmln="20, 20, 20, 0, 0"/>
+          <w:right w:val="nil" w:sz="0" w:space="0" w:color="000000" tmln="20, 20, 20, 0, 0"/>
+          <w:between w:val="nil" w:sz="0" w:space="0" w:color="000000" tmln="20, 20, 20, 0, 0"/>
+        </w:pBdr>
+        <w:shd w:val="none"/>
+        <w:rPr>
+          <w:rFonts w:ascii="Basic Roman" w:hAnsi="Basic Roman" w:eastAsia="Basic Roman" w:cs="Basic Roman"/>
+          <w:color w:val="000000"/>
+          <w:sz w:val="23"/>
+        </w:rPr>
+      </w:pPr>
+      <w:r>
+        <w:rPr>
+          <w:rFonts w:ascii="Basic Roman" w:hAnsi="Basic Roman" w:eastAsia="Basic Roman" w:cs="Basic Roman"/>
+          <w:color w:val="000000"/>
+          <w:sz w:val="23"/>
+        </w:rPr>
+      </w:r>
+    </w:p>
+    <w:p>
+      <w:pPr>
+        <w:ind w:left="708" w:firstLine="708"/>
+        <w:spacing w:line="400" w:lineRule="atLeast"/>
+        <w:tabs defTabSz="708"/>
+        <w:pBdr>
+          <w:top w:val="nil" w:sz="0" w:space="0" w:color="000000" tmln="20, 20, 20, 0, 0"/>
+          <w:left w:val="nil" w:sz="0" w:space="0" w:color="000000" tmln="20, 20, 20, 0, 0"/>
+          <w:bottom w:val="nil" w:sz="0" w:space="0" w:color="000000" tmln="20, 20, 20, 0, 0"/>
+          <w:right w:val="nil" w:sz="0" w:space="0" w:color="000000" tmln="20, 20, 20, 0, 0"/>
+          <w:between w:val="nil" w:sz="0" w:space="0" w:color="000000" tmln="20, 20, 20, 0, 0"/>
+        </w:pBdr>
+        <w:shd w:val="none"/>
+        <w:rPr>
+          <w:rFonts w:ascii="Basic Roman" w:hAnsi="Basic Roman" w:eastAsia="Basic Roman" w:cs="Basic Roman"/>
+          <w:color w:val="000000"/>
+          <w:sz w:val="23"/>
+        </w:rPr>
+      </w:pPr>
+      <w:r>
+        <w:rPr>
+          <w:rFonts w:ascii="Basic Roman" w:hAnsi="Basic Roman" w:eastAsia="Basic Roman" w:cs="Basic Roman"/>
+          <w:color w:val="000000"/>
+          <w:sz w:val="23"/>
+        </w:rPr>
+      </w:r>
+    </w:p>
+    <w:p>
+      <w:pPr>
+        <w:ind w:left="708" w:firstLine="708"/>
+        <w:spacing w:line="400" w:lineRule="atLeast"/>
+        <w:tabs defTabSz="708"/>
+        <w:pBdr>
+          <w:top w:val="nil" w:sz="0" w:space="0" w:color="000000" tmln="20, 20, 20, 0, 0"/>
+          <w:left w:val="nil" w:sz="0" w:space="0" w:color="000000" tmln="20, 20, 20, 0, 0"/>
+          <w:bottom w:val="nil" w:sz="0" w:space="0" w:color="000000" tmln="20, 20, 20, 0, 0"/>
+          <w:right w:val="nil" w:sz="0" w:space="0" w:color="000000" tmln="20, 20, 20, 0, 0"/>
+          <w:between w:val="nil" w:sz="0" w:space="0" w:color="000000" tmln="20, 20, 20, 0, 0"/>
+        </w:pBdr>
+        <w:shd w:val="none"/>
+        <w:rPr>
+          <w:rFonts w:ascii="Basic Roman" w:hAnsi="Basic Roman" w:eastAsia="Basic Roman" w:cs="Basic Roman"/>
+          <w:color w:val="000000"/>
+          <w:sz w:val="23"/>
+        </w:rPr>
+      </w:pPr>
+      <w:r>
+        <w:rPr>
+          <w:rFonts w:ascii="Basic Roman" w:hAnsi="Basic Roman" w:eastAsia="Basic Roman" w:cs="Basic Roman"/>
+          <w:color w:val="000000"/>
+          <w:sz w:val="23"/>
+        </w:rPr>
+      </w:r>
+    </w:p>
+    <w:p>
+      <w:pPr>
+        <w:ind w:left="708" w:firstLine="708"/>
+        <w:spacing w:line="400" w:lineRule="atLeast"/>
+        <w:tabs defTabSz="708"/>
+        <w:pBdr>
+          <w:top w:val="nil" w:sz="0" w:space="0" w:color="000000" tmln="20, 20, 20, 0, 0"/>
+          <w:left w:val="nil" w:sz="0" w:space="0" w:color="000000" tmln="20, 20, 20, 0, 0"/>
+          <w:bottom w:val="nil" w:sz="0" w:space="0" w:color="000000" tmln="20, 20, 20, 0, 0"/>
+          <w:right w:val="nil" w:sz="0" w:space="0" w:color="000000" tmln="20, 20, 20, 0, 0"/>
+          <w:between w:val="nil" w:sz="0" w:space="0" w:color="000000" tmln="20, 20, 20, 0, 0"/>
+        </w:pBdr>
+        <w:shd w:val="none"/>
+        <w:rPr>
+          <w:rFonts w:ascii="Basic Roman" w:hAnsi="Basic Roman" w:eastAsia="Basic Roman" w:cs="Basic Roman"/>
+          <w:color w:val="000000"/>
+          <w:sz w:val="23"/>
+        </w:rPr>
+      </w:pPr>
+      <w:r>
+        <w:rPr>
+          <w:rFonts w:ascii="Basic Roman" w:hAnsi="Basic Roman" w:eastAsia="Basic Roman" w:cs="Basic Roman"/>
+          <w:color w:val="000000"/>
+          <w:sz w:val="23"/>
+        </w:rPr>
+      </w:r>
+    </w:p>
+    <w:p>
+      <w:pPr>
+        <w:ind w:left="708" w:firstLine="708"/>
+        <w:spacing w:line="400" w:lineRule="atLeast"/>
+        <w:tabs defTabSz="708"/>
+        <w:pBdr>
+          <w:top w:val="nil" w:sz="0" w:space="0" w:color="000000" tmln="20, 20, 20, 0, 0"/>
+          <w:left w:val="nil" w:sz="0" w:space="0" w:color="000000" tmln="20, 20, 20, 0, 0"/>
+          <w:bottom w:val="nil" w:sz="0" w:space="0" w:color="000000" tmln="20, 20, 20, 0, 0"/>
+          <w:right w:val="nil" w:sz="0" w:space="0" w:color="000000" tmln="20, 20, 20, 0, 0"/>
+          <w:between w:val="nil" w:sz="0" w:space="0" w:color="000000" tmln="20, 20, 20, 0, 0"/>
+        </w:pBdr>
+        <w:shd w:val="none"/>
+        <w:rPr>
+          <w:rFonts w:ascii="Basic Roman" w:hAnsi="Basic Roman" w:eastAsia="Basic Roman" w:cs="Basic Roman"/>
+          <w:color w:val="000000"/>
+          <w:sz w:val="23"/>
+        </w:rPr>
+      </w:pPr>
+      <w:r>
+        <w:rPr>
+          <w:rFonts w:ascii="Basic Roman" w:hAnsi="Basic Roman" w:eastAsia="Basic Roman" w:cs="Basic Roman"/>
+          <w:color w:val="000000"/>
+          <w:sz w:val="23"/>
+        </w:rPr>
+      </w:r>
+    </w:p>
+    <w:p>
+      <w:pPr>
+        <w:ind w:left="708" w:firstLine="708"/>
+        <w:spacing w:line="400" w:lineRule="atLeast"/>
+        <w:tabs defTabSz="708"/>
+        <w:pBdr>
+          <w:top w:val="nil" w:sz="0" w:space="0" w:color="000000" tmln="20, 20, 20, 0, 0"/>
+          <w:left w:val="nil" w:sz="0" w:space="0" w:color="000000" tmln="20, 20, 20, 0, 0"/>
+          <w:bottom w:val="nil" w:sz="0" w:space="0" w:color="000000" tmln="20, 20, 20, 0, 0"/>
+          <w:right w:val="nil" w:sz="0" w:space="0" w:color="000000" tmln="20, 20, 20, 0, 0"/>
+          <w:between w:val="nil" w:sz="0" w:space="0" w:color="000000" tmln="20, 20, 20, 0, 0"/>
+        </w:pBdr>
+        <w:shd w:val="none"/>
+        <w:rPr>
+          <w:rFonts w:ascii="Basic Roman" w:hAnsi="Basic Roman" w:eastAsia="Basic Roman" w:cs="Basic Roman"/>
+          <w:color w:val="000000"/>
+          <w:sz w:val="23"/>
+        </w:rPr>
+      </w:pPr>
+      <w:r>
+        <w:rPr>
+          <w:rFonts w:ascii="Basic Roman" w:hAnsi="Basic Roman" w:eastAsia="Basic Roman" w:cs="Basic Roman"/>
+          <w:color w:val="000000"/>
+          <w:sz w:val="23"/>
+        </w:rPr>
+      </w:r>
+    </w:p>
+    <w:p>
+      <w:pPr>
+        <w:ind w:left="708" w:firstLine="708"/>
+        <w:spacing w:line="400" w:lineRule="atLeast"/>
+        <w:tabs defTabSz="708"/>
+        <w:pBdr>
+          <w:top w:val="nil" w:sz="0" w:space="0" w:color="000000" tmln="20, 20, 20, 0, 0"/>
+          <w:left w:val="nil" w:sz="0" w:space="0" w:color="000000" tmln="20, 20, 20, 0, 0"/>
+          <w:bottom w:val="nil" w:sz="0" w:space="0" w:color="000000" tmln="20, 20, 20, 0, 0"/>
+          <w:right w:val="nil" w:sz="0" w:space="0" w:color="000000" tmln="20, 20, 20, 0, 0"/>
+          <w:between w:val="nil" w:sz="0" w:space="0" w:color="000000" tmln="20, 20, 20, 0, 0"/>
+        </w:pBdr>
+        <w:shd w:val="none"/>
+        <w:rPr>
+          <w:rFonts w:ascii="Basic Roman" w:hAnsi="Basic Roman" w:eastAsia="Basic Roman" w:cs="Basic Roman"/>
+          <w:color w:val="000000"/>
+          <w:sz w:val="23"/>
+        </w:rPr>
+      </w:pPr>
+      <w:r>
+        <w:rPr>
+          <w:rFonts w:ascii="Basic Roman" w:hAnsi="Basic Roman" w:eastAsia="Basic Roman" w:cs="Basic Roman"/>
+          <w:color w:val="000000"/>
+          <w:sz w:val="23"/>
+        </w:rPr>
+      </w:r>
+    </w:p>
+    <w:p>
+      <w:pPr>
+        <w:ind w:left="708" w:firstLine="708"/>
+        <w:spacing w:line="400" w:lineRule="atLeast"/>
+        <w:tabs defTabSz="708"/>
+        <w:pBdr>
+          <w:top w:val="nil" w:sz="0" w:space="0" w:color="000000" tmln="20, 20, 20, 0, 0"/>
+          <w:left w:val="nil" w:sz="0" w:space="0" w:color="000000" tmln="20, 20, 20, 0, 0"/>
+          <w:bottom w:val="nil" w:sz="0" w:space="0" w:color="000000" tmln="20, 20, 20, 0, 0"/>
+          <w:right w:val="nil" w:sz="0" w:space="0" w:color="000000" tmln="20, 20, 20, 0, 0"/>
+          <w:between w:val="nil" w:sz="0" w:space="0" w:color="000000" tmln="20, 20, 20, 0, 0"/>
+        </w:pBdr>
+        <w:shd w:val="none"/>
+        <w:rPr>
+          <w:rFonts w:ascii="Basic Roman" w:hAnsi="Basic Roman" w:eastAsia="Basic Roman" w:cs="Basic Roman"/>
+          <w:color w:val="000000"/>
+          <w:sz w:val="23"/>
+        </w:rPr>
+      </w:pPr>
+      <w:r>
+        <w:rPr>
+          <w:rFonts w:ascii="Basic Roman" w:hAnsi="Basic Roman" w:eastAsia="Basic Roman" w:cs="Basic Roman"/>
+          <w:color w:val="000000"/>
+          <w:sz w:val="23"/>
+        </w:rPr>
+      </w:r>
+    </w:p>
+    <w:p>
+      <w:pPr>
+        <w:ind w:left="708" w:firstLine="708"/>
+        <w:spacing w:line="400" w:lineRule="atLeast"/>
+        <w:tabs defTabSz="708"/>
+        <w:pBdr>
+          <w:top w:val="nil" w:sz="0" w:space="0" w:color="000000" tmln="20, 20, 20, 0, 0"/>
+          <w:left w:val="nil" w:sz="0" w:space="0" w:color="000000" tmln="20, 20, 20, 0, 0"/>
+          <w:bottom w:val="nil" w:sz="0" w:space="0" w:color="000000" tmln="20, 20, 20, 0, 0"/>
+          <w:right w:val="nil" w:sz="0" w:space="0" w:color="000000" tmln="20, 20, 20, 0, 0"/>
+          <w:between w:val="nil" w:sz="0" w:space="0" w:color="000000" tmln="20, 20, 20, 0, 0"/>
+        </w:pBdr>
+        <w:shd w:val="none"/>
+        <w:rPr>
+          <w:rFonts w:ascii="Basic Roman" w:hAnsi="Basic Roman" w:eastAsia="Basic Roman" w:cs="Basic Roman"/>
+          <w:color w:val="000000"/>
+          <w:sz w:val="23"/>
+        </w:rPr>
+      </w:pPr>
+      <w:r>
+        <w:rPr>
+          <w:rFonts w:ascii="Basic Roman" w:hAnsi="Basic Roman" w:eastAsia="Basic Roman" w:cs="Basic Roman"/>
+          <w:color w:val="000000"/>
+          <w:sz w:val="23"/>
+        </w:rPr>
+      </w:r>
+    </w:p>
+    <w:p>
+      <w:pPr>
+        <w:ind w:left="708" w:firstLine="708"/>
+        <w:spacing w:line="400" w:lineRule="atLeast"/>
+        <w:tabs defTabSz="708"/>
+        <w:pBdr>
+          <w:top w:val="nil" w:sz="0" w:space="0" w:color="000000" tmln="20, 20, 20, 0, 0"/>
+          <w:left w:val="nil" w:sz="0" w:space="0" w:color="000000" tmln="20, 20, 20, 0, 0"/>
+          <w:bottom w:val="nil" w:sz="0" w:space="0" w:color="000000" tmln="20, 20, 20, 0, 0"/>
+          <w:right w:val="nil" w:sz="0" w:space="0" w:color="000000" tmln="20, 20, 20, 0, 0"/>
+          <w:between w:val="nil" w:sz="0" w:space="0" w:color="000000" tmln="20, 20, 20, 0, 0"/>
+        </w:pBdr>
+        <w:shd w:val="none"/>
+        <w:rPr>
+          <w:rFonts w:ascii="Basic Roman" w:hAnsi="Basic Roman" w:eastAsia="Basic Roman" w:cs="Basic Roman"/>
+          <w:color w:val="000000"/>
+          <w:sz w:val="23"/>
+        </w:rPr>
+      </w:pPr>
+      <w:r>
+        <w:rPr>
+          <w:rFonts w:ascii="Basic Roman" w:hAnsi="Basic Roman" w:eastAsia="Basic Roman" w:cs="Basic Roman"/>
+          <w:color w:val="000000"/>
+          <w:sz w:val="23"/>
+        </w:rPr>
+      </w:r>
+    </w:p>
+    <w:p>
+      <w:pPr>
+        <w:ind w:left="708" w:firstLine="708"/>
+        <w:spacing w:line="400" w:lineRule="atLeast"/>
+        <w:tabs defTabSz="708"/>
+        <w:pBdr>
+          <w:top w:val="nil" w:sz="0" w:space="0" w:color="000000" tmln="20, 20, 20, 0, 0"/>
+          <w:left w:val="nil" w:sz="0" w:space="0" w:color="000000" tmln="20, 20, 20, 0, 0"/>
+          <w:bottom w:val="nil" w:sz="0" w:space="0" w:color="000000" tmln="20, 20, 20, 0, 0"/>
+          <w:right w:val="nil" w:sz="0" w:space="0" w:color="000000" tmln="20, 20, 20, 0, 0"/>
+          <w:between w:val="nil" w:sz="0" w:space="0" w:color="000000" tmln="20, 20, 20, 0, 0"/>
+        </w:pBdr>
+        <w:shd w:val="none"/>
+        <w:rPr>
+          <w:rFonts w:ascii="Basic Roman" w:hAnsi="Basic Roman" w:eastAsia="Basic Roman" w:cs="Basic Roman"/>
+          <w:color w:val="000000"/>
+          <w:sz w:val="23"/>
+        </w:rPr>
+      </w:pPr>
+      <w:r>
+        <w:rPr>
+          <w:rFonts w:ascii="Basic Roman" w:hAnsi="Basic Roman" w:eastAsia="Basic Roman" w:cs="Basic Roman"/>
+          <w:color w:val="000000"/>
+          <w:sz w:val="23"/>
+        </w:rPr>
+      </w:r>
+    </w:p>
+    <w:p>
+      <w:pPr>
+        <w:ind w:left="708" w:firstLine="708"/>
+        <w:spacing w:line="400" w:lineRule="atLeast"/>
+        <w:tabs defTabSz="708"/>
+        <w:pBdr>
+          <w:top w:val="nil" w:sz="0" w:space="0" w:color="000000" tmln="20, 20, 20, 0, 0"/>
+          <w:left w:val="nil" w:sz="0" w:space="0" w:color="000000" tmln="20, 20, 20, 0, 0"/>
+          <w:bottom w:val="nil" w:sz="0" w:space="0" w:color="000000" tmln="20, 20, 20, 0, 0"/>
+          <w:right w:val="nil" w:sz="0" w:space="0" w:color="000000" tmln="20, 20, 20, 0, 0"/>
+          <w:between w:val="nil" w:sz="0" w:space="0" w:color="000000" tmln="20, 20, 20, 0, 0"/>
+        </w:pBdr>
+        <w:shd w:val="none"/>
+        <w:rPr>
+          <w:rFonts w:ascii="Basic Roman" w:hAnsi="Basic Roman" w:eastAsia="Basic Roman" w:cs="Basic Roman"/>
+          <w:color w:val="000000"/>
+          <w:sz w:val="23"/>
+        </w:rPr>
+      </w:pPr>
+      <w:r>
+        <w:rPr>
+          <w:rFonts w:ascii="Basic Roman" w:hAnsi="Basic Roman" w:eastAsia="Basic Roman" w:cs="Basic Roman"/>
+          <w:color w:val="000000"/>
+          <w:sz w:val="23"/>
+        </w:rPr>
+      </w:r>
+    </w:p>
+    <w:p>
+      <w:pPr>
+        <w:ind w:left="708" w:firstLine="708"/>
+        <w:spacing w:line="400" w:lineRule="atLeast"/>
+        <w:tabs defTabSz="708"/>
+        <w:pBdr>
+          <w:top w:val="nil" w:sz="0" w:space="0" w:color="000000" tmln="20, 20, 20, 0, 0"/>
+          <w:left w:val="nil" w:sz="0" w:space="0" w:color="000000" tmln="20, 20, 20, 0, 0"/>
+          <w:bottom w:val="nil" w:sz="0" w:space="0" w:color="000000" tmln="20, 20, 20, 0, 0"/>
+          <w:right w:val="nil" w:sz="0" w:space="0" w:color="000000" tmln="20, 20, 20, 0, 0"/>
+          <w:between w:val="nil" w:sz="0" w:space="0" w:color="000000" tmln="20, 20, 20, 0, 0"/>
+        </w:pBdr>
+        <w:shd w:val="none"/>
+        <w:rPr>
+          <w:rFonts w:ascii="Basic Roman" w:hAnsi="Basic Roman" w:eastAsia="Basic Roman" w:cs="Basic Roman"/>
+          <w:color w:val="000000"/>
+          <w:sz w:val="23"/>
+        </w:rPr>
+      </w:pPr>
+      <w:r>
+        <w:rPr>
+          <w:rFonts w:ascii="Basic Roman" w:hAnsi="Basic Roman" w:eastAsia="Basic Roman" w:cs="Basic Roman"/>
+          <w:color w:val="000000"/>
+          <w:sz w:val="23"/>
+        </w:rPr>
+      </w:r>
+    </w:p>
+    <w:p>
+      <w:pPr>
+        <w:ind w:left="708" w:firstLine="708"/>
+        <w:spacing w:line="400" w:lineRule="atLeast"/>
+        <w:tabs defTabSz="708"/>
+        <w:pBdr>
+          <w:top w:val="nil" w:sz="0" w:space="0" w:color="000000" tmln="20, 20, 20, 0, 0"/>
+          <w:left w:val="nil" w:sz="0" w:space="0" w:color="000000" tmln="20, 20, 20, 0, 0"/>
+          <w:bottom w:val="nil" w:sz="0" w:space="0" w:color="000000" tmln="20, 20, 20, 0, 0"/>
+          <w:right w:val="nil" w:sz="0" w:space="0" w:color="000000" tmln="20, 20, 20, 0, 0"/>
+          <w:between w:val="nil" w:sz="0" w:space="0" w:color="000000" tmln="20, 20, 20, 0, 0"/>
+        </w:pBdr>
+        <w:shd w:val="none"/>
+        <w:rPr>
+          <w:rFonts w:ascii="Basic Roman" w:hAnsi="Basic Roman" w:eastAsia="Basic Roman" w:cs="Basic Roman"/>
+          <w:color w:val="000000"/>
+          <w:sz w:val="23"/>
+        </w:rPr>
+      </w:pPr>
+      <w:r>
+        <w:rPr>
+          <w:rFonts w:ascii="Basic Roman" w:hAnsi="Basic Roman" w:eastAsia="Basic Roman" w:cs="Basic Roman"/>
+          <w:color w:val="000000"/>
+          <w:sz w:val="23"/>
+        </w:rPr>
+      </w:r>
+    </w:p>
+    <w:p>
+      <w:pPr>
+        <w:ind w:left="708" w:firstLine="708"/>
+        <w:spacing w:line="400" w:lineRule="atLeast"/>
+        <w:tabs defTabSz="708"/>
+        <w:pBdr>
+          <w:top w:val="nil" w:sz="0" w:space="0" w:color="000000" tmln="20, 20, 20, 0, 0"/>
+          <w:left w:val="nil" w:sz="0" w:space="0" w:color="000000" tmln="20, 20, 20, 0, 0"/>
+          <w:bottom w:val="nil" w:sz="0" w:space="0" w:color="000000" tmln="20, 20, 20, 0, 0"/>
+          <w:right w:val="nil" w:sz="0" w:space="0" w:color="000000" tmln="20, 20, 20, 0, 0"/>
+          <w:between w:val="nil" w:sz="0" w:space="0" w:color="000000" tmln="20, 20, 20, 0, 0"/>
+        </w:pBdr>
+        <w:shd w:val="none"/>
+        <w:rPr>
+          <w:rFonts w:ascii="Basic Roman" w:hAnsi="Basic Roman" w:eastAsia="Basic Roman" w:cs="Basic Roman"/>
+          <w:color w:val="000000"/>
+          <w:sz w:val="23"/>
+        </w:rPr>
+      </w:pPr>
+      <w:r>
+        <w:rPr>
+          <w:rFonts w:ascii="Basic Roman" w:hAnsi="Basic Roman" w:eastAsia="Basic Roman" w:cs="Basic Roman"/>
+          <w:color w:val="000000"/>
+          <w:sz w:val="23"/>
+        </w:rPr>
+      </w:r>
+    </w:p>
+    <w:p>
+      <w:pPr>
+        <w:ind w:left="708" w:firstLine="708"/>
+        <w:spacing w:line="400" w:lineRule="atLeast"/>
+        <w:tabs defTabSz="708"/>
+        <w:pBdr>
+          <w:top w:val="nil" w:sz="0" w:space="0" w:color="000000" tmln="20, 20, 20, 0, 0"/>
+          <w:left w:val="nil" w:sz="0" w:space="0" w:color="000000" tmln="20, 20, 20, 0, 0"/>
+          <w:bottom w:val="nil" w:sz="0" w:space="0" w:color="000000" tmln="20, 20, 20, 0, 0"/>
+          <w:right w:val="nil" w:sz="0" w:space="0" w:color="000000" tmln="20, 20, 20, 0, 0"/>
+          <w:between w:val="nil" w:sz="0" w:space="0" w:color="000000" tmln="20, 20, 20, 0, 0"/>
+        </w:pBdr>
+        <w:shd w:val="none"/>
+        <w:rPr>
+          <w:rFonts w:ascii="Basic Roman" w:hAnsi="Basic Roman" w:eastAsia="Basic Roman" w:cs="Basic Roman"/>
+          <w:color w:val="000000"/>
+          <w:sz w:val="23"/>
+        </w:rPr>
+      </w:pPr>
+      <w:r>
+        <w:rPr>
+          <w:rFonts w:ascii="Basic Roman" w:hAnsi="Basic Roman" w:eastAsia="Basic Roman" w:cs="Basic Roman"/>
+          <w:color w:val="000000"/>
+          <w:sz w:val="23"/>
+        </w:rPr>
+      </w:r>
+    </w:p>
+    <w:p>
+      <w:pPr>
+        <w:ind w:left="708" w:firstLine="708"/>
+        <w:spacing w:line="400" w:lineRule="atLeast"/>
+        <w:tabs defTabSz="708"/>
+        <w:pBdr>
+          <w:top w:val="nil" w:sz="0" w:space="0" w:color="000000" tmln="20, 20, 20, 0, 0"/>
+          <w:left w:val="nil" w:sz="0" w:space="0" w:color="000000" tmln="20, 20, 20, 0, 0"/>
+          <w:bottom w:val="nil" w:sz="0" w:space="0" w:color="000000" tmln="20, 20, 20, 0, 0"/>
+          <w:right w:val="nil" w:sz="0" w:space="0" w:color="000000" tmln="20, 20, 20, 0, 0"/>
+          <w:between w:val="nil" w:sz="0" w:space="0" w:color="000000" tmln="20, 20, 20, 0, 0"/>
+        </w:pBdr>
+        <w:shd w:val="none"/>
+        <w:rPr>
+          <w:rFonts w:ascii="Basic Roman" w:hAnsi="Basic Roman" w:eastAsia="Basic Roman" w:cs="Basic Roman"/>
+          <w:color w:val="000000"/>
+          <w:sz w:val="23"/>
+        </w:rPr>
+      </w:pPr>
+      <w:r>
+        <w:rPr>
+          <w:rFonts w:ascii="Basic Roman" w:hAnsi="Basic Roman" w:eastAsia="Basic Roman" w:cs="Basic Roman"/>
+          <w:color w:val="000000"/>
+          <w:sz w:val="23"/>
+        </w:rPr>
+      </w:r>
+    </w:p>
+    <w:p>
+      <w:pPr>
+        <w:ind w:left="708" w:firstLine="708"/>
+        <w:spacing w:line="400" w:lineRule="atLeast"/>
+        <w:tabs defTabSz="708"/>
+        <w:pBdr>
+          <w:top w:val="nil" w:sz="0" w:space="0" w:color="000000" tmln="20, 20, 20, 0, 0"/>
+          <w:left w:val="nil" w:sz="0" w:space="0" w:color="000000" tmln="20, 20, 20, 0, 0"/>
+          <w:bottom w:val="nil" w:sz="0" w:space="0" w:color="000000" tmln="20, 20, 20, 0, 0"/>
+          <w:right w:val="nil" w:sz="0" w:space="0" w:color="000000" tmln="20, 20, 20, 0, 0"/>
+          <w:between w:val="nil" w:sz="0" w:space="0" w:color="000000" tmln="20, 20, 20, 0, 0"/>
+        </w:pBdr>
+        <w:shd w:val="none"/>
+        <w:rPr>
+          <w:rFonts w:ascii="Basic Roman" w:hAnsi="Basic Roman" w:eastAsia="Basic Roman" w:cs="Basic Roman"/>
+          <w:color w:val="000000"/>
+          <w:sz w:val="23"/>
+        </w:rPr>
+      </w:pPr>
+      <w:r>
+        <w:rPr>
+          <w:rFonts w:ascii="Basic Roman" w:hAnsi="Basic Roman" w:eastAsia="Basic Roman" w:cs="Basic Roman"/>
+          <w:color w:val="000000"/>
+          <w:sz w:val="23"/>
+        </w:rPr>
+      </w:r>
+    </w:p>
+    <w:p>
+      <w:pPr>
+        <w:ind w:left="708" w:firstLine="708"/>
+        <w:spacing w:line="400" w:lineRule="atLeast"/>
+        <w:tabs defTabSz="708"/>
+        <w:pBdr>
+          <w:top w:val="nil" w:sz="0" w:space="0" w:color="000000" tmln="20, 20, 20, 0, 0"/>
+          <w:left w:val="nil" w:sz="0" w:space="0" w:color="000000" tmln="20, 20, 20, 0, 0"/>
+          <w:bottom w:val="nil" w:sz="0" w:space="0" w:color="000000" tmln="20, 20, 20, 0, 0"/>
+          <w:right w:val="nil" w:sz="0" w:space="0" w:color="000000" tmln="20, 20, 20, 0, 0"/>
+          <w:between w:val="nil" w:sz="0" w:space="0" w:color="000000" tmln="20, 20, 20, 0, 0"/>
+        </w:pBdr>
+        <w:shd w:val="none"/>
+        <w:rPr>
+          <w:rFonts w:ascii="Basic Roman" w:hAnsi="Basic Roman" w:eastAsia="Basic Roman" w:cs="Basic Roman"/>
+          <w:color w:val="000000"/>
+          <w:sz w:val="23"/>
+        </w:rPr>
+      </w:pPr>
+      <w:r>
+        <w:rPr>
+          <w:rFonts w:ascii="Basic Roman" w:hAnsi="Basic Roman" w:eastAsia="Basic Roman" w:cs="Basic Roman"/>
+          <w:color w:val="000000"/>
+          <w:sz w:val="23"/>
+        </w:rPr>
+      </w:r>
+    </w:p>
+    <w:p>
+      <w:pPr>
+        <w:ind w:left="708" w:firstLine="708"/>
+        <w:spacing w:line="400" w:lineRule="atLeast"/>
+        <w:tabs defTabSz="708"/>
+        <w:pBdr>
+          <w:top w:val="nil" w:sz="0" w:space="0" w:color="000000" tmln="20, 20, 20, 0, 0"/>
+          <w:left w:val="nil" w:sz="0" w:space="0" w:color="000000" tmln="20, 20, 20, 0, 0"/>
+          <w:bottom w:val="nil" w:sz="0" w:space="0" w:color="000000" tmln="20, 20, 20, 0, 0"/>
+          <w:right w:val="nil" w:sz="0" w:space="0" w:color="000000" tmln="20, 20, 20, 0, 0"/>
+          <w:between w:val="nil" w:sz="0" w:space="0" w:color="000000" tmln="20, 20, 20, 0, 0"/>
+        </w:pBdr>
+        <w:shd w:val="none"/>
+        <w:rPr>
+          <w:rFonts w:ascii="Basic Roman" w:hAnsi="Basic Roman" w:eastAsia="Basic Roman" w:cs="Basic Roman"/>
+          <w:color w:val="000000"/>
+          <w:sz w:val="23"/>
+        </w:rPr>
+      </w:pPr>
+      <w:r>
+        <w:rPr>
+          <w:rFonts w:ascii="Basic Roman" w:hAnsi="Basic Roman" w:eastAsia="Basic Roman" w:cs="Basic Roman"/>
+          <w:color w:val="000000"/>
+          <w:sz w:val="23"/>
+        </w:rPr>
+      </w:r>
+    </w:p>
+    <w:p>
+      <w:pPr>
+        <w:ind w:left="708" w:firstLine="708"/>
+        <w:spacing w:line="400" w:lineRule="atLeast"/>
+        <w:tabs defTabSz="708"/>
+        <w:pBdr>
+          <w:top w:val="nil" w:sz="0" w:space="0" w:color="000000" tmln="20, 20, 20, 0, 0"/>
+          <w:left w:val="nil" w:sz="0" w:space="0" w:color="000000" tmln="20, 20, 20, 0, 0"/>
+          <w:bottom w:val="nil" w:sz="0" w:space="0" w:color="000000" tmln="20, 20, 20, 0, 0"/>
+          <w:right w:val="nil" w:sz="0" w:space="0" w:color="000000" tmln="20, 20, 20, 0, 0"/>
+          <w:between w:val="nil" w:sz="0" w:space="0" w:color="000000" tmln="20, 20, 20, 0, 0"/>
+        </w:pBdr>
+        <w:shd w:val="none"/>
+        <w:rPr>
+          <w:rFonts w:ascii="Basic Roman" w:hAnsi="Basic Roman" w:eastAsia="Basic Roman" w:cs="Basic Roman"/>
+          <w:color w:val="000000"/>
+          <w:sz w:val="23"/>
+        </w:rPr>
+      </w:pPr>
+      <w:r>
+        <w:rPr>
+          <w:rFonts w:ascii="Basic Roman" w:hAnsi="Basic Roman" w:eastAsia="Basic Roman" w:cs="Basic Roman"/>
+          <w:color w:val="000000"/>
+          <w:sz w:val="23"/>
+        </w:rPr>
+      </w:r>
+    </w:p>
+    <w:p>
+      <w:pPr>
+        <w:ind w:left="708" w:firstLine="708"/>
+        <w:spacing w:line="400" w:lineRule="atLeast"/>
+        <w:tabs defTabSz="708"/>
+        <w:pBdr>
+          <w:top w:val="nil" w:sz="0" w:space="0" w:color="000000" tmln="20, 20, 20, 0, 0"/>
+          <w:left w:val="nil" w:sz="0" w:space="0" w:color="000000" tmln="20, 20, 20, 0, 0"/>
+          <w:bottom w:val="nil" w:sz="0" w:space="0" w:color="000000" tmln="20, 20, 20, 0, 0"/>
+          <w:right w:val="nil" w:sz="0" w:space="0" w:color="000000" tmln="20, 20, 20, 0, 0"/>
+          <w:between w:val="nil" w:sz="0" w:space="0" w:color="000000" tmln="20, 20, 20, 0, 0"/>
+        </w:pBdr>
+        <w:shd w:val="none"/>
+        <w:rPr>
+          <w:rFonts w:ascii="Basic Roman" w:hAnsi="Basic Roman" w:eastAsia="Basic Roman" w:cs="Basic Roman"/>
+          <w:color w:val="000000"/>
+          <w:sz w:val="23"/>
+        </w:rPr>
+      </w:pPr>
+      <w:r>
+        <w:rPr>
+          <w:rFonts w:ascii="Basic Roman" w:hAnsi="Basic Roman" w:eastAsia="Basic Roman" w:cs="Basic Roman"/>
+          <w:color w:val="000000"/>
+          <w:sz w:val="23"/>
+        </w:rPr>
+      </w:r>
+    </w:p>
+    <w:p>
+      <w:pPr>
+        <w:ind w:left="708" w:firstLine="708"/>
+        <w:spacing w:line="400" w:lineRule="atLeast"/>
+        <w:jc w:val="center"/>
+        <w:tabs defTabSz="708"/>
+        <w:pBdr>
+          <w:top w:val="nil" w:sz="0" w:space="0" w:color="000000" tmln="20, 20, 20, 0, 0"/>
+          <w:left w:val="nil" w:sz="0" w:space="0" w:color="000000" tmln="20, 20, 20, 0, 0"/>
+          <w:bottom w:val="nil" w:sz="0" w:space="0" w:color="000000" tmln="20, 20, 20, 0, 0"/>
+          <w:right w:val="nil" w:sz="0" w:space="0" w:color="000000" tmln="20, 20, 20, 0, 0"/>
+          <w:between w:val="nil" w:sz="0" w:space="0" w:color="000000" tmln="20, 20, 20, 0, 0"/>
+        </w:pBdr>
+        <w:shd w:val="none"/>
+        <w:rPr>
+          <w:rFonts w:ascii="Basic Roman" w:hAnsi="Basic Roman" w:eastAsia="Basic Roman" w:cs="Basic Roman"/>
+          <w:color w:val="000000"/>
+          <w:sz w:val="23"/>
+        </w:rPr>
+      </w:pPr>
+      <w:r>
+        <w:rPr>
+          <w:rFonts w:ascii="Basic Roman" w:hAnsi="Basic Roman" w:eastAsia="Basic Roman" w:cs="Basic Roman"/>
+          <w:color w:val="000000"/>
+          <w:sz w:val="23"/>
+        </w:rPr>
+      </w:r>
+    </w:p>
+    <w:p>
+      <w:pPr>
+        <w:ind w:left="708" w:firstLine="708"/>
+        <w:spacing w:line="400" w:lineRule="atLeast"/>
+        <w:jc w:val="center"/>
+        <w:tabs defTabSz="708"/>
+        <w:pBdr>
+          <w:top w:val="nil" w:sz="0" w:space="0" w:color="000000" tmln="20, 20, 20, 0, 0"/>
+          <w:left w:val="nil" w:sz="0" w:space="0" w:color="000000" tmln="20, 20, 20, 0, 0"/>
+          <w:bottom w:val="nil" w:sz="0" w:space="0" w:color="000000" tmln="20, 20, 20, 0, 0"/>
+          <w:right w:val="nil" w:sz="0" w:space="0" w:color="000000" tmln="20, 20, 20, 0, 0"/>
+          <w:between w:val="nil" w:sz="0" w:space="0" w:color="000000" tmln="20, 20, 20, 0, 0"/>
+        </w:pBdr>
+        <w:shd w:val="none"/>
+        <w:rPr>
+          <w:rFonts w:ascii="Basic Roman" w:hAnsi="Basic Roman" w:eastAsia="Basic Roman" w:cs="Basic Roman"/>
+          <w:color w:val="000000"/>
+          <w:sz w:val="23"/>
+        </w:rPr>
+      </w:pPr>
+      <w:r>
+        <w:rPr>
+          <w:rFonts w:ascii="Basic Roman" w:hAnsi="Basic Roman" w:eastAsia="Basic Roman" w:cs="Basic Roman"/>
+          <w:color w:val="000000"/>
+          <w:sz w:val="23"/>
+        </w:rPr>
+      </w:r>
+    </w:p>
+    <w:p>
+      <w:pPr>
+        <w:ind w:left="708" w:firstLine="708"/>
+        <w:spacing w:line="400" w:lineRule="atLeast"/>
+        <w:jc w:val="center"/>
         <w:tabs defTabSz="708"/>
         <w:pBdr>
           <w:top w:val="nil" w:sz="0" w:space="0" w:color="000000" tmln="20, 20, 20, 0, 0"/>

</xml_diff>